<commit_message>
changed the activity analysis tool to only retain true labels. added some lstms from previous trainings with interpolated label (previous)
</commit_message>
<xml_diff>
--- a/src/stage2_lstm_with_processing/Lstm_results.docx
+++ b/src/stage2_lstm_with_processing/Lstm_results.docx
@@ -30,66 +30,6 @@
             <wp:extent cx="2265090" cy="3058511"/>
             <wp:effectExtent l="0" t="0" r="1905" b="8890"/>
             <wp:docPr id="1" name="Picture 1"/>
-            <wp:cNvGraphicFramePr>
-              <a:graphicFrameLocks xmlns:a="http://schemas.openxmlformats.org/drawingml/2006/main" noChangeAspect="1"/>
-            </wp:cNvGraphicFramePr>
-            <a:graphic xmlns:a="http://schemas.openxmlformats.org/drawingml/2006/main">
-              <a:graphicData uri="http://schemas.openxmlformats.org/drawingml/2006/picture">
-                <pic:pic xmlns:pic="http://schemas.openxmlformats.org/drawingml/2006/picture">
-                  <pic:nvPicPr>
-                    <pic:cNvPr id="1" name=""/>
-                    <pic:cNvPicPr/>
-                  </pic:nvPicPr>
-                  <pic:blipFill>
-                    <a:blip r:embed="rId4"/>
-                    <a:stretch>
-                      <a:fillRect/>
-                    </a:stretch>
-                  </pic:blipFill>
-                  <pic:spPr>
-                    <a:xfrm>
-                      <a:off x="0" y="0"/>
-                      <a:ext cx="2294728" cy="3098531"/>
-                    </a:xfrm>
-                    <a:prstGeom prst="rect">
-                      <a:avLst/>
-                    </a:prstGeom>
-                  </pic:spPr>
-                </pic:pic>
-              </a:graphicData>
-            </a:graphic>
-          </wp:inline>
-        </w:drawing>
-      </w:r>
-    </w:p>
-    <w:p>
-      <w:r>
-        <w:t xml:space="preserve">Double layer </w:t>
-      </w:r>
-      <w:proofErr w:type="spellStart"/>
-      <w:r>
-        <w:t>lstm</w:t>
-      </w:r>
-      <w:proofErr w:type="spellEnd"/>
-      <w:r>
-        <w:t xml:space="preserve"> 500,500, 10 </w:t>
-      </w:r>
-      <w:proofErr w:type="gramStart"/>
-      <w:r>
-        <w:t>epoch</w:t>
-      </w:r>
-      <w:proofErr w:type="gramEnd"/>
-    </w:p>
-    <w:p>
-      <w:r>
-        <w:rPr>
-          <w:noProof/>
-        </w:rPr>
-        <w:drawing>
-          <wp:inline distT="0" distB="0" distL="0" distR="0" wp14:anchorId="50DD2C65" wp14:editId="60F6A392">
-            <wp:extent cx="2075962" cy="2970223"/>
-            <wp:effectExtent l="0" t="0" r="635" b="1905"/>
-            <wp:docPr id="2" name="Picture 2"/>
             <wp:cNvGraphicFramePr>
               <a:graphicFrameLocks xmlns:a="http://schemas.openxmlformats.org/drawingml/2006/main" noChangeAspect="1"/>
             </wp:cNvGraphicFramePr>
@@ -109,7 +49,7 @@
                   <pic:spPr>
                     <a:xfrm>
                       <a:off x="0" y="0"/>
-                      <a:ext cx="2082648" cy="2979789"/>
+                      <a:ext cx="2294728" cy="3098531"/>
                     </a:xfrm>
                     <a:prstGeom prst="rect">
                       <a:avLst/>
@@ -122,14 +62,8 @@
         </w:drawing>
       </w:r>
     </w:p>
-    <w:p/>
-    <w:p/>
-    <w:p/>
-    <w:p/>
-    <w:p/>
-    <w:p>
-      <w:r>
-        <w:lastRenderedPageBreak/>
+    <w:p>
+      <w:r>
         <w:t xml:space="preserve">Double layer </w:t>
       </w:r>
       <w:proofErr w:type="spellStart"/>
@@ -138,13 +72,7 @@
       </w:r>
       <w:proofErr w:type="spellEnd"/>
       <w:r>
-        <w:t xml:space="preserve"> 500,500, </w:t>
-      </w:r>
-      <w:r>
-        <w:t>2</w:t>
-      </w:r>
-      <w:r>
-        <w:t xml:space="preserve">0 </w:t>
+        <w:t xml:space="preserve"> 500,500, 10 </w:t>
       </w:r>
       <w:proofErr w:type="gramStart"/>
       <w:r>
@@ -158,10 +86,10 @@
           <w:noProof/>
         </w:rPr>
         <w:drawing>
-          <wp:inline distT="0" distB="0" distL="0" distR="0" wp14:anchorId="3D2469B8" wp14:editId="0067A0D4">
-            <wp:extent cx="1851108" cy="2535095"/>
-            <wp:effectExtent l="0" t="0" r="0" b="0"/>
-            <wp:docPr id="3" name="Picture 3"/>
+          <wp:inline distT="0" distB="0" distL="0" distR="0" wp14:anchorId="50DD2C65" wp14:editId="60F6A392">
+            <wp:extent cx="2075962" cy="2970223"/>
+            <wp:effectExtent l="0" t="0" r="635" b="1905"/>
+            <wp:docPr id="2" name="Picture 2"/>
             <wp:cNvGraphicFramePr>
               <a:graphicFrameLocks xmlns:a="http://schemas.openxmlformats.org/drawingml/2006/main" noChangeAspect="1"/>
             </wp:cNvGraphicFramePr>
@@ -181,7 +109,7 @@
                   <pic:spPr>
                     <a:xfrm>
                       <a:off x="0" y="0"/>
-                      <a:ext cx="1860095" cy="2547402"/>
+                      <a:ext cx="2082648" cy="2979789"/>
                     </a:xfrm>
                     <a:prstGeom prst="rect">
                       <a:avLst/>
@@ -194,9 +122,15 @@
         </w:drawing>
       </w:r>
     </w:p>
-    <w:p>
-      <w:r>
-        <w:t xml:space="preserve">Triple layer </w:t>
+    <w:p/>
+    <w:p/>
+    <w:p/>
+    <w:p/>
+    <w:p/>
+    <w:p>
+      <w:r>
+        <w:lastRenderedPageBreak/>
+        <w:t xml:space="preserve">Double layer </w:t>
       </w:r>
       <w:proofErr w:type="spellStart"/>
       <w:r>
@@ -204,8 +138,13 @@
       </w:r>
       <w:proofErr w:type="spellEnd"/>
       <w:r>
-        <w:t xml:space="preserve"> 500,500,500 20 epoch</w:t>
-      </w:r>
+        <w:t xml:space="preserve"> 500,500, 20 </w:t>
+      </w:r>
+      <w:proofErr w:type="gramStart"/>
+      <w:r>
+        <w:t>epoch</w:t>
+      </w:r>
+      <w:proofErr w:type="gramEnd"/>
     </w:p>
     <w:p>
       <w:r>
@@ -213,10 +152,10 @@
           <w:noProof/>
         </w:rPr>
         <w:drawing>
-          <wp:inline distT="0" distB="0" distL="0" distR="0" wp14:anchorId="3F20A6B4" wp14:editId="532F4695">
-            <wp:extent cx="2175641" cy="2886308"/>
-            <wp:effectExtent l="0" t="0" r="0" b="9525"/>
-            <wp:docPr id="4" name="Picture 4"/>
+          <wp:inline distT="0" distB="0" distL="0" distR="0" wp14:anchorId="3D2469B8" wp14:editId="0067A0D4">
+            <wp:extent cx="1851108" cy="2535095"/>
+            <wp:effectExtent l="0" t="0" r="0" b="0"/>
+            <wp:docPr id="3" name="Picture 3"/>
             <wp:cNvGraphicFramePr>
               <a:graphicFrameLocks xmlns:a="http://schemas.openxmlformats.org/drawingml/2006/main" noChangeAspect="1"/>
             </wp:cNvGraphicFramePr>
@@ -236,7 +175,7 @@
                   <pic:spPr>
                     <a:xfrm>
                       <a:off x="0" y="0"/>
-                      <a:ext cx="2197793" cy="2915696"/>
+                      <a:ext cx="1860095" cy="2547402"/>
                     </a:xfrm>
                     <a:prstGeom prst="rect">
                       <a:avLst/>
@@ -249,16 +188,8 @@
         </w:drawing>
       </w:r>
     </w:p>
-    <w:p/>
-    <w:p/>
-    <w:p/>
-    <w:p/>
-    <w:p/>
-    <w:p/>
-    <w:p/>
-    <w:p>
-      <w:r>
-        <w:lastRenderedPageBreak/>
+    <w:p>
+      <w:r>
         <w:t xml:space="preserve">Triple layer </w:t>
       </w:r>
       <w:proofErr w:type="spellStart"/>
@@ -267,13 +198,8 @@
       </w:r>
       <w:proofErr w:type="spellEnd"/>
       <w:r>
-        <w:t xml:space="preserve"> 500,500,500, 40 </w:t>
-      </w:r>
-      <w:proofErr w:type="gramStart"/>
-      <w:r>
-        <w:t>epoch</w:t>
-      </w:r>
-      <w:proofErr w:type="gramEnd"/>
+        <w:t xml:space="preserve"> 500,500,500 20 epoch</w:t>
+      </w:r>
     </w:p>
     <w:p>
       <w:r>
@@ -281,10 +207,10 @@
           <w:noProof/>
         </w:rPr>
         <w:drawing>
-          <wp:inline distT="0" distB="0" distL="0" distR="0" wp14:anchorId="60E84F28" wp14:editId="38BEFE1A">
-            <wp:extent cx="2106273" cy="2893029"/>
-            <wp:effectExtent l="0" t="0" r="8890" b="3175"/>
-            <wp:docPr id="5" name="Picture 5"/>
+          <wp:inline distT="0" distB="0" distL="0" distR="0" wp14:anchorId="3F20A6B4" wp14:editId="532F4695">
+            <wp:extent cx="2175641" cy="2886308"/>
+            <wp:effectExtent l="0" t="0" r="0" b="9525"/>
+            <wp:docPr id="4" name="Picture 4"/>
             <wp:cNvGraphicFramePr>
               <a:graphicFrameLocks xmlns:a="http://schemas.openxmlformats.org/drawingml/2006/main" noChangeAspect="1"/>
             </wp:cNvGraphicFramePr>
@@ -304,6 +230,74 @@
                   <pic:spPr>
                     <a:xfrm>
                       <a:off x="0" y="0"/>
+                      <a:ext cx="2197793" cy="2915696"/>
+                    </a:xfrm>
+                    <a:prstGeom prst="rect">
+                      <a:avLst/>
+                    </a:prstGeom>
+                  </pic:spPr>
+                </pic:pic>
+              </a:graphicData>
+            </a:graphic>
+          </wp:inline>
+        </w:drawing>
+      </w:r>
+    </w:p>
+    <w:p/>
+    <w:p/>
+    <w:p/>
+    <w:p/>
+    <w:p/>
+    <w:p/>
+    <w:p/>
+    <w:p>
+      <w:r>
+        <w:lastRenderedPageBreak/>
+        <w:t xml:space="preserve">Triple layer </w:t>
+      </w:r>
+      <w:proofErr w:type="spellStart"/>
+      <w:r>
+        <w:t>lstm</w:t>
+      </w:r>
+      <w:proofErr w:type="spellEnd"/>
+      <w:r>
+        <w:t xml:space="preserve"> 500,500,500, 40 </w:t>
+      </w:r>
+      <w:proofErr w:type="gramStart"/>
+      <w:r>
+        <w:t>epoch</w:t>
+      </w:r>
+      <w:proofErr w:type="gramEnd"/>
+    </w:p>
+    <w:p>
+      <w:r>
+        <w:rPr>
+          <w:noProof/>
+        </w:rPr>
+        <w:drawing>
+          <wp:inline distT="0" distB="0" distL="0" distR="0" wp14:anchorId="60E84F28" wp14:editId="38BEFE1A">
+            <wp:extent cx="2106273" cy="2893029"/>
+            <wp:effectExtent l="0" t="0" r="8890" b="3175"/>
+            <wp:docPr id="5" name="Picture 5"/>
+            <wp:cNvGraphicFramePr>
+              <a:graphicFrameLocks xmlns:a="http://schemas.openxmlformats.org/drawingml/2006/main" noChangeAspect="1"/>
+            </wp:cNvGraphicFramePr>
+            <a:graphic xmlns:a="http://schemas.openxmlformats.org/drawingml/2006/main">
+              <a:graphicData uri="http://schemas.openxmlformats.org/drawingml/2006/picture">
+                <pic:pic xmlns:pic="http://schemas.openxmlformats.org/drawingml/2006/picture">
+                  <pic:nvPicPr>
+                    <pic:cNvPr id="1" name=""/>
+                    <pic:cNvPicPr/>
+                  </pic:nvPicPr>
+                  <pic:blipFill>
+                    <a:blip r:embed="rId9"/>
+                    <a:stretch>
+                      <a:fillRect/>
+                    </a:stretch>
+                  </pic:blipFill>
+                  <pic:spPr>
+                    <a:xfrm>
+                      <a:off x="0" y="0"/>
                       <a:ext cx="2124627" cy="2918239"/>
                     </a:xfrm>
                     <a:prstGeom prst="rect">
@@ -316,9 +310,1400 @@
           </wp:inline>
         </w:drawing>
       </w:r>
-      <w:bookmarkStart w:id="0" w:name="_GoBack"/>
-      <w:bookmarkEnd w:id="0"/>
-    </w:p>
+    </w:p>
+    <w:p/>
+    <w:p/>
+    <w:p/>
+    <w:p/>
+    <w:p/>
+    <w:p/>
+    <w:p/>
+    <w:p/>
+    <w:p/>
+    <w:p/>
+    <w:p/>
+    <w:p/>
+    <w:p/>
+    <w:p/>
+    <w:p/>
+    <w:p/>
+    <w:p/>
+    <w:p>
+      <w:r>
+        <w:lastRenderedPageBreak/>
+        <w:t>Alex Result</w:t>
+      </w:r>
+      <w:r>
+        <w:t>s</w:t>
+      </w:r>
+    </w:p>
+    <w:p>
+      <w:r>
+        <w:t>lstm_model_process_1slookahead.h5</w:t>
+      </w:r>
+    </w:p>
+    <w:p>
+      <w:r>
+        <w:t>0.2steps</w:t>
+      </w:r>
+      <w:r>
+        <w:t>|10s window</w:t>
+      </w:r>
+      <w:r>
+        <w:t xml:space="preserve"> |1s Lookahead |60%|21 Epochs with es</w:t>
+      </w:r>
+      <w:proofErr w:type="gramStart"/>
+      <w:r>
+        <w:t>|</w:t>
+      </w:r>
+      <w:r>
+        <w:t>[</w:t>
+      </w:r>
+      <w:proofErr w:type="gramEnd"/>
+      <w:r>
+        <w:t>1,2,3,4,5,8,9]</w:t>
+      </w:r>
+      <w:r>
+        <w:t>|Linear</w:t>
+      </w:r>
+    </w:p>
+    <w:p>
+      <w:pPr>
+        <w:spacing w:after="0" w:line="240" w:lineRule="auto"/>
+        <w:rPr>
+          <w:rFonts w:ascii="Courier New" w:eastAsia="Times New Roman" w:hAnsi="Courier New" w:cs="Courier New"/>
+          <w:color w:val="212121"/>
+          <w:sz w:val="16"/>
+          <w:szCs w:val="21"/>
+          <w:shd w:val="clear" w:color="auto" w:fill="FFFFFF"/>
+          <w:lang w:val="en-GB" w:eastAsia="en-GB"/>
+        </w:rPr>
+      </w:pPr>
+      <w:r>
+        <w:rPr>
+          <w:rFonts w:ascii="Courier New" w:eastAsia="Times New Roman" w:hAnsi="Courier New" w:cs="Courier New"/>
+          <w:color w:val="212121"/>
+          <w:sz w:val="16"/>
+          <w:szCs w:val="21"/>
+          <w:shd w:val="clear" w:color="auto" w:fill="FFFFFF"/>
+          <w:lang w:val="en-GB" w:eastAsia="en-GB"/>
+        </w:rPr>
+        <w:t>Train Set:</w:t>
+      </w:r>
+    </w:p>
+    <w:p>
+      <w:pPr>
+        <w:spacing w:after="0" w:line="240" w:lineRule="auto"/>
+        <w:rPr>
+          <w:rFonts w:ascii="Courier New" w:eastAsia="Times New Roman" w:hAnsi="Courier New" w:cs="Courier New"/>
+          <w:color w:val="212121"/>
+          <w:sz w:val="16"/>
+          <w:szCs w:val="21"/>
+          <w:shd w:val="clear" w:color="auto" w:fill="FFFFFF"/>
+          <w:lang w:val="en-GB" w:eastAsia="en-GB"/>
+        </w:rPr>
+      </w:pPr>
+      <w:r>
+        <w:rPr>
+          <w:rFonts w:ascii="Courier New" w:eastAsia="Times New Roman" w:hAnsi="Courier New" w:cs="Courier New"/>
+          <w:color w:val="212121"/>
+          <w:sz w:val="16"/>
+          <w:szCs w:val="21"/>
+          <w:shd w:val="clear" w:color="auto" w:fill="FFFFFF"/>
+          <w:lang w:val="en-GB" w:eastAsia="en-GB"/>
+        </w:rPr>
+        <w:t>[[12232    51    70   138]</w:t>
+      </w:r>
+    </w:p>
+    <w:p>
+      <w:pPr>
+        <w:spacing w:after="0" w:line="240" w:lineRule="auto"/>
+        <w:rPr>
+          <w:rFonts w:ascii="Courier New" w:eastAsia="Times New Roman" w:hAnsi="Courier New" w:cs="Courier New"/>
+          <w:color w:val="212121"/>
+          <w:sz w:val="16"/>
+          <w:szCs w:val="21"/>
+          <w:shd w:val="clear" w:color="auto" w:fill="FFFFFF"/>
+          <w:lang w:val="en-GB" w:eastAsia="en-GB"/>
+        </w:rPr>
+      </w:pPr>
+      <w:r>
+        <w:rPr>
+          <w:rFonts w:ascii="Courier New" w:eastAsia="Times New Roman" w:hAnsi="Courier New" w:cs="Courier New"/>
+          <w:color w:val="212121"/>
+          <w:sz w:val="16"/>
+          <w:szCs w:val="21"/>
+          <w:shd w:val="clear" w:color="auto" w:fill="FFFFFF"/>
+          <w:lang w:val="en-GB" w:eastAsia="en-GB"/>
+        </w:rPr>
+        <w:t xml:space="preserve"> [    6 10372     1    21]</w:t>
+      </w:r>
+    </w:p>
+    <w:p>
+      <w:pPr>
+        <w:spacing w:after="0" w:line="240" w:lineRule="auto"/>
+        <w:rPr>
+          <w:rFonts w:ascii="Courier New" w:eastAsia="Times New Roman" w:hAnsi="Courier New" w:cs="Courier New"/>
+          <w:color w:val="212121"/>
+          <w:sz w:val="16"/>
+          <w:szCs w:val="21"/>
+          <w:shd w:val="clear" w:color="auto" w:fill="FFFFFF"/>
+          <w:lang w:val="en-GB" w:eastAsia="en-GB"/>
+        </w:rPr>
+      </w:pPr>
+      <w:r>
+        <w:rPr>
+          <w:rFonts w:ascii="Courier New" w:eastAsia="Times New Roman" w:hAnsi="Courier New" w:cs="Courier New"/>
+          <w:color w:val="212121"/>
+          <w:sz w:val="16"/>
+          <w:szCs w:val="21"/>
+          <w:shd w:val="clear" w:color="auto" w:fill="FFFFFF"/>
+          <w:lang w:val="en-GB" w:eastAsia="en-GB"/>
+        </w:rPr>
+        <w:t xml:space="preserve"> [   42     3 13642     8]</w:t>
+      </w:r>
+    </w:p>
+    <w:p>
+      <w:pPr>
+        <w:spacing w:after="0" w:line="240" w:lineRule="auto"/>
+        <w:rPr>
+          <w:rFonts w:ascii="Courier New" w:eastAsia="Times New Roman" w:hAnsi="Courier New" w:cs="Courier New"/>
+          <w:color w:val="212121"/>
+          <w:sz w:val="16"/>
+          <w:szCs w:val="21"/>
+          <w:shd w:val="clear" w:color="auto" w:fill="FFFFFF"/>
+          <w:lang w:val="en-GB" w:eastAsia="en-GB"/>
+        </w:rPr>
+      </w:pPr>
+      <w:r>
+        <w:rPr>
+          <w:rFonts w:ascii="Courier New" w:eastAsia="Times New Roman" w:hAnsi="Courier New" w:cs="Courier New"/>
+          <w:color w:val="212121"/>
+          <w:sz w:val="16"/>
+          <w:szCs w:val="21"/>
+          <w:shd w:val="clear" w:color="auto" w:fill="FFFFFF"/>
+          <w:lang w:val="en-GB" w:eastAsia="en-GB"/>
+        </w:rPr>
+        <w:t xml:space="preserve"> [   49    80    28  2194]]</w:t>
+      </w:r>
+    </w:p>
+    <w:p>
+      <w:pPr>
+        <w:spacing w:after="0" w:line="240" w:lineRule="auto"/>
+        <w:rPr>
+          <w:rFonts w:ascii="Courier New" w:eastAsia="Times New Roman" w:hAnsi="Courier New" w:cs="Courier New"/>
+          <w:color w:val="212121"/>
+          <w:sz w:val="16"/>
+          <w:szCs w:val="21"/>
+          <w:shd w:val="clear" w:color="auto" w:fill="FFFFFF"/>
+          <w:lang w:val="en-GB" w:eastAsia="en-GB"/>
+        </w:rPr>
+      </w:pPr>
+      <w:r>
+        <w:rPr>
+          <w:rFonts w:ascii="Courier New" w:eastAsia="Times New Roman" w:hAnsi="Courier New" w:cs="Courier New"/>
+          <w:color w:val="212121"/>
+          <w:sz w:val="16"/>
+          <w:szCs w:val="21"/>
+          <w:shd w:val="clear" w:color="auto" w:fill="FFFFFF"/>
+          <w:lang w:val="en-GB" w:eastAsia="en-GB"/>
+        </w:rPr>
+        <w:t>sit on bed precision: 0.9921323708329953</w:t>
+      </w:r>
+    </w:p>
+    <w:p>
+      <w:pPr>
+        <w:spacing w:after="0" w:line="240" w:lineRule="auto"/>
+        <w:rPr>
+          <w:rFonts w:ascii="Courier New" w:eastAsia="Times New Roman" w:hAnsi="Courier New" w:cs="Courier New"/>
+          <w:color w:val="212121"/>
+          <w:sz w:val="16"/>
+          <w:szCs w:val="21"/>
+          <w:shd w:val="clear" w:color="auto" w:fill="FFFFFF"/>
+          <w:lang w:val="en-GB" w:eastAsia="en-GB"/>
+        </w:rPr>
+      </w:pPr>
+      <w:r>
+        <w:rPr>
+          <w:rFonts w:ascii="Courier New" w:eastAsia="Times New Roman" w:hAnsi="Courier New" w:cs="Courier New"/>
+          <w:color w:val="212121"/>
+          <w:sz w:val="16"/>
+          <w:szCs w:val="21"/>
+          <w:shd w:val="clear" w:color="auto" w:fill="FFFFFF"/>
+          <w:lang w:val="en-GB" w:eastAsia="en-GB"/>
+        </w:rPr>
+        <w:t>sit on bed recall: 0.9792650708510128</w:t>
+      </w:r>
+    </w:p>
+    <w:p>
+      <w:pPr>
+        <w:spacing w:after="0" w:line="240" w:lineRule="auto"/>
+        <w:rPr>
+          <w:rFonts w:ascii="Courier New" w:eastAsia="Times New Roman" w:hAnsi="Courier New" w:cs="Courier New"/>
+          <w:color w:val="212121"/>
+          <w:sz w:val="16"/>
+          <w:szCs w:val="21"/>
+          <w:shd w:val="clear" w:color="auto" w:fill="FFFFFF"/>
+          <w:lang w:val="en-GB" w:eastAsia="en-GB"/>
+        </w:rPr>
+      </w:pPr>
+      <w:r>
+        <w:rPr>
+          <w:rFonts w:ascii="Courier New" w:eastAsia="Times New Roman" w:hAnsi="Courier New" w:cs="Courier New"/>
+          <w:color w:val="212121"/>
+          <w:sz w:val="16"/>
+          <w:szCs w:val="21"/>
+          <w:shd w:val="clear" w:color="auto" w:fill="FFFFFF"/>
+          <w:lang w:val="en-GB" w:eastAsia="en-GB"/>
+        </w:rPr>
+        <w:t>sit on chair precision: 0.9872453835903293</w:t>
+      </w:r>
+    </w:p>
+    <w:p>
+      <w:pPr>
+        <w:spacing w:after="0" w:line="240" w:lineRule="auto"/>
+        <w:rPr>
+          <w:rFonts w:ascii="Courier New" w:eastAsia="Times New Roman" w:hAnsi="Courier New" w:cs="Courier New"/>
+          <w:color w:val="212121"/>
+          <w:sz w:val="16"/>
+          <w:szCs w:val="21"/>
+          <w:shd w:val="clear" w:color="auto" w:fill="FFFFFF"/>
+          <w:lang w:val="en-GB" w:eastAsia="en-GB"/>
+        </w:rPr>
+      </w:pPr>
+      <w:r>
+        <w:rPr>
+          <w:rFonts w:ascii="Courier New" w:eastAsia="Times New Roman" w:hAnsi="Courier New" w:cs="Courier New"/>
+          <w:color w:val="212121"/>
+          <w:sz w:val="16"/>
+          <w:szCs w:val="21"/>
+          <w:shd w:val="clear" w:color="auto" w:fill="FFFFFF"/>
+          <w:lang w:val="en-GB" w:eastAsia="en-GB"/>
+        </w:rPr>
+        <w:t>sit on chair recall: 0.9973076923076923</w:t>
+      </w:r>
+    </w:p>
+    <w:p>
+      <w:pPr>
+        <w:spacing w:after="0" w:line="240" w:lineRule="auto"/>
+        <w:rPr>
+          <w:rFonts w:ascii="Courier New" w:eastAsia="Times New Roman" w:hAnsi="Courier New" w:cs="Courier New"/>
+          <w:color w:val="212121"/>
+          <w:sz w:val="16"/>
+          <w:szCs w:val="21"/>
+          <w:shd w:val="clear" w:color="auto" w:fill="FFFFFF"/>
+          <w:lang w:val="en-GB" w:eastAsia="en-GB"/>
+        </w:rPr>
+      </w:pPr>
+      <w:r>
+        <w:rPr>
+          <w:rFonts w:ascii="Courier New" w:eastAsia="Times New Roman" w:hAnsi="Courier New" w:cs="Courier New"/>
+          <w:color w:val="212121"/>
+          <w:sz w:val="16"/>
+          <w:szCs w:val="21"/>
+          <w:shd w:val="clear" w:color="auto" w:fill="FFFFFF"/>
+          <w:lang w:val="en-GB" w:eastAsia="en-GB"/>
+        </w:rPr>
+        <w:t>lying precision: 0.9927952841860127</w:t>
+      </w:r>
+    </w:p>
+    <w:p>
+      <w:pPr>
+        <w:spacing w:after="0" w:line="240" w:lineRule="auto"/>
+        <w:rPr>
+          <w:rFonts w:ascii="Courier New" w:eastAsia="Times New Roman" w:hAnsi="Courier New" w:cs="Courier New"/>
+          <w:color w:val="212121"/>
+          <w:sz w:val="16"/>
+          <w:szCs w:val="21"/>
+          <w:shd w:val="clear" w:color="auto" w:fill="FFFFFF"/>
+          <w:lang w:val="en-GB" w:eastAsia="en-GB"/>
+        </w:rPr>
+      </w:pPr>
+      <w:r>
+        <w:rPr>
+          <w:rFonts w:ascii="Courier New" w:eastAsia="Times New Roman" w:hAnsi="Courier New" w:cs="Courier New"/>
+          <w:color w:val="212121"/>
+          <w:sz w:val="16"/>
+          <w:szCs w:val="21"/>
+          <w:shd w:val="clear" w:color="auto" w:fill="FFFFFF"/>
+          <w:lang w:val="en-GB" w:eastAsia="en-GB"/>
+        </w:rPr>
+        <w:t>lying recall: 0.9961299744432275</w:t>
+      </w:r>
+    </w:p>
+    <w:p>
+      <w:pPr>
+        <w:spacing w:after="0" w:line="240" w:lineRule="auto"/>
+        <w:rPr>
+          <w:rFonts w:ascii="Courier New" w:eastAsia="Times New Roman" w:hAnsi="Courier New" w:cs="Courier New"/>
+          <w:color w:val="212121"/>
+          <w:sz w:val="16"/>
+          <w:szCs w:val="21"/>
+          <w:shd w:val="clear" w:color="auto" w:fill="FFFFFF"/>
+          <w:lang w:val="en-GB" w:eastAsia="en-GB"/>
+        </w:rPr>
+      </w:pPr>
+      <w:r>
+        <w:rPr>
+          <w:rFonts w:ascii="Courier New" w:eastAsia="Times New Roman" w:hAnsi="Courier New" w:cs="Courier New"/>
+          <w:color w:val="212121"/>
+          <w:sz w:val="16"/>
+          <w:szCs w:val="21"/>
+          <w:shd w:val="clear" w:color="auto" w:fill="FFFFFF"/>
+          <w:lang w:val="en-GB" w:eastAsia="en-GB"/>
+        </w:rPr>
+        <w:t>ambulating precision: 0.9292672596357475</w:t>
+      </w:r>
+    </w:p>
+    <w:p>
+      <w:pPr>
+        <w:spacing w:after="0" w:line="240" w:lineRule="auto"/>
+        <w:rPr>
+          <w:rFonts w:ascii="Courier New" w:eastAsia="Times New Roman" w:hAnsi="Courier New" w:cs="Courier New"/>
+          <w:color w:val="212121"/>
+          <w:sz w:val="16"/>
+          <w:szCs w:val="21"/>
+          <w:shd w:val="clear" w:color="auto" w:fill="FFFFFF"/>
+          <w:lang w:val="en-GB" w:eastAsia="en-GB"/>
+        </w:rPr>
+      </w:pPr>
+      <w:r>
+        <w:rPr>
+          <w:rFonts w:ascii="Courier New" w:eastAsia="Times New Roman" w:hAnsi="Courier New" w:cs="Courier New"/>
+          <w:color w:val="212121"/>
+          <w:sz w:val="16"/>
+          <w:szCs w:val="21"/>
+          <w:shd w:val="clear" w:color="auto" w:fill="FFFFFF"/>
+          <w:lang w:val="en-GB" w:eastAsia="en-GB"/>
+        </w:rPr>
+        <w:t>ambulating recall: 0.9332199064227988</w:t>
+      </w:r>
+    </w:p>
+    <w:p>
+      <w:pPr>
+        <w:spacing w:after="0" w:line="240" w:lineRule="auto"/>
+        <w:rPr>
+          <w:rFonts w:ascii="Courier New" w:eastAsia="Times New Roman" w:hAnsi="Courier New" w:cs="Courier New"/>
+          <w:color w:val="212121"/>
+          <w:sz w:val="16"/>
+          <w:szCs w:val="21"/>
+          <w:shd w:val="clear" w:color="auto" w:fill="FFFFFF"/>
+          <w:lang w:val="en-GB" w:eastAsia="en-GB"/>
+        </w:rPr>
+      </w:pPr>
+    </w:p>
+    <w:p>
+      <w:pPr>
+        <w:spacing w:after="0" w:line="240" w:lineRule="auto"/>
+        <w:rPr>
+          <w:rFonts w:ascii="Courier New" w:eastAsia="Times New Roman" w:hAnsi="Courier New" w:cs="Courier New"/>
+          <w:color w:val="212121"/>
+          <w:sz w:val="16"/>
+          <w:szCs w:val="21"/>
+          <w:shd w:val="clear" w:color="auto" w:fill="FFFFFF"/>
+          <w:lang w:val="en-GB" w:eastAsia="en-GB"/>
+        </w:rPr>
+      </w:pPr>
+      <w:r>
+        <w:rPr>
+          <w:rFonts w:ascii="Courier New" w:eastAsia="Times New Roman" w:hAnsi="Courier New" w:cs="Courier New"/>
+          <w:color w:val="212121"/>
+          <w:sz w:val="16"/>
+          <w:szCs w:val="21"/>
+          <w:shd w:val="clear" w:color="auto" w:fill="FFFFFF"/>
+          <w:lang w:val="en-GB" w:eastAsia="en-GB"/>
+        </w:rPr>
+        <w:t>Test Set:</w:t>
+      </w:r>
+    </w:p>
+    <w:p>
+      <w:pPr>
+        <w:spacing w:after="0" w:line="240" w:lineRule="auto"/>
+        <w:rPr>
+          <w:rFonts w:ascii="Courier New" w:eastAsia="Times New Roman" w:hAnsi="Courier New" w:cs="Courier New"/>
+          <w:color w:val="212121"/>
+          <w:sz w:val="16"/>
+          <w:szCs w:val="21"/>
+          <w:shd w:val="clear" w:color="auto" w:fill="FFFFFF"/>
+          <w:lang w:val="en-GB" w:eastAsia="en-GB"/>
+        </w:rPr>
+      </w:pPr>
+      <w:r>
+        <w:rPr>
+          <w:rFonts w:ascii="Courier New" w:eastAsia="Times New Roman" w:hAnsi="Courier New" w:cs="Courier New"/>
+          <w:color w:val="212121"/>
+          <w:sz w:val="16"/>
+          <w:szCs w:val="21"/>
+          <w:shd w:val="clear" w:color="auto" w:fill="FFFFFF"/>
+          <w:lang w:val="en-GB" w:eastAsia="en-GB"/>
+        </w:rPr>
+        <w:t>[[3597   11   17   42]</w:t>
+      </w:r>
+    </w:p>
+    <w:p>
+      <w:pPr>
+        <w:spacing w:after="0" w:line="240" w:lineRule="auto"/>
+        <w:rPr>
+          <w:rFonts w:ascii="Courier New" w:eastAsia="Times New Roman" w:hAnsi="Courier New" w:cs="Courier New"/>
+          <w:color w:val="212121"/>
+          <w:sz w:val="16"/>
+          <w:szCs w:val="21"/>
+          <w:shd w:val="clear" w:color="auto" w:fill="FFFFFF"/>
+          <w:lang w:val="en-GB" w:eastAsia="en-GB"/>
+        </w:rPr>
+      </w:pPr>
+      <w:r>
+        <w:rPr>
+          <w:rFonts w:ascii="Courier New" w:eastAsia="Times New Roman" w:hAnsi="Courier New" w:cs="Courier New"/>
+          <w:color w:val="212121"/>
+          <w:sz w:val="16"/>
+          <w:szCs w:val="21"/>
+          <w:shd w:val="clear" w:color="auto" w:fill="FFFFFF"/>
+          <w:lang w:val="en-GB" w:eastAsia="en-GB"/>
+        </w:rPr>
+        <w:t xml:space="preserve"> [   0 2931    0    5]</w:t>
+      </w:r>
+    </w:p>
+    <w:p>
+      <w:pPr>
+        <w:spacing w:after="0" w:line="240" w:lineRule="auto"/>
+        <w:rPr>
+          <w:rFonts w:ascii="Courier New" w:eastAsia="Times New Roman" w:hAnsi="Courier New" w:cs="Courier New"/>
+          <w:color w:val="212121"/>
+          <w:sz w:val="16"/>
+          <w:szCs w:val="21"/>
+          <w:shd w:val="clear" w:color="auto" w:fill="FFFFFF"/>
+          <w:lang w:val="en-GB" w:eastAsia="en-GB"/>
+        </w:rPr>
+      </w:pPr>
+      <w:r>
+        <w:rPr>
+          <w:rFonts w:ascii="Courier New" w:eastAsia="Times New Roman" w:hAnsi="Courier New" w:cs="Courier New"/>
+          <w:color w:val="212121"/>
+          <w:sz w:val="16"/>
+          <w:szCs w:val="21"/>
+          <w:shd w:val="clear" w:color="auto" w:fill="FFFFFF"/>
+          <w:lang w:val="en-GB" w:eastAsia="en-GB"/>
+        </w:rPr>
+        <w:t xml:space="preserve"> [  11    0 3853    8]</w:t>
+      </w:r>
+    </w:p>
+    <w:p>
+      <w:pPr>
+        <w:spacing w:after="0" w:line="240" w:lineRule="auto"/>
+        <w:rPr>
+          <w:rFonts w:ascii="Courier New" w:eastAsia="Times New Roman" w:hAnsi="Courier New" w:cs="Courier New"/>
+          <w:color w:val="212121"/>
+          <w:sz w:val="16"/>
+          <w:szCs w:val="21"/>
+          <w:shd w:val="clear" w:color="auto" w:fill="FFFFFF"/>
+          <w:lang w:val="en-GB" w:eastAsia="en-GB"/>
+        </w:rPr>
+      </w:pPr>
+      <w:r>
+        <w:rPr>
+          <w:rFonts w:ascii="Courier New" w:eastAsia="Times New Roman" w:hAnsi="Courier New" w:cs="Courier New"/>
+          <w:color w:val="212121"/>
+          <w:sz w:val="16"/>
+          <w:szCs w:val="21"/>
+          <w:shd w:val="clear" w:color="auto" w:fill="FFFFFF"/>
+          <w:lang w:val="en-GB" w:eastAsia="en-GB"/>
+        </w:rPr>
+        <w:t xml:space="preserve"> [   9   12    5  624]]</w:t>
+      </w:r>
+    </w:p>
+    <w:p>
+      <w:pPr>
+        <w:spacing w:after="0" w:line="240" w:lineRule="auto"/>
+        <w:rPr>
+          <w:rFonts w:ascii="Courier New" w:eastAsia="Times New Roman" w:hAnsi="Courier New" w:cs="Courier New"/>
+          <w:color w:val="212121"/>
+          <w:sz w:val="16"/>
+          <w:szCs w:val="21"/>
+          <w:shd w:val="clear" w:color="auto" w:fill="FFFFFF"/>
+          <w:lang w:val="en-GB" w:eastAsia="en-GB"/>
+        </w:rPr>
+      </w:pPr>
+      <w:r>
+        <w:rPr>
+          <w:rFonts w:ascii="Courier New" w:eastAsia="Times New Roman" w:hAnsi="Courier New" w:cs="Courier New"/>
+          <w:color w:val="212121"/>
+          <w:sz w:val="16"/>
+          <w:szCs w:val="21"/>
+          <w:shd w:val="clear" w:color="auto" w:fill="FFFFFF"/>
+          <w:lang w:val="en-GB" w:eastAsia="en-GB"/>
+        </w:rPr>
+        <w:t>sit on bed precision: 0.9944705557091512</w:t>
+      </w:r>
+    </w:p>
+    <w:p>
+      <w:pPr>
+        <w:spacing w:after="0" w:line="240" w:lineRule="auto"/>
+        <w:rPr>
+          <w:rFonts w:ascii="Courier New" w:eastAsia="Times New Roman" w:hAnsi="Courier New" w:cs="Courier New"/>
+          <w:color w:val="212121"/>
+          <w:sz w:val="16"/>
+          <w:szCs w:val="21"/>
+          <w:shd w:val="clear" w:color="auto" w:fill="FFFFFF"/>
+          <w:lang w:val="en-GB" w:eastAsia="en-GB"/>
+        </w:rPr>
+      </w:pPr>
+      <w:r>
+        <w:rPr>
+          <w:rFonts w:ascii="Courier New" w:eastAsia="Times New Roman" w:hAnsi="Courier New" w:cs="Courier New"/>
+          <w:color w:val="212121"/>
+          <w:sz w:val="16"/>
+          <w:szCs w:val="21"/>
+          <w:shd w:val="clear" w:color="auto" w:fill="FFFFFF"/>
+          <w:lang w:val="en-GB" w:eastAsia="en-GB"/>
+        </w:rPr>
+        <w:t>sit on bed recall: 0.9809108262885192</w:t>
+      </w:r>
+    </w:p>
+    <w:p>
+      <w:pPr>
+        <w:spacing w:after="0" w:line="240" w:lineRule="auto"/>
+        <w:rPr>
+          <w:rFonts w:ascii="Courier New" w:eastAsia="Times New Roman" w:hAnsi="Courier New" w:cs="Courier New"/>
+          <w:color w:val="212121"/>
+          <w:sz w:val="16"/>
+          <w:szCs w:val="21"/>
+          <w:shd w:val="clear" w:color="auto" w:fill="FFFFFF"/>
+          <w:lang w:val="en-GB" w:eastAsia="en-GB"/>
+        </w:rPr>
+      </w:pPr>
+      <w:r>
+        <w:rPr>
+          <w:rFonts w:ascii="Courier New" w:eastAsia="Times New Roman" w:hAnsi="Courier New" w:cs="Courier New"/>
+          <w:color w:val="212121"/>
+          <w:sz w:val="16"/>
+          <w:szCs w:val="21"/>
+          <w:shd w:val="clear" w:color="auto" w:fill="FFFFFF"/>
+          <w:lang w:val="en-GB" w:eastAsia="en-GB"/>
+        </w:rPr>
+        <w:t>sit on chair precision: 0.9922139471902505</w:t>
+      </w:r>
+    </w:p>
+    <w:p>
+      <w:pPr>
+        <w:spacing w:after="0" w:line="240" w:lineRule="auto"/>
+        <w:rPr>
+          <w:rFonts w:ascii="Courier New" w:eastAsia="Times New Roman" w:hAnsi="Courier New" w:cs="Courier New"/>
+          <w:color w:val="212121"/>
+          <w:sz w:val="16"/>
+          <w:szCs w:val="21"/>
+          <w:shd w:val="clear" w:color="auto" w:fill="FFFFFF"/>
+          <w:lang w:val="en-GB" w:eastAsia="en-GB"/>
+        </w:rPr>
+      </w:pPr>
+      <w:r>
+        <w:rPr>
+          <w:rFonts w:ascii="Courier New" w:eastAsia="Times New Roman" w:hAnsi="Courier New" w:cs="Courier New"/>
+          <w:color w:val="212121"/>
+          <w:sz w:val="16"/>
+          <w:szCs w:val="21"/>
+          <w:shd w:val="clear" w:color="auto" w:fill="FFFFFF"/>
+          <w:lang w:val="en-GB" w:eastAsia="en-GB"/>
+        </w:rPr>
+        <w:t>sit on chair recall: 0.9982970027247956</w:t>
+      </w:r>
+    </w:p>
+    <w:p>
+      <w:pPr>
+        <w:spacing w:after="0" w:line="240" w:lineRule="auto"/>
+        <w:rPr>
+          <w:rFonts w:ascii="Courier New" w:eastAsia="Times New Roman" w:hAnsi="Courier New" w:cs="Courier New"/>
+          <w:color w:val="212121"/>
+          <w:sz w:val="16"/>
+          <w:szCs w:val="21"/>
+          <w:shd w:val="clear" w:color="auto" w:fill="FFFFFF"/>
+          <w:lang w:val="en-GB" w:eastAsia="en-GB"/>
+        </w:rPr>
+      </w:pPr>
+      <w:r>
+        <w:rPr>
+          <w:rFonts w:ascii="Courier New" w:eastAsia="Times New Roman" w:hAnsi="Courier New" w:cs="Courier New"/>
+          <w:color w:val="212121"/>
+          <w:sz w:val="16"/>
+          <w:szCs w:val="21"/>
+          <w:shd w:val="clear" w:color="auto" w:fill="FFFFFF"/>
+          <w:lang w:val="en-GB" w:eastAsia="en-GB"/>
+        </w:rPr>
+        <w:t>lying precision: 0.9943225806451613</w:t>
+      </w:r>
+    </w:p>
+    <w:p>
+      <w:pPr>
+        <w:spacing w:after="0" w:line="240" w:lineRule="auto"/>
+        <w:rPr>
+          <w:rFonts w:ascii="Courier New" w:eastAsia="Times New Roman" w:hAnsi="Courier New" w:cs="Courier New"/>
+          <w:color w:val="212121"/>
+          <w:sz w:val="16"/>
+          <w:szCs w:val="21"/>
+          <w:shd w:val="clear" w:color="auto" w:fill="FFFFFF"/>
+          <w:lang w:val="en-GB" w:eastAsia="en-GB"/>
+        </w:rPr>
+      </w:pPr>
+      <w:r>
+        <w:rPr>
+          <w:rFonts w:ascii="Courier New" w:eastAsia="Times New Roman" w:hAnsi="Courier New" w:cs="Courier New"/>
+          <w:color w:val="212121"/>
+          <w:sz w:val="16"/>
+          <w:szCs w:val="21"/>
+          <w:shd w:val="clear" w:color="auto" w:fill="FFFFFF"/>
+          <w:lang w:val="en-GB" w:eastAsia="en-GB"/>
+        </w:rPr>
+        <w:t>lying recall: 0.9950929752066116</w:t>
+      </w:r>
+    </w:p>
+    <w:p>
+      <w:pPr>
+        <w:spacing w:after="0" w:line="240" w:lineRule="auto"/>
+        <w:rPr>
+          <w:rFonts w:ascii="Courier New" w:eastAsia="Times New Roman" w:hAnsi="Courier New" w:cs="Courier New"/>
+          <w:color w:val="212121"/>
+          <w:sz w:val="16"/>
+          <w:szCs w:val="21"/>
+          <w:shd w:val="clear" w:color="auto" w:fill="FFFFFF"/>
+          <w:lang w:val="en-GB" w:eastAsia="en-GB"/>
+        </w:rPr>
+      </w:pPr>
+      <w:r>
+        <w:rPr>
+          <w:rFonts w:ascii="Courier New" w:eastAsia="Times New Roman" w:hAnsi="Courier New" w:cs="Courier New"/>
+          <w:color w:val="212121"/>
+          <w:sz w:val="16"/>
+          <w:szCs w:val="21"/>
+          <w:shd w:val="clear" w:color="auto" w:fill="FFFFFF"/>
+          <w:lang w:val="en-GB" w:eastAsia="en-GB"/>
+        </w:rPr>
+        <w:t>ambulating precision: 0.9189985272459499</w:t>
+      </w:r>
+    </w:p>
+    <w:p>
+      <w:pPr>
+        <w:rPr>
+          <w:rFonts w:ascii="Courier New" w:eastAsia="Times New Roman" w:hAnsi="Courier New" w:cs="Courier New"/>
+          <w:color w:val="212121"/>
+          <w:sz w:val="16"/>
+          <w:szCs w:val="21"/>
+          <w:shd w:val="clear" w:color="auto" w:fill="FFFFFF"/>
+          <w:lang w:val="en-GB" w:eastAsia="en-GB"/>
+        </w:rPr>
+      </w:pPr>
+      <w:r>
+        <w:rPr>
+          <w:rFonts w:ascii="Courier New" w:eastAsia="Times New Roman" w:hAnsi="Courier New" w:cs="Courier New"/>
+          <w:color w:val="212121"/>
+          <w:sz w:val="16"/>
+          <w:szCs w:val="21"/>
+          <w:shd w:val="clear" w:color="auto" w:fill="FFFFFF"/>
+          <w:lang w:val="en-GB" w:eastAsia="en-GB"/>
+        </w:rPr>
+        <w:t>ambulating recall: 0.96</w:t>
+      </w:r>
+    </w:p>
+    <w:p>
+      <w:r>
+        <w:t>lstm_model_process_1slookahead.h5</w:t>
+      </w:r>
+    </w:p>
+    <w:p>
+      <w:r>
+        <w:t>0.2steps |</w:t>
+      </w:r>
+      <w:r>
+        <w:t>3</w:t>
+      </w:r>
+      <w:r>
+        <w:t>s Lookahead |60%|21 Epochs with es</w:t>
+      </w:r>
+      <w:proofErr w:type="gramStart"/>
+      <w:r>
+        <w:t>|</w:t>
+      </w:r>
+      <w:r>
+        <w:t>[</w:t>
+      </w:r>
+      <w:proofErr w:type="gramEnd"/>
+      <w:r>
+        <w:t>1,2,3,4,5,8,9]</w:t>
+      </w:r>
+      <w:r>
+        <w:t>|Linear</w:t>
+      </w:r>
+    </w:p>
+    <w:p/>
+    <w:p>
+      <w:r>
+        <w:t>0.2steps |</w:t>
+      </w:r>
+      <w:r>
+        <w:t>5</w:t>
+      </w:r>
+      <w:r>
+        <w:t>s Lookahead |60%|21 Epochs with es</w:t>
+      </w:r>
+      <w:proofErr w:type="gramStart"/>
+      <w:r>
+        <w:t>|</w:t>
+      </w:r>
+      <w:r>
+        <w:t>[</w:t>
+      </w:r>
+      <w:proofErr w:type="gramEnd"/>
+      <w:r>
+        <w:t>1,2,3,4,5,8,9]</w:t>
+      </w:r>
+      <w:r>
+        <w:t>|Linear</w:t>
+      </w:r>
+    </w:p>
+    <w:p>
+      <w:r>
+        <w:br w:type="page"/>
+      </w:r>
+    </w:p>
+    <w:tbl>
+      <w:tblPr>
+        <w:tblStyle w:val="TableGrid"/>
+        <w:tblW w:w="0" w:type="auto"/>
+        <w:tblLook w:val="04A0" w:firstRow="1" w:lastRow="0" w:firstColumn="1" w:lastColumn="0" w:noHBand="0" w:noVBand="1"/>
+      </w:tblPr>
+      <w:tblGrid>
+        <w:gridCol w:w="8217"/>
+        <w:gridCol w:w="1133"/>
+      </w:tblGrid>
+      <w:tr>
+        <w:tc>
+          <w:tcPr>
+            <w:tcW w:w="8217" w:type="dxa"/>
+          </w:tcPr>
+          <w:p>
+            <w:r>
+              <w:lastRenderedPageBreak/>
+              <w:t>Test Params</w:t>
+            </w:r>
+          </w:p>
+        </w:tc>
+        <w:tc>
+          <w:tcPr>
+            <w:tcW w:w="1133" w:type="dxa"/>
+          </w:tcPr>
+          <w:p>
+            <w:r>
+              <w:t>Done</w:t>
+            </w:r>
+          </w:p>
+        </w:tc>
+      </w:tr>
+      <w:tr>
+        <w:trPr>
+          <w:trHeight w:val="277"/>
+        </w:trPr>
+        <w:tc>
+          <w:tcPr>
+            <w:tcW w:w="8217" w:type="dxa"/>
+          </w:tcPr>
+          <w:p>
+            <w:r>
+              <w:t>0.2steps|10s window |1s Lookahead |60%|21 Epochs with es</w:t>
+            </w:r>
+            <w:proofErr w:type="gramStart"/>
+            <w:r>
+              <w:t>|</w:t>
+            </w:r>
+            <w:r>
+              <w:t>[</w:t>
+            </w:r>
+            <w:proofErr w:type="gramEnd"/>
+            <w:r>
+              <w:t>1,2,3,4,5,8,9]</w:t>
+            </w:r>
+            <w:r>
+              <w:t>|Linear</w:t>
+            </w:r>
+          </w:p>
+        </w:tc>
+        <w:tc>
+          <w:tcPr>
+            <w:tcW w:w="1133" w:type="dxa"/>
+          </w:tcPr>
+          <w:p>
+            <w:r>
+              <w:t>Yes</w:t>
+            </w:r>
+          </w:p>
+        </w:tc>
+      </w:tr>
+      <w:tr>
+        <w:tc>
+          <w:tcPr>
+            <w:tcW w:w="8217" w:type="dxa"/>
+          </w:tcPr>
+          <w:p>
+            <w:r>
+              <w:t>0.2steps|10s window |</w:t>
+            </w:r>
+            <w:r>
+              <w:t>2</w:t>
+            </w:r>
+            <w:r>
+              <w:t>s Lookahead |60%|21 Epochs with es</w:t>
+            </w:r>
+            <w:proofErr w:type="gramStart"/>
+            <w:r>
+              <w:t>|</w:t>
+            </w:r>
+            <w:r>
+              <w:t>[</w:t>
+            </w:r>
+            <w:proofErr w:type="gramEnd"/>
+            <w:r>
+              <w:t>1,2,3,4,5,8,9]</w:t>
+            </w:r>
+            <w:r>
+              <w:t>|Linear</w:t>
+            </w:r>
+          </w:p>
+        </w:tc>
+        <w:tc>
+          <w:tcPr>
+            <w:tcW w:w="1133" w:type="dxa"/>
+          </w:tcPr>
+          <w:p>
+            <w:r>
+              <w:t>Pend</w:t>
+            </w:r>
+          </w:p>
+        </w:tc>
+      </w:tr>
+      <w:tr>
+        <w:tc>
+          <w:tcPr>
+            <w:tcW w:w="8217" w:type="dxa"/>
+          </w:tcPr>
+          <w:p>
+            <w:r>
+              <w:t>0.2steps|10s window |</w:t>
+            </w:r>
+            <w:r>
+              <w:t>3</w:t>
+            </w:r>
+            <w:r>
+              <w:t>s Lookahead |60%|21 Epochs with es</w:t>
+            </w:r>
+            <w:proofErr w:type="gramStart"/>
+            <w:r>
+              <w:t>|</w:t>
+            </w:r>
+            <w:r>
+              <w:t>[</w:t>
+            </w:r>
+            <w:proofErr w:type="gramEnd"/>
+            <w:r>
+              <w:t>1,2,3,4,5,8,9]</w:t>
+            </w:r>
+            <w:r>
+              <w:t>|Linear</w:t>
+            </w:r>
+          </w:p>
+        </w:tc>
+        <w:tc>
+          <w:tcPr>
+            <w:tcW w:w="1133" w:type="dxa"/>
+          </w:tcPr>
+          <w:p>
+            <w:r>
+              <w:t>Pend</w:t>
+            </w:r>
+          </w:p>
+        </w:tc>
+      </w:tr>
+      <w:tr>
+        <w:tc>
+          <w:tcPr>
+            <w:tcW w:w="8217" w:type="dxa"/>
+          </w:tcPr>
+          <w:p>
+            <w:r>
+              <w:t>0.2steps|10s window |</w:t>
+            </w:r>
+            <w:r>
+              <w:t>B</w:t>
+            </w:r>
+            <w:r>
+              <w:t>s Lookahead |60%|21 Epochs with es</w:t>
+            </w:r>
+            <w:proofErr w:type="gramStart"/>
+            <w:r>
+              <w:t>|</w:t>
+            </w:r>
+            <w:r>
+              <w:t>[</w:t>
+            </w:r>
+            <w:proofErr w:type="gramEnd"/>
+            <w:r>
+              <w:t>1,2,3,4,5,8,9]</w:t>
+            </w:r>
+            <w:r>
+              <w:t>|Linear</w:t>
+            </w:r>
+          </w:p>
+        </w:tc>
+        <w:tc>
+          <w:tcPr>
+            <w:tcW w:w="1133" w:type="dxa"/>
+          </w:tcPr>
+          <w:p>
+            <w:r>
+              <w:t>No</w:t>
+            </w:r>
+          </w:p>
+        </w:tc>
+      </w:tr>
+      <w:tr>
+        <w:tc>
+          <w:tcPr>
+            <w:tcW w:w="8217" w:type="dxa"/>
+          </w:tcPr>
+          <w:p>
+            <w:r>
+              <w:t>0.2steps|</w:t>
+            </w:r>
+            <w:r>
+              <w:t>5</w:t>
+            </w:r>
+            <w:r>
+              <w:t>s window |</w:t>
+            </w:r>
+            <w:r>
+              <w:t>B</w:t>
+            </w:r>
+            <w:r>
+              <w:t>s Lookahead |60%|21 Epochs with es</w:t>
+            </w:r>
+            <w:proofErr w:type="gramStart"/>
+            <w:r>
+              <w:t>|</w:t>
+            </w:r>
+            <w:r>
+              <w:t>[</w:t>
+            </w:r>
+            <w:proofErr w:type="gramEnd"/>
+            <w:r>
+              <w:t>1,2,3,4,5,8,9]</w:t>
+            </w:r>
+            <w:r>
+              <w:t>|Linear</w:t>
+            </w:r>
+          </w:p>
+        </w:tc>
+        <w:tc>
+          <w:tcPr>
+            <w:tcW w:w="1133" w:type="dxa"/>
+          </w:tcPr>
+          <w:p>
+            <w:r>
+              <w:t>No</w:t>
+            </w:r>
+          </w:p>
+        </w:tc>
+      </w:tr>
+      <w:tr>
+        <w:tc>
+          <w:tcPr>
+            <w:tcW w:w="8217" w:type="dxa"/>
+          </w:tcPr>
+          <w:p>
+            <w:r>
+              <w:t>0.2steps|</w:t>
+            </w:r>
+            <w:r>
+              <w:t>15</w:t>
+            </w:r>
+            <w:r>
+              <w:t>s window |</w:t>
+            </w:r>
+            <w:r>
+              <w:t>B</w:t>
+            </w:r>
+            <w:r>
+              <w:t>s Lookahead |60%|21 Epochs with es</w:t>
+            </w:r>
+            <w:proofErr w:type="gramStart"/>
+            <w:r>
+              <w:t>|</w:t>
+            </w:r>
+            <w:r>
+              <w:t>[</w:t>
+            </w:r>
+            <w:proofErr w:type="gramEnd"/>
+            <w:r>
+              <w:t>1,2,3,4,5,8,9]</w:t>
+            </w:r>
+            <w:r>
+              <w:t>|Linear</w:t>
+            </w:r>
+          </w:p>
+        </w:tc>
+        <w:tc>
+          <w:tcPr>
+            <w:tcW w:w="1133" w:type="dxa"/>
+          </w:tcPr>
+          <w:p>
+            <w:r>
+              <w:t>No</w:t>
+            </w:r>
+          </w:p>
+        </w:tc>
+      </w:tr>
+      <w:tr>
+        <w:tc>
+          <w:tcPr>
+            <w:tcW w:w="8217" w:type="dxa"/>
+          </w:tcPr>
+          <w:p>
+            <w:r>
+              <w:t>0.2steps|</w:t>
+            </w:r>
+            <w:r>
+              <w:t>B</w:t>
+            </w:r>
+            <w:r>
+              <w:t>s window |</w:t>
+            </w:r>
+            <w:r>
+              <w:t>B</w:t>
+            </w:r>
+            <w:r>
+              <w:t>s Lookahead |60%|21 Epochs with es</w:t>
+            </w:r>
+            <w:proofErr w:type="gramStart"/>
+            <w:r>
+              <w:t>|</w:t>
+            </w:r>
+            <w:r>
+              <w:t>[</w:t>
+            </w:r>
+            <w:proofErr w:type="gramEnd"/>
+            <w:r>
+              <w:t>1,2,3,4,5,8,9]</w:t>
+            </w:r>
+            <w:r>
+              <w:t>|Linear</w:t>
+            </w:r>
+          </w:p>
+        </w:tc>
+        <w:tc>
+          <w:tcPr>
+            <w:tcW w:w="1133" w:type="dxa"/>
+          </w:tcPr>
+          <w:p/>
+        </w:tc>
+      </w:tr>
+      <w:tr>
+        <w:tc>
+          <w:tcPr>
+            <w:tcW w:w="8217" w:type="dxa"/>
+          </w:tcPr>
+          <w:p>
+            <w:r>
+              <w:t>0.</w:t>
+            </w:r>
+            <w:r>
+              <w:t>1</w:t>
+            </w:r>
+            <w:r>
+              <w:t>steps|Bs window |Bs Lookahead |60%|21 Epochs with es</w:t>
+            </w:r>
+            <w:proofErr w:type="gramStart"/>
+            <w:r>
+              <w:t>|</w:t>
+            </w:r>
+            <w:r>
+              <w:t>[</w:t>
+            </w:r>
+            <w:proofErr w:type="gramEnd"/>
+            <w:r>
+              <w:t>1,2,3,4,5,8,9]</w:t>
+            </w:r>
+            <w:r>
+              <w:t>|Linear</w:t>
+            </w:r>
+          </w:p>
+        </w:tc>
+        <w:tc>
+          <w:tcPr>
+            <w:tcW w:w="1133" w:type="dxa"/>
+          </w:tcPr>
+          <w:p>
+            <w:bookmarkStart w:id="0" w:name="_GoBack"/>
+            <w:bookmarkEnd w:id="0"/>
+          </w:p>
+        </w:tc>
+      </w:tr>
+      <w:tr>
+        <w:tc>
+          <w:tcPr>
+            <w:tcW w:w="8217" w:type="dxa"/>
+          </w:tcPr>
+          <w:p>
+            <w:r>
+              <w:t>0.</w:t>
+            </w:r>
+            <w:r>
+              <w:t>5</w:t>
+            </w:r>
+            <w:r>
+              <w:t>steps|Bs window |Bs Lookahead |60%|21 Epochs with es</w:t>
+            </w:r>
+            <w:proofErr w:type="gramStart"/>
+            <w:r>
+              <w:t>|</w:t>
+            </w:r>
+            <w:r>
+              <w:t>[</w:t>
+            </w:r>
+            <w:proofErr w:type="gramEnd"/>
+            <w:r>
+              <w:t>1,2,3,4,5,8,9]</w:t>
+            </w:r>
+            <w:r>
+              <w:t>|Linear</w:t>
+            </w:r>
+          </w:p>
+        </w:tc>
+        <w:tc>
+          <w:tcPr>
+            <w:tcW w:w="1133" w:type="dxa"/>
+          </w:tcPr>
+          <w:p/>
+        </w:tc>
+      </w:tr>
+      <w:tr>
+        <w:tc>
+          <w:tcPr>
+            <w:tcW w:w="8217" w:type="dxa"/>
+          </w:tcPr>
+          <w:p>
+            <w:proofErr w:type="spellStart"/>
+            <w:r>
+              <w:t>B</w:t>
+            </w:r>
+            <w:r>
+              <w:t>steps|Bs</w:t>
+            </w:r>
+            <w:proofErr w:type="spellEnd"/>
+            <w:r>
+              <w:t xml:space="preserve"> window |Bs Lookahead |60%|21 Epochs with es</w:t>
+            </w:r>
+            <w:proofErr w:type="gramStart"/>
+            <w:r>
+              <w:t>|</w:t>
+            </w:r>
+            <w:r>
+              <w:t>[</w:t>
+            </w:r>
+            <w:proofErr w:type="gramEnd"/>
+            <w:r>
+              <w:t>1,2,3,4,5,8,9]</w:t>
+            </w:r>
+            <w:r>
+              <w:t>|Linear</w:t>
+            </w:r>
+          </w:p>
+        </w:tc>
+        <w:tc>
+          <w:tcPr>
+            <w:tcW w:w="1133" w:type="dxa"/>
+          </w:tcPr>
+          <w:p/>
+        </w:tc>
+      </w:tr>
+      <w:tr>
+        <w:tc>
+          <w:tcPr>
+            <w:tcW w:w="8217" w:type="dxa"/>
+          </w:tcPr>
+          <w:p>
+            <w:proofErr w:type="spellStart"/>
+            <w:r>
+              <w:t>Bsteps|Bs</w:t>
+            </w:r>
+            <w:proofErr w:type="spellEnd"/>
+            <w:r>
+              <w:t xml:space="preserve"> window |Bs Lookahead |60%|21 Epochs with es</w:t>
+            </w:r>
+            <w:proofErr w:type="gramStart"/>
+            <w:r>
+              <w:t>|</w:t>
+            </w:r>
+            <w:r>
+              <w:t>[</w:t>
+            </w:r>
+            <w:proofErr w:type="gramEnd"/>
+            <w:r>
+              <w:t>1,2,3,4,5,8,9]</w:t>
+            </w:r>
+            <w:r>
+              <w:t>|Linear</w:t>
+            </w:r>
+          </w:p>
+        </w:tc>
+        <w:tc>
+          <w:tcPr>
+            <w:tcW w:w="1133" w:type="dxa"/>
+          </w:tcPr>
+          <w:p/>
+        </w:tc>
+      </w:tr>
+      <w:tr>
+        <w:tc>
+          <w:tcPr>
+            <w:tcW w:w="8217" w:type="dxa"/>
+          </w:tcPr>
+          <w:p>
+            <w:proofErr w:type="spellStart"/>
+            <w:r>
+              <w:t>Bsteps|Bs</w:t>
+            </w:r>
+            <w:proofErr w:type="spellEnd"/>
+            <w:r>
+              <w:t xml:space="preserve"> window |Bs Lookahead |60%|21 Epochs with es</w:t>
+            </w:r>
+            <w:proofErr w:type="gramStart"/>
+            <w:r>
+              <w:t>|</w:t>
+            </w:r>
+            <w:r>
+              <w:t>[</w:t>
+            </w:r>
+            <w:proofErr w:type="gramEnd"/>
+            <w:r>
+              <w:t>1,2,3,4,5,8,9]</w:t>
+            </w:r>
+            <w:r>
+              <w:t>|Linear</w:t>
+            </w:r>
+          </w:p>
+        </w:tc>
+        <w:tc>
+          <w:tcPr>
+            <w:tcW w:w="1133" w:type="dxa"/>
+          </w:tcPr>
+          <w:p/>
+        </w:tc>
+      </w:tr>
+      <w:tr>
+        <w:tc>
+          <w:tcPr>
+            <w:tcW w:w="8217" w:type="dxa"/>
+          </w:tcPr>
+          <w:p>
+            <w:proofErr w:type="spellStart"/>
+            <w:r>
+              <w:t>Bsteps|Bs</w:t>
+            </w:r>
+            <w:proofErr w:type="spellEnd"/>
+            <w:r>
+              <w:t xml:space="preserve"> window |Bs Lookahead |%|21 Epochs with es</w:t>
+            </w:r>
+            <w:proofErr w:type="gramStart"/>
+            <w:r>
+              <w:t>|</w:t>
+            </w:r>
+            <w:r>
+              <w:t>[</w:t>
+            </w:r>
+            <w:proofErr w:type="gramEnd"/>
+            <w:r>
+              <w:t>4,5,8,9]</w:t>
+            </w:r>
+            <w:r>
+              <w:t>|Linear</w:t>
+            </w:r>
+          </w:p>
+        </w:tc>
+        <w:tc>
+          <w:tcPr>
+            <w:tcW w:w="1133" w:type="dxa"/>
+          </w:tcPr>
+          <w:p/>
+        </w:tc>
+      </w:tr>
+      <w:tr>
+        <w:tc>
+          <w:tcPr>
+            <w:tcW w:w="8217" w:type="dxa"/>
+          </w:tcPr>
+          <w:p/>
+        </w:tc>
+        <w:tc>
+          <w:tcPr>
+            <w:tcW w:w="1133" w:type="dxa"/>
+          </w:tcPr>
+          <w:p/>
+        </w:tc>
+      </w:tr>
+      <w:tr>
+        <w:tc>
+          <w:tcPr>
+            <w:tcW w:w="8217" w:type="dxa"/>
+          </w:tcPr>
+          <w:p/>
+        </w:tc>
+        <w:tc>
+          <w:tcPr>
+            <w:tcW w:w="1133" w:type="dxa"/>
+          </w:tcPr>
+          <w:p/>
+        </w:tc>
+      </w:tr>
+      <w:tr>
+        <w:tc>
+          <w:tcPr>
+            <w:tcW w:w="8217" w:type="dxa"/>
+          </w:tcPr>
+          <w:p/>
+        </w:tc>
+        <w:tc>
+          <w:tcPr>
+            <w:tcW w:w="1133" w:type="dxa"/>
+          </w:tcPr>
+          <w:p/>
+        </w:tc>
+      </w:tr>
+      <w:tr>
+        <w:tc>
+          <w:tcPr>
+            <w:tcW w:w="8217" w:type="dxa"/>
+          </w:tcPr>
+          <w:p/>
+        </w:tc>
+        <w:tc>
+          <w:tcPr>
+            <w:tcW w:w="1133" w:type="dxa"/>
+          </w:tcPr>
+          <w:p/>
+        </w:tc>
+      </w:tr>
+      <w:tr>
+        <w:tc>
+          <w:tcPr>
+            <w:tcW w:w="8217" w:type="dxa"/>
+          </w:tcPr>
+          <w:p/>
+        </w:tc>
+        <w:tc>
+          <w:tcPr>
+            <w:tcW w:w="1133" w:type="dxa"/>
+          </w:tcPr>
+          <w:p/>
+        </w:tc>
+      </w:tr>
+    </w:tbl>
+    <w:p/>
     <w:sectPr>
       <w:pgSz w:w="12240" w:h="15840"/>
       <w:pgMar w:top="1440" w:right="1440" w:bottom="1440" w:left="1440" w:header="720" w:footer="720" w:gutter="0"/>
@@ -346,7 +1731,7 @@
       </w:pPr>
     </w:pPrDefault>
   </w:docDefaults>
-  <w:latentStyles w:defLockedState="0" w:defUIPriority="99" w:defSemiHidden="0" w:defUnhideWhenUsed="0" w:defQFormat="0" w:count="375">
+  <w:latentStyles w:defLockedState="0" w:defUIPriority="99" w:defSemiHidden="0" w:defUnhideWhenUsed="0" w:defQFormat="0" w:count="376">
     <w:lsdException w:name="Normal" w:uiPriority="0" w:qFormat="1"/>
     <w:lsdException w:name="heading 1" w:uiPriority="9" w:qFormat="1"/>
     <w:lsdException w:name="heading 2" w:semiHidden="1" w:uiPriority="9" w:unhideWhenUsed="1" w:qFormat="1"/>
@@ -452,7 +1837,6 @@
     <w:lsdException w:name="HTML Sample" w:semiHidden="1" w:unhideWhenUsed="1"/>
     <w:lsdException w:name="HTML Typewriter" w:semiHidden="1" w:unhideWhenUsed="1"/>
     <w:lsdException w:name="HTML Variable" w:semiHidden="1" w:unhideWhenUsed="1"/>
-    <w:lsdException w:name="Normal Table" w:semiHidden="1" w:unhideWhenUsed="1"/>
     <w:lsdException w:name="annotation subject" w:semiHidden="1" w:unhideWhenUsed="1"/>
     <w:lsdException w:name="No List" w:semiHidden="1" w:unhideWhenUsed="1"/>
     <w:lsdException w:name="Outline List 1" w:semiHidden="1" w:unhideWhenUsed="1"/>
@@ -499,10 +1883,8 @@
     <w:lsdException w:name="Table Subtle 2" w:semiHidden="1" w:unhideWhenUsed="1"/>
     <w:lsdException w:name="Table Web 1" w:semiHidden="1" w:unhideWhenUsed="1"/>
     <w:lsdException w:name="Table Web 2" w:semiHidden="1" w:unhideWhenUsed="1"/>
-    <w:lsdException w:name="Table Web 3" w:semiHidden="1" w:unhideWhenUsed="1"/>
     <w:lsdException w:name="Balloon Text" w:semiHidden="1" w:unhideWhenUsed="1"/>
     <w:lsdException w:name="Table Grid" w:uiPriority="39"/>
-    <w:lsdException w:name="Table Theme" w:semiHidden="1" w:unhideWhenUsed="1"/>
     <w:lsdException w:name="Placeholder Text" w:semiHidden="1"/>
     <w:lsdException w:name="No Spacing" w:uiPriority="1" w:qFormat="1"/>
     <w:lsdException w:name="Light Shading" w:uiPriority="60"/>
@@ -722,6 +2104,7 @@
     <w:lsdException w:name="Smart Hyperlink" w:semiHidden="1" w:unhideWhenUsed="1"/>
     <w:lsdException w:name="Hashtag" w:semiHidden="1" w:unhideWhenUsed="1"/>
     <w:lsdException w:name="Unresolved Mention" w:semiHidden="1" w:unhideWhenUsed="1"/>
+    <w:lsdException w:name="Smart Link" w:semiHidden="1" w:unhideWhenUsed="1"/>
   </w:latentStyles>
   <w:style w:type="paragraph" w:default="1" w:styleId="Normal">
     <w:name w:val="Normal"/>
@@ -783,6 +2166,25 @@
       <w:sz w:val="18"/>
       <w:szCs w:val="18"/>
     </w:rPr>
+  </w:style>
+  <w:style w:type="table" w:styleId="TableGrid">
+    <w:name w:val="Table Grid"/>
+    <w:basedOn w:val="TableNormal"/>
+    <w:uiPriority w:val="39"/>
+    <w:rsid w:val="003D3E59"/>
+    <w:pPr>
+      <w:spacing w:after="0" w:line="240" w:lineRule="auto"/>
+    </w:pPr>
+    <w:tblPr>
+      <w:tblBorders>
+        <w:top w:val="single" w:sz="4" w:space="0" w:color="auto"/>
+        <w:left w:val="single" w:sz="4" w:space="0" w:color="auto"/>
+        <w:bottom w:val="single" w:sz="4" w:space="0" w:color="auto"/>
+        <w:right w:val="single" w:sz="4" w:space="0" w:color="auto"/>
+        <w:insideH w:val="single" w:sz="4" w:space="0" w:color="auto"/>
+        <w:insideV w:val="single" w:sz="4" w:space="0" w:color="auto"/>
+      </w:tblBorders>
+    </w:tblPr>
   </w:style>
 </w:styles>
 </file>
@@ -1080,4 +2482,16 @@
     </a:ext>
   </a:extLst>
 </a:theme>
+</file>
+
+<file path=customXml/item1.xml><?xml version="1.0" encoding="utf-8"?>
+<b:Sources xmlns:b="http://schemas.openxmlformats.org/officeDocument/2006/bibliography" xmlns="http://schemas.openxmlformats.org/officeDocument/2006/bibliography" SelectedStyle="\IEEE2006OfficeOnline.xsl" StyleName="IEEE" Version="2006"/>
+</file>
+
+<file path=customXml/itemProps1.xml><?xml version="1.0" encoding="utf-8"?>
+<ds:datastoreItem xmlns:ds="http://schemas.openxmlformats.org/officeDocument/2006/customXml" ds:itemID="{E95FD7F8-F846-4C2A-9B00-26F84FFDB6EE}">
+  <ds:schemaRefs>
+    <ds:schemaRef ds:uri="http://schemas.openxmlformats.org/officeDocument/2006/bibliography"/>
+  </ds:schemaRefs>
+</ds:datastoreItem>
 </file>
</xml_diff>

<commit_message>
Updated LSTM_results and small changes in activity_analysis
</commit_message>
<xml_diff>
--- a/src/stage2_lstm_with_processing/Lstm_results.docx
+++ b/src/stage2_lstm_with_processing/Lstm_results.docx
@@ -7470,111 +7470,1489 @@
         </w:rPr>
         <w:t>lying precision: 0.9942119323241317</w:t>
       </w:r>
+    </w:p>
+    <w:p>
+      <w:pPr>
+        <w:spacing w:after="0" w:line="240" w:lineRule="auto"/>
+        <w:rPr>
+          <w:rFonts w:ascii="Courier New" w:eastAsia="Times New Roman" w:hAnsi="Courier New" w:cs="Courier New"/>
+          <w:color w:val="212121"/>
+          <w:sz w:val="18"/>
+          <w:szCs w:val="21"/>
+          <w:shd w:val="clear" w:color="auto" w:fill="FFFFFF"/>
+          <w:lang w:val="en-GB" w:eastAsia="en-GB"/>
+        </w:rPr>
+      </w:pPr>
+      <w:r>
+        <w:rPr>
+          <w:rFonts w:ascii="Courier New" w:eastAsia="Times New Roman" w:hAnsi="Courier New" w:cs="Courier New"/>
+          <w:color w:val="212121"/>
+          <w:sz w:val="18"/>
+          <w:szCs w:val="21"/>
+          <w:shd w:val="clear" w:color="auto" w:fill="FFFFFF"/>
+          <w:lang w:val="en-GB" w:eastAsia="en-GB"/>
+        </w:rPr>
+        <w:t>lying recall: 0.9981003464074198</w:t>
+      </w:r>
+    </w:p>
+    <w:p>
+      <w:pPr>
+        <w:spacing w:after="0" w:line="240" w:lineRule="auto"/>
+        <w:rPr>
+          <w:rFonts w:ascii="Courier New" w:eastAsia="Times New Roman" w:hAnsi="Courier New" w:cs="Courier New"/>
+          <w:color w:val="212121"/>
+          <w:sz w:val="18"/>
+          <w:szCs w:val="21"/>
+          <w:shd w:val="clear" w:color="auto" w:fill="FFFFFF"/>
+          <w:lang w:val="en-GB" w:eastAsia="en-GB"/>
+        </w:rPr>
+      </w:pPr>
+      <w:r>
+        <w:rPr>
+          <w:rFonts w:ascii="Courier New" w:eastAsia="Times New Roman" w:hAnsi="Courier New" w:cs="Courier New"/>
+          <w:color w:val="212121"/>
+          <w:sz w:val="18"/>
+          <w:szCs w:val="21"/>
+          <w:shd w:val="clear" w:color="auto" w:fill="FFFFFF"/>
+          <w:lang w:val="en-GB" w:eastAsia="en-GB"/>
+        </w:rPr>
+        <w:t>ambulating precision: 0.9606164383561644</w:t>
+      </w:r>
+    </w:p>
+    <w:p>
+      <w:pPr>
+        <w:spacing w:after="0" w:line="240" w:lineRule="auto"/>
+        <w:rPr>
+          <w:rFonts w:ascii="Courier New" w:eastAsia="Times New Roman" w:hAnsi="Courier New" w:cs="Courier New"/>
+          <w:color w:val="212121"/>
+          <w:sz w:val="18"/>
+          <w:szCs w:val="21"/>
+          <w:shd w:val="clear" w:color="auto" w:fill="FFFFFF"/>
+          <w:lang w:val="en-GB" w:eastAsia="en-GB"/>
+        </w:rPr>
+      </w:pPr>
+      <w:r>
+        <w:rPr>
+          <w:rFonts w:ascii="Courier New" w:eastAsia="Times New Roman" w:hAnsi="Courier New" w:cs="Courier New"/>
+          <w:color w:val="212121"/>
+          <w:sz w:val="18"/>
+          <w:szCs w:val="21"/>
+          <w:shd w:val="clear" w:color="auto" w:fill="FFFFFF"/>
+          <w:lang w:val="en-GB" w:eastAsia="en-GB"/>
+        </w:rPr>
+        <w:t>ambulating recall: 0.9136807817589576</w:t>
+      </w:r>
+    </w:p>
+    <w:p>
+      <w:pPr>
+        <w:spacing w:after="0" w:line="240" w:lineRule="auto"/>
+        <w:rPr>
+          <w:rFonts w:ascii="Courier New" w:eastAsia="Times New Roman" w:hAnsi="Courier New" w:cs="Courier New"/>
+          <w:color w:val="212121"/>
+          <w:sz w:val="18"/>
+          <w:szCs w:val="21"/>
+          <w:shd w:val="clear" w:color="auto" w:fill="FFFFFF"/>
+          <w:lang w:val="en-GB" w:eastAsia="en-GB"/>
+        </w:rPr>
+      </w:pPr>
+    </w:p>
+    <w:p>
+      <w:pPr>
+        <w:spacing w:after="0" w:line="240" w:lineRule="auto"/>
+        <w:rPr>
+          <w:rFonts w:ascii="Courier New" w:eastAsia="Times New Roman" w:hAnsi="Courier New" w:cs="Courier New"/>
+          <w:color w:val="212121"/>
+          <w:sz w:val="18"/>
+          <w:szCs w:val="21"/>
+          <w:shd w:val="clear" w:color="auto" w:fill="FFFFFF"/>
+          <w:lang w:val="en-GB" w:eastAsia="en-GB"/>
+        </w:rPr>
+      </w:pPr>
+      <w:r>
+        <w:rPr>
+          <w:rFonts w:ascii="Courier New" w:eastAsia="Times New Roman" w:hAnsi="Courier New" w:cs="Courier New"/>
+          <w:color w:val="212121"/>
+          <w:sz w:val="18"/>
+          <w:szCs w:val="21"/>
+          <w:shd w:val="clear" w:color="auto" w:fill="FFFFFF"/>
+          <w:lang w:val="en-GB" w:eastAsia="en-GB"/>
+        </w:rPr>
+        <w:t>Test Set:</w:t>
+      </w:r>
+    </w:p>
+    <w:p>
+      <w:pPr>
+        <w:spacing w:after="0" w:line="240" w:lineRule="auto"/>
+        <w:rPr>
+          <w:rFonts w:ascii="Courier New" w:eastAsia="Times New Roman" w:hAnsi="Courier New" w:cs="Courier New"/>
+          <w:color w:val="212121"/>
+          <w:sz w:val="18"/>
+          <w:szCs w:val="21"/>
+          <w:shd w:val="clear" w:color="auto" w:fill="FFFFFF"/>
+          <w:lang w:val="en-GB" w:eastAsia="en-GB"/>
+        </w:rPr>
+      </w:pPr>
+      <w:r>
+        <w:rPr>
+          <w:rFonts w:ascii="Courier New" w:eastAsia="Times New Roman" w:hAnsi="Courier New" w:cs="Courier New"/>
+          <w:color w:val="212121"/>
+          <w:sz w:val="18"/>
+          <w:szCs w:val="21"/>
+          <w:shd w:val="clear" w:color="auto" w:fill="FFFFFF"/>
+          <w:lang w:val="en-GB" w:eastAsia="en-GB"/>
+        </w:rPr>
+        <w:t>[[2832   13   35   20]</w:t>
+      </w:r>
+    </w:p>
+    <w:p>
+      <w:pPr>
+        <w:spacing w:after="0" w:line="240" w:lineRule="auto"/>
+        <w:rPr>
+          <w:rFonts w:ascii="Courier New" w:eastAsia="Times New Roman" w:hAnsi="Courier New" w:cs="Courier New"/>
+          <w:color w:val="212121"/>
+          <w:sz w:val="18"/>
+          <w:szCs w:val="21"/>
+          <w:shd w:val="clear" w:color="auto" w:fill="FFFFFF"/>
+          <w:lang w:val="en-GB" w:eastAsia="en-GB"/>
+        </w:rPr>
+      </w:pPr>
+      <w:r>
+        <w:rPr>
+          <w:rFonts w:ascii="Courier New" w:eastAsia="Times New Roman" w:hAnsi="Courier New" w:cs="Courier New"/>
+          <w:color w:val="212121"/>
+          <w:sz w:val="18"/>
+          <w:szCs w:val="21"/>
+          <w:shd w:val="clear" w:color="auto" w:fill="FFFFFF"/>
+          <w:lang w:val="en-GB" w:eastAsia="en-GB"/>
+        </w:rPr>
+        <w:t xml:space="preserve"> [  16  864    0   14]</w:t>
+      </w:r>
+    </w:p>
+    <w:p>
+      <w:pPr>
+        <w:spacing w:after="0" w:line="240" w:lineRule="auto"/>
+        <w:rPr>
+          <w:rFonts w:ascii="Courier New" w:eastAsia="Times New Roman" w:hAnsi="Courier New" w:cs="Courier New"/>
+          <w:color w:val="212121"/>
+          <w:sz w:val="18"/>
+          <w:szCs w:val="21"/>
+          <w:shd w:val="clear" w:color="auto" w:fill="FFFFFF"/>
+          <w:lang w:val="en-GB" w:eastAsia="en-GB"/>
+        </w:rPr>
+      </w:pPr>
+      <w:r>
+        <w:rPr>
+          <w:rFonts w:ascii="Courier New" w:eastAsia="Times New Roman" w:hAnsi="Courier New" w:cs="Courier New"/>
+          <w:color w:val="212121"/>
+          <w:sz w:val="18"/>
+          <w:szCs w:val="21"/>
+          <w:shd w:val="clear" w:color="auto" w:fill="FFFFFF"/>
+          <w:lang w:val="en-GB" w:eastAsia="en-GB"/>
+        </w:rPr>
+        <w:t xml:space="preserve"> [  17    4 5031    7]</w:t>
+      </w:r>
+    </w:p>
+    <w:p>
+      <w:pPr>
+        <w:spacing w:after="0" w:line="240" w:lineRule="auto"/>
+        <w:rPr>
+          <w:rFonts w:ascii="Courier New" w:eastAsia="Times New Roman" w:hAnsi="Courier New" w:cs="Courier New"/>
+          <w:color w:val="212121"/>
+          <w:sz w:val="18"/>
+          <w:szCs w:val="21"/>
+          <w:shd w:val="clear" w:color="auto" w:fill="FFFFFF"/>
+          <w:lang w:val="en-GB" w:eastAsia="en-GB"/>
+        </w:rPr>
+      </w:pPr>
+      <w:r>
+        <w:rPr>
+          <w:rFonts w:ascii="Courier New" w:eastAsia="Times New Roman" w:hAnsi="Courier New" w:cs="Courier New"/>
+          <w:color w:val="212121"/>
+          <w:sz w:val="18"/>
+          <w:szCs w:val="21"/>
+          <w:shd w:val="clear" w:color="auto" w:fill="FFFFFF"/>
+          <w:lang w:val="en-GB" w:eastAsia="en-GB"/>
+        </w:rPr>
+        <w:t xml:space="preserve"> [  35   23   15  292]]</w:t>
+      </w:r>
+    </w:p>
+    <w:p>
+      <w:pPr>
+        <w:spacing w:after="0" w:line="240" w:lineRule="auto"/>
+        <w:rPr>
+          <w:rFonts w:ascii="Courier New" w:eastAsia="Times New Roman" w:hAnsi="Courier New" w:cs="Courier New"/>
+          <w:color w:val="212121"/>
+          <w:sz w:val="18"/>
+          <w:szCs w:val="21"/>
+          <w:shd w:val="clear" w:color="auto" w:fill="FFFFFF"/>
+          <w:lang w:val="en-GB" w:eastAsia="en-GB"/>
+        </w:rPr>
+      </w:pPr>
+      <w:r>
+        <w:rPr>
+          <w:rFonts w:ascii="Courier New" w:eastAsia="Times New Roman" w:hAnsi="Courier New" w:cs="Courier New"/>
+          <w:color w:val="212121"/>
+          <w:sz w:val="18"/>
+          <w:szCs w:val="21"/>
+          <w:shd w:val="clear" w:color="auto" w:fill="FFFFFF"/>
+          <w:lang w:val="en-GB" w:eastAsia="en-GB"/>
+        </w:rPr>
+        <w:t>sit on bed precision: 0.976551724137931</w:t>
+      </w:r>
+    </w:p>
+    <w:p>
+      <w:pPr>
+        <w:spacing w:after="0" w:line="240" w:lineRule="auto"/>
+        <w:rPr>
+          <w:rFonts w:ascii="Courier New" w:eastAsia="Times New Roman" w:hAnsi="Courier New" w:cs="Courier New"/>
+          <w:color w:val="212121"/>
+          <w:sz w:val="18"/>
+          <w:szCs w:val="21"/>
+          <w:shd w:val="clear" w:color="auto" w:fill="FFFFFF"/>
+          <w:lang w:val="en-GB" w:eastAsia="en-GB"/>
+        </w:rPr>
+      </w:pPr>
+      <w:r>
+        <w:rPr>
+          <w:rFonts w:ascii="Courier New" w:eastAsia="Times New Roman" w:hAnsi="Courier New" w:cs="Courier New"/>
+          <w:color w:val="212121"/>
+          <w:sz w:val="18"/>
+          <w:szCs w:val="21"/>
+          <w:shd w:val="clear" w:color="auto" w:fill="FFFFFF"/>
+          <w:lang w:val="en-GB" w:eastAsia="en-GB"/>
+        </w:rPr>
+        <w:t>sit on bed recall: 0.976551724137931</w:t>
+      </w:r>
+    </w:p>
+    <w:p>
+      <w:pPr>
+        <w:spacing w:after="0" w:line="240" w:lineRule="auto"/>
+        <w:rPr>
+          <w:rFonts w:ascii="Courier New" w:eastAsia="Times New Roman" w:hAnsi="Courier New" w:cs="Courier New"/>
+          <w:color w:val="212121"/>
+          <w:sz w:val="18"/>
+          <w:szCs w:val="21"/>
+          <w:shd w:val="clear" w:color="auto" w:fill="FFFFFF"/>
+          <w:lang w:val="en-GB" w:eastAsia="en-GB"/>
+        </w:rPr>
+      </w:pPr>
+      <w:r>
+        <w:rPr>
+          <w:rFonts w:ascii="Courier New" w:eastAsia="Times New Roman" w:hAnsi="Courier New" w:cs="Courier New"/>
+          <w:color w:val="212121"/>
+          <w:sz w:val="18"/>
+          <w:szCs w:val="21"/>
+          <w:shd w:val="clear" w:color="auto" w:fill="FFFFFF"/>
+          <w:lang w:val="en-GB" w:eastAsia="en-GB"/>
+        </w:rPr>
+        <w:t>sit on chair precision: 0.9557522123893806</w:t>
+      </w:r>
+    </w:p>
+    <w:p>
+      <w:pPr>
+        <w:spacing w:after="0" w:line="240" w:lineRule="auto"/>
+        <w:rPr>
+          <w:rFonts w:ascii="Courier New" w:eastAsia="Times New Roman" w:hAnsi="Courier New" w:cs="Courier New"/>
+          <w:color w:val="212121"/>
+          <w:sz w:val="18"/>
+          <w:szCs w:val="21"/>
+          <w:shd w:val="clear" w:color="auto" w:fill="FFFFFF"/>
+          <w:lang w:val="en-GB" w:eastAsia="en-GB"/>
+        </w:rPr>
+      </w:pPr>
+      <w:r>
+        <w:rPr>
+          <w:rFonts w:ascii="Courier New" w:eastAsia="Times New Roman" w:hAnsi="Courier New" w:cs="Courier New"/>
+          <w:color w:val="212121"/>
+          <w:sz w:val="18"/>
+          <w:szCs w:val="21"/>
+          <w:shd w:val="clear" w:color="auto" w:fill="FFFFFF"/>
+          <w:lang w:val="en-GB" w:eastAsia="en-GB"/>
+        </w:rPr>
+        <w:t>sit on chair recall: 0.9664429530201343</w:t>
+      </w:r>
+    </w:p>
+    <w:p>
+      <w:pPr>
+        <w:spacing w:after="0" w:line="240" w:lineRule="auto"/>
+        <w:rPr>
+          <w:rFonts w:ascii="Courier New" w:eastAsia="Times New Roman" w:hAnsi="Courier New" w:cs="Courier New"/>
+          <w:color w:val="212121"/>
+          <w:sz w:val="18"/>
+          <w:szCs w:val="21"/>
+          <w:shd w:val="clear" w:color="auto" w:fill="FFFFFF"/>
+          <w:lang w:val="en-GB" w:eastAsia="en-GB"/>
+        </w:rPr>
+      </w:pPr>
+      <w:r>
+        <w:rPr>
+          <w:rFonts w:ascii="Courier New" w:eastAsia="Times New Roman" w:hAnsi="Courier New" w:cs="Courier New"/>
+          <w:color w:val="212121"/>
+          <w:sz w:val="18"/>
+          <w:szCs w:val="21"/>
+          <w:shd w:val="clear" w:color="auto" w:fill="FFFFFF"/>
+          <w:lang w:val="en-GB" w:eastAsia="en-GB"/>
+        </w:rPr>
+        <w:t>lying precision: 0.9901594174375123</w:t>
+      </w:r>
+    </w:p>
+    <w:p>
+      <w:pPr>
+        <w:spacing w:after="0" w:line="240" w:lineRule="auto"/>
+        <w:rPr>
+          <w:rFonts w:ascii="Courier New" w:eastAsia="Times New Roman" w:hAnsi="Courier New" w:cs="Courier New"/>
+          <w:color w:val="212121"/>
+          <w:sz w:val="18"/>
+          <w:szCs w:val="21"/>
+          <w:shd w:val="clear" w:color="auto" w:fill="FFFFFF"/>
+          <w:lang w:val="en-GB" w:eastAsia="en-GB"/>
+        </w:rPr>
+      </w:pPr>
+      <w:r>
+        <w:rPr>
+          <w:rFonts w:ascii="Courier New" w:eastAsia="Times New Roman" w:hAnsi="Courier New" w:cs="Courier New"/>
+          <w:color w:val="212121"/>
+          <w:sz w:val="18"/>
+          <w:szCs w:val="21"/>
+          <w:shd w:val="clear" w:color="auto" w:fill="FFFFFF"/>
+          <w:lang w:val="en-GB" w:eastAsia="en-GB"/>
+        </w:rPr>
+        <w:t>lying recall: 0.9944653093496738</w:t>
+      </w:r>
+    </w:p>
+    <w:p>
+      <w:pPr>
+        <w:spacing w:after="0" w:line="240" w:lineRule="auto"/>
+        <w:rPr>
+          <w:rFonts w:ascii="Courier New" w:eastAsia="Times New Roman" w:hAnsi="Courier New" w:cs="Courier New"/>
+          <w:color w:val="212121"/>
+          <w:sz w:val="18"/>
+          <w:szCs w:val="21"/>
+          <w:shd w:val="clear" w:color="auto" w:fill="FFFFFF"/>
+          <w:lang w:val="en-GB" w:eastAsia="en-GB"/>
+        </w:rPr>
+      </w:pPr>
+      <w:r>
+        <w:rPr>
+          <w:rFonts w:ascii="Courier New" w:eastAsia="Times New Roman" w:hAnsi="Courier New" w:cs="Courier New"/>
+          <w:color w:val="212121"/>
+          <w:sz w:val="18"/>
+          <w:szCs w:val="21"/>
+          <w:shd w:val="clear" w:color="auto" w:fill="FFFFFF"/>
+          <w:lang w:val="en-GB" w:eastAsia="en-GB"/>
+        </w:rPr>
+        <w:t>ambulating precision: 0.8768768768768769</w:t>
+      </w:r>
+    </w:p>
+    <w:p>
+      <w:pPr>
+        <w:rPr>
+          <w:rFonts w:ascii="Courier New" w:eastAsia="Times New Roman" w:hAnsi="Courier New" w:cs="Courier New"/>
+          <w:color w:val="212121"/>
+          <w:sz w:val="18"/>
+          <w:szCs w:val="21"/>
+          <w:shd w:val="clear" w:color="auto" w:fill="FFFFFF"/>
+          <w:lang w:val="en-GB" w:eastAsia="en-GB"/>
+        </w:rPr>
+      </w:pPr>
+      <w:r>
+        <w:rPr>
+          <w:rFonts w:ascii="Courier New" w:eastAsia="Times New Roman" w:hAnsi="Courier New" w:cs="Courier New"/>
+          <w:color w:val="212121"/>
+          <w:sz w:val="18"/>
+          <w:szCs w:val="21"/>
+          <w:shd w:val="clear" w:color="auto" w:fill="FFFFFF"/>
+          <w:lang w:val="en-GB" w:eastAsia="en-GB"/>
+        </w:rPr>
+        <w:t>ambulating recall: 0.8</w:t>
+      </w:r>
+    </w:p>
+    <w:p>
+      <w:pPr>
+        <w:pStyle w:val="Subtitle"/>
+        <w:rPr>
+          <w:shd w:val="clear" w:color="auto" w:fill="FFFFFF"/>
+          <w:lang w:val="en-GB" w:eastAsia="en-GB"/>
+        </w:rPr>
+      </w:pPr>
+      <w:r>
+        <w:rPr>
+          <w:shd w:val="clear" w:color="auto" w:fill="FFFFFF"/>
+          <w:lang w:val="en-GB" w:eastAsia="en-GB"/>
+        </w:rPr>
+        <w:t>Model Params: LSTM_15_0.1_60_[1, 2, 3, 4, 5, 8, 9]_linear</w:t>
+      </w:r>
+    </w:p>
+    <w:p>
+      <w:pPr>
+        <w:spacing w:after="0" w:line="240" w:lineRule="auto"/>
+        <w:rPr>
+          <w:rFonts w:ascii="Courier New" w:eastAsia="Times New Roman" w:hAnsi="Courier New" w:cs="Courier New"/>
+          <w:color w:val="212121"/>
+          <w:sz w:val="12"/>
+          <w:szCs w:val="21"/>
+          <w:shd w:val="clear" w:color="auto" w:fill="FFFFFF"/>
+          <w:lang w:val="en-GB" w:eastAsia="en-GB"/>
+        </w:rPr>
+      </w:pPr>
+      <w:r>
+        <w:rPr>
+          <w:rFonts w:ascii="Courier New" w:hAnsi="Courier New" w:cs="Courier New"/>
+          <w:color w:val="212121"/>
+          <w:sz w:val="16"/>
+          <w:szCs w:val="21"/>
+          <w:shd w:val="clear" w:color="auto" w:fill="FFFFFF"/>
+        </w:rPr>
+        <w:t xml:space="preserve">loss: 0.0679 - acc: 0.9786 - </w:t>
+      </w:r>
+      <w:proofErr w:type="spellStart"/>
+      <w:r>
+        <w:rPr>
+          <w:rFonts w:ascii="Courier New" w:hAnsi="Courier New" w:cs="Courier New"/>
+          <w:color w:val="212121"/>
+          <w:sz w:val="16"/>
+          <w:szCs w:val="21"/>
+          <w:shd w:val="clear" w:color="auto" w:fill="FFFFFF"/>
+        </w:rPr>
+        <w:t>val_loss</w:t>
+      </w:r>
+      <w:proofErr w:type="spellEnd"/>
+      <w:r>
+        <w:rPr>
+          <w:rFonts w:ascii="Courier New" w:hAnsi="Courier New" w:cs="Courier New"/>
+          <w:color w:val="212121"/>
+          <w:sz w:val="16"/>
+          <w:szCs w:val="21"/>
+          <w:shd w:val="clear" w:color="auto" w:fill="FFFFFF"/>
+        </w:rPr>
+        <w:t xml:space="preserve">: 0.0906 - </w:t>
+      </w:r>
+      <w:proofErr w:type="spellStart"/>
+      <w:r>
+        <w:rPr>
+          <w:rFonts w:ascii="Courier New" w:hAnsi="Courier New" w:cs="Courier New"/>
+          <w:color w:val="212121"/>
+          <w:sz w:val="16"/>
+          <w:szCs w:val="21"/>
+          <w:shd w:val="clear" w:color="auto" w:fill="FFFFFF"/>
+        </w:rPr>
+        <w:t>val_acc</w:t>
+      </w:r>
+      <w:proofErr w:type="spellEnd"/>
+      <w:r>
+        <w:rPr>
+          <w:rFonts w:ascii="Courier New" w:hAnsi="Courier New" w:cs="Courier New"/>
+          <w:color w:val="212121"/>
+          <w:sz w:val="16"/>
+          <w:szCs w:val="21"/>
+          <w:shd w:val="clear" w:color="auto" w:fill="FFFFFF"/>
+        </w:rPr>
+        <w:t>: 0.9784</w:t>
+      </w:r>
+    </w:p>
+    <w:p>
+      <w:pPr>
+        <w:spacing w:after="0" w:line="240" w:lineRule="auto"/>
+        <w:rPr>
+          <w:rFonts w:ascii="Courier New" w:eastAsia="Times New Roman" w:hAnsi="Courier New" w:cs="Courier New"/>
+          <w:color w:val="212121"/>
+          <w:sz w:val="16"/>
+          <w:szCs w:val="21"/>
+          <w:shd w:val="clear" w:color="auto" w:fill="FFFFFF"/>
+          <w:lang w:val="en-GB" w:eastAsia="en-GB"/>
+        </w:rPr>
+      </w:pPr>
+      <w:r>
+        <w:rPr>
+          <w:rFonts w:ascii="Courier New" w:eastAsia="Times New Roman" w:hAnsi="Courier New" w:cs="Courier New"/>
+          <w:color w:val="212121"/>
+          <w:sz w:val="16"/>
+          <w:szCs w:val="21"/>
+          <w:shd w:val="clear" w:color="auto" w:fill="FFFFFF"/>
+          <w:lang w:val="en-GB" w:eastAsia="en-GB"/>
+        </w:rPr>
+        <w:t>Train Set:</w:t>
+      </w:r>
+    </w:p>
+    <w:p>
+      <w:pPr>
+        <w:spacing w:after="0" w:line="240" w:lineRule="auto"/>
+        <w:rPr>
+          <w:rFonts w:ascii="Courier New" w:eastAsia="Times New Roman" w:hAnsi="Courier New" w:cs="Courier New"/>
+          <w:color w:val="212121"/>
+          <w:sz w:val="16"/>
+          <w:szCs w:val="21"/>
+          <w:shd w:val="clear" w:color="auto" w:fill="FFFFFF"/>
+          <w:lang w:val="en-GB" w:eastAsia="en-GB"/>
+        </w:rPr>
+      </w:pPr>
+      <w:r>
+        <w:rPr>
+          <w:rFonts w:ascii="Courier New" w:eastAsia="Times New Roman" w:hAnsi="Courier New" w:cs="Courier New"/>
+          <w:color w:val="212121"/>
+          <w:sz w:val="16"/>
+          <w:szCs w:val="21"/>
+          <w:shd w:val="clear" w:color="auto" w:fill="FFFFFF"/>
+          <w:lang w:val="en-GB" w:eastAsia="en-GB"/>
+        </w:rPr>
+        <w:t>[[6702   10   33   32]</w:t>
+      </w:r>
+    </w:p>
+    <w:p>
+      <w:pPr>
+        <w:spacing w:after="0" w:line="240" w:lineRule="auto"/>
+        <w:rPr>
+          <w:rFonts w:ascii="Courier New" w:eastAsia="Times New Roman" w:hAnsi="Courier New" w:cs="Courier New"/>
+          <w:color w:val="212121"/>
+          <w:sz w:val="16"/>
+          <w:szCs w:val="21"/>
+          <w:shd w:val="clear" w:color="auto" w:fill="FFFFFF"/>
+          <w:lang w:val="en-GB" w:eastAsia="en-GB"/>
+        </w:rPr>
+      </w:pPr>
+      <w:r>
+        <w:rPr>
+          <w:rFonts w:ascii="Courier New" w:eastAsia="Times New Roman" w:hAnsi="Courier New" w:cs="Courier New"/>
+          <w:color w:val="212121"/>
+          <w:sz w:val="16"/>
+          <w:szCs w:val="21"/>
+          <w:shd w:val="clear" w:color="auto" w:fill="FFFFFF"/>
+          <w:lang w:val="en-GB" w:eastAsia="en-GB"/>
+        </w:rPr>
+        <w:t xml:space="preserve"> [   4 2222    0    3]</w:t>
+      </w:r>
+    </w:p>
+    <w:p>
+      <w:pPr>
+        <w:spacing w:after="0" w:line="240" w:lineRule="auto"/>
+        <w:rPr>
+          <w:rFonts w:ascii="Courier New" w:eastAsia="Times New Roman" w:hAnsi="Courier New" w:cs="Courier New"/>
+          <w:color w:val="212121"/>
+          <w:sz w:val="16"/>
+          <w:szCs w:val="21"/>
+          <w:shd w:val="clear" w:color="auto" w:fill="FFFFFF"/>
+          <w:lang w:val="en-GB" w:eastAsia="en-GB"/>
+        </w:rPr>
+      </w:pPr>
+      <w:r>
+        <w:rPr>
+          <w:rFonts w:ascii="Courier New" w:eastAsia="Times New Roman" w:hAnsi="Courier New" w:cs="Courier New"/>
+          <w:color w:val="212121"/>
+          <w:sz w:val="16"/>
+          <w:szCs w:val="21"/>
+          <w:shd w:val="clear" w:color="auto" w:fill="FFFFFF"/>
+          <w:lang w:val="en-GB" w:eastAsia="en-GB"/>
+        </w:rPr>
+        <w:t xml:space="preserve"> [  68    0 8543    2]</w:t>
+      </w:r>
+    </w:p>
+    <w:p>
+      <w:pPr>
+        <w:spacing w:after="0" w:line="240" w:lineRule="auto"/>
+        <w:rPr>
+          <w:rFonts w:ascii="Courier New" w:eastAsia="Times New Roman" w:hAnsi="Courier New" w:cs="Courier New"/>
+          <w:color w:val="212121"/>
+          <w:sz w:val="16"/>
+          <w:szCs w:val="21"/>
+          <w:shd w:val="clear" w:color="auto" w:fill="FFFFFF"/>
+          <w:lang w:val="en-GB" w:eastAsia="en-GB"/>
+        </w:rPr>
+      </w:pPr>
+      <w:r>
+        <w:rPr>
+          <w:rFonts w:ascii="Courier New" w:eastAsia="Times New Roman" w:hAnsi="Courier New" w:cs="Courier New"/>
+          <w:color w:val="212121"/>
+          <w:sz w:val="16"/>
+          <w:szCs w:val="21"/>
+          <w:shd w:val="clear" w:color="auto" w:fill="FFFFFF"/>
+          <w:lang w:val="en-GB" w:eastAsia="en-GB"/>
+        </w:rPr>
+        <w:t xml:space="preserve"> [  26   41    9  794]]</w:t>
+      </w:r>
+    </w:p>
+    <w:p>
+      <w:pPr>
+        <w:spacing w:after="0" w:line="240" w:lineRule="auto"/>
+        <w:rPr>
+          <w:rFonts w:ascii="Courier New" w:eastAsia="Times New Roman" w:hAnsi="Courier New" w:cs="Courier New"/>
+          <w:color w:val="212121"/>
+          <w:sz w:val="16"/>
+          <w:szCs w:val="21"/>
+          <w:shd w:val="clear" w:color="auto" w:fill="FFFFFF"/>
+          <w:lang w:val="en-GB" w:eastAsia="en-GB"/>
+        </w:rPr>
+      </w:pPr>
+      <w:r>
+        <w:rPr>
+          <w:rFonts w:ascii="Courier New" w:eastAsia="Times New Roman" w:hAnsi="Courier New" w:cs="Courier New"/>
+          <w:color w:val="212121"/>
+          <w:sz w:val="16"/>
+          <w:szCs w:val="21"/>
+          <w:shd w:val="clear" w:color="auto" w:fill="FFFFFF"/>
+          <w:lang w:val="en-GB" w:eastAsia="en-GB"/>
+        </w:rPr>
+        <w:t>sit on bed precision: 0.9855882352941177</w:t>
+      </w:r>
+    </w:p>
+    <w:p>
+      <w:pPr>
+        <w:spacing w:after="0" w:line="240" w:lineRule="auto"/>
+        <w:rPr>
+          <w:rFonts w:ascii="Courier New" w:eastAsia="Times New Roman" w:hAnsi="Courier New" w:cs="Courier New"/>
+          <w:color w:val="212121"/>
+          <w:sz w:val="16"/>
+          <w:szCs w:val="21"/>
+          <w:shd w:val="clear" w:color="auto" w:fill="FFFFFF"/>
+          <w:lang w:val="en-GB" w:eastAsia="en-GB"/>
+        </w:rPr>
+      </w:pPr>
+      <w:r>
+        <w:rPr>
+          <w:rFonts w:ascii="Courier New" w:eastAsia="Times New Roman" w:hAnsi="Courier New" w:cs="Courier New"/>
+          <w:color w:val="212121"/>
+          <w:sz w:val="16"/>
+          <w:szCs w:val="21"/>
+          <w:shd w:val="clear" w:color="auto" w:fill="FFFFFF"/>
+          <w:lang w:val="en-GB" w:eastAsia="en-GB"/>
+        </w:rPr>
+        <w:t>sit on bed recall: 0.9889331562638336</w:t>
+      </w:r>
+    </w:p>
+    <w:p>
+      <w:pPr>
+        <w:spacing w:after="0" w:line="240" w:lineRule="auto"/>
+        <w:rPr>
+          <w:rFonts w:ascii="Courier New" w:eastAsia="Times New Roman" w:hAnsi="Courier New" w:cs="Courier New"/>
+          <w:color w:val="212121"/>
+          <w:sz w:val="16"/>
+          <w:szCs w:val="21"/>
+          <w:shd w:val="clear" w:color="auto" w:fill="FFFFFF"/>
+          <w:lang w:val="en-GB" w:eastAsia="en-GB"/>
+        </w:rPr>
+      </w:pPr>
+      <w:r>
+        <w:rPr>
+          <w:rFonts w:ascii="Courier New" w:eastAsia="Times New Roman" w:hAnsi="Courier New" w:cs="Courier New"/>
+          <w:color w:val="212121"/>
+          <w:sz w:val="16"/>
+          <w:szCs w:val="21"/>
+          <w:shd w:val="clear" w:color="auto" w:fill="FFFFFF"/>
+          <w:lang w:val="en-GB" w:eastAsia="en-GB"/>
+        </w:rPr>
+        <w:t>sit on chair precision: 0.9775626924769028</w:t>
+      </w:r>
+    </w:p>
+    <w:p>
+      <w:pPr>
+        <w:spacing w:after="0" w:line="240" w:lineRule="auto"/>
+        <w:rPr>
+          <w:rFonts w:ascii="Courier New" w:eastAsia="Times New Roman" w:hAnsi="Courier New" w:cs="Courier New"/>
+          <w:color w:val="212121"/>
+          <w:sz w:val="16"/>
+          <w:szCs w:val="21"/>
+          <w:shd w:val="clear" w:color="auto" w:fill="FFFFFF"/>
+          <w:lang w:val="en-GB" w:eastAsia="en-GB"/>
+        </w:rPr>
+      </w:pPr>
+      <w:r>
+        <w:rPr>
+          <w:rFonts w:ascii="Courier New" w:eastAsia="Times New Roman" w:hAnsi="Courier New" w:cs="Courier New"/>
+          <w:color w:val="212121"/>
+          <w:sz w:val="16"/>
+          <w:szCs w:val="21"/>
+          <w:shd w:val="clear" w:color="auto" w:fill="FFFFFF"/>
+          <w:lang w:val="en-GB" w:eastAsia="en-GB"/>
+        </w:rPr>
+        <w:t>sit on chair recall: 0.996859578286227</w:t>
+      </w:r>
+    </w:p>
+    <w:p>
+      <w:pPr>
+        <w:spacing w:after="0" w:line="240" w:lineRule="auto"/>
+        <w:rPr>
+          <w:rFonts w:ascii="Courier New" w:eastAsia="Times New Roman" w:hAnsi="Courier New" w:cs="Courier New"/>
+          <w:color w:val="212121"/>
+          <w:sz w:val="16"/>
+          <w:szCs w:val="21"/>
+          <w:shd w:val="clear" w:color="auto" w:fill="FFFFFF"/>
+          <w:lang w:val="en-GB" w:eastAsia="en-GB"/>
+        </w:rPr>
+      </w:pPr>
+      <w:r>
+        <w:rPr>
+          <w:rFonts w:ascii="Courier New" w:eastAsia="Times New Roman" w:hAnsi="Courier New" w:cs="Courier New"/>
+          <w:color w:val="212121"/>
+          <w:sz w:val="16"/>
+          <w:szCs w:val="21"/>
+          <w:shd w:val="clear" w:color="auto" w:fill="FFFFFF"/>
+          <w:lang w:val="en-GB" w:eastAsia="en-GB"/>
+        </w:rPr>
+        <w:t>lying precision: 0.9951077460687245</w:t>
+      </w:r>
+    </w:p>
+    <w:p>
+      <w:pPr>
+        <w:spacing w:after="0" w:line="240" w:lineRule="auto"/>
+        <w:rPr>
+          <w:rFonts w:ascii="Courier New" w:eastAsia="Times New Roman" w:hAnsi="Courier New" w:cs="Courier New"/>
+          <w:color w:val="212121"/>
+          <w:sz w:val="16"/>
+          <w:szCs w:val="21"/>
+          <w:shd w:val="clear" w:color="auto" w:fill="FFFFFF"/>
+          <w:lang w:val="en-GB" w:eastAsia="en-GB"/>
+        </w:rPr>
+      </w:pPr>
+      <w:r>
+        <w:rPr>
+          <w:rFonts w:ascii="Courier New" w:eastAsia="Times New Roman" w:hAnsi="Courier New" w:cs="Courier New"/>
+          <w:color w:val="212121"/>
+          <w:sz w:val="16"/>
+          <w:szCs w:val="21"/>
+          <w:shd w:val="clear" w:color="auto" w:fill="FFFFFF"/>
+          <w:lang w:val="en-GB" w:eastAsia="en-GB"/>
+        </w:rPr>
+        <w:t>lying recall: 0.9918727504934401</w:t>
+      </w:r>
+    </w:p>
+    <w:p>
+      <w:pPr>
+        <w:spacing w:after="0" w:line="240" w:lineRule="auto"/>
+        <w:rPr>
+          <w:rFonts w:ascii="Courier New" w:eastAsia="Times New Roman" w:hAnsi="Courier New" w:cs="Courier New"/>
+          <w:color w:val="212121"/>
+          <w:sz w:val="16"/>
+          <w:szCs w:val="21"/>
+          <w:shd w:val="clear" w:color="auto" w:fill="FFFFFF"/>
+          <w:lang w:val="en-GB" w:eastAsia="en-GB"/>
+        </w:rPr>
+      </w:pPr>
+      <w:r>
+        <w:rPr>
+          <w:rFonts w:ascii="Courier New" w:eastAsia="Times New Roman" w:hAnsi="Courier New" w:cs="Courier New"/>
+          <w:color w:val="212121"/>
+          <w:sz w:val="16"/>
+          <w:szCs w:val="21"/>
+          <w:shd w:val="clear" w:color="auto" w:fill="FFFFFF"/>
+          <w:lang w:val="en-GB" w:eastAsia="en-GB"/>
+        </w:rPr>
+        <w:t>ambulating precision: 0.9554753309265944</w:t>
+      </w:r>
+    </w:p>
+    <w:p>
+      <w:pPr>
+        <w:spacing w:after="0" w:line="240" w:lineRule="auto"/>
+        <w:rPr>
+          <w:rFonts w:ascii="Courier New" w:eastAsia="Times New Roman" w:hAnsi="Courier New" w:cs="Courier New"/>
+          <w:color w:val="212121"/>
+          <w:sz w:val="16"/>
+          <w:szCs w:val="21"/>
+          <w:shd w:val="clear" w:color="auto" w:fill="FFFFFF"/>
+          <w:lang w:val="en-GB" w:eastAsia="en-GB"/>
+        </w:rPr>
+      </w:pPr>
+      <w:r>
+        <w:rPr>
+          <w:rFonts w:ascii="Courier New" w:eastAsia="Times New Roman" w:hAnsi="Courier New" w:cs="Courier New"/>
+          <w:color w:val="212121"/>
+          <w:sz w:val="16"/>
+          <w:szCs w:val="21"/>
+          <w:shd w:val="clear" w:color="auto" w:fill="FFFFFF"/>
+          <w:lang w:val="en-GB" w:eastAsia="en-GB"/>
+        </w:rPr>
+        <w:t>ambulating recall: 0.9126436781609195</w:t>
+      </w:r>
+    </w:p>
+    <w:p>
+      <w:pPr>
+        <w:spacing w:after="0" w:line="240" w:lineRule="auto"/>
+        <w:rPr>
+          <w:rFonts w:ascii="Courier New" w:eastAsia="Times New Roman" w:hAnsi="Courier New" w:cs="Courier New"/>
+          <w:color w:val="212121"/>
+          <w:sz w:val="16"/>
+          <w:szCs w:val="21"/>
+          <w:shd w:val="clear" w:color="auto" w:fill="FFFFFF"/>
+          <w:lang w:val="en-GB" w:eastAsia="en-GB"/>
+        </w:rPr>
+      </w:pPr>
+    </w:p>
+    <w:p>
+      <w:pPr>
+        <w:spacing w:after="0" w:line="240" w:lineRule="auto"/>
+        <w:rPr>
+          <w:rFonts w:ascii="Courier New" w:eastAsia="Times New Roman" w:hAnsi="Courier New" w:cs="Courier New"/>
+          <w:color w:val="212121"/>
+          <w:sz w:val="16"/>
+          <w:szCs w:val="21"/>
+          <w:shd w:val="clear" w:color="auto" w:fill="FFFFFF"/>
+          <w:lang w:val="en-GB" w:eastAsia="en-GB"/>
+        </w:rPr>
+      </w:pPr>
+      <w:r>
+        <w:rPr>
+          <w:rFonts w:ascii="Courier New" w:eastAsia="Times New Roman" w:hAnsi="Courier New" w:cs="Courier New"/>
+          <w:color w:val="212121"/>
+          <w:sz w:val="16"/>
+          <w:szCs w:val="21"/>
+          <w:shd w:val="clear" w:color="auto" w:fill="FFFFFF"/>
+          <w:lang w:val="en-GB" w:eastAsia="en-GB"/>
+        </w:rPr>
+        <w:t>Test Set:</w:t>
+      </w:r>
+    </w:p>
+    <w:p>
+      <w:pPr>
+        <w:spacing w:after="0" w:line="240" w:lineRule="auto"/>
+        <w:rPr>
+          <w:rFonts w:ascii="Courier New" w:eastAsia="Times New Roman" w:hAnsi="Courier New" w:cs="Courier New"/>
+          <w:color w:val="212121"/>
+          <w:sz w:val="16"/>
+          <w:szCs w:val="21"/>
+          <w:shd w:val="clear" w:color="auto" w:fill="FFFFFF"/>
+          <w:lang w:val="en-GB" w:eastAsia="en-GB"/>
+        </w:rPr>
+      </w:pPr>
+      <w:r>
+        <w:rPr>
+          <w:rFonts w:ascii="Courier New" w:eastAsia="Times New Roman" w:hAnsi="Courier New" w:cs="Courier New"/>
+          <w:color w:val="212121"/>
+          <w:sz w:val="16"/>
+          <w:szCs w:val="21"/>
+          <w:shd w:val="clear" w:color="auto" w:fill="FFFFFF"/>
+          <w:lang w:val="en-GB" w:eastAsia="en-GB"/>
+        </w:rPr>
+        <w:t>[[1864   15   27   17]</w:t>
+      </w:r>
+    </w:p>
+    <w:p>
+      <w:pPr>
+        <w:spacing w:after="0" w:line="240" w:lineRule="auto"/>
+        <w:rPr>
+          <w:rFonts w:ascii="Courier New" w:eastAsia="Times New Roman" w:hAnsi="Courier New" w:cs="Courier New"/>
+          <w:color w:val="212121"/>
+          <w:sz w:val="16"/>
+          <w:szCs w:val="21"/>
+          <w:shd w:val="clear" w:color="auto" w:fill="FFFFFF"/>
+          <w:lang w:val="en-GB" w:eastAsia="en-GB"/>
+        </w:rPr>
+      </w:pPr>
+      <w:r>
+        <w:rPr>
+          <w:rFonts w:ascii="Courier New" w:eastAsia="Times New Roman" w:hAnsi="Courier New" w:cs="Courier New"/>
+          <w:color w:val="212121"/>
+          <w:sz w:val="16"/>
+          <w:szCs w:val="21"/>
+          <w:shd w:val="clear" w:color="auto" w:fill="FFFFFF"/>
+          <w:lang w:val="en-GB" w:eastAsia="en-GB"/>
+        </w:rPr>
+        <w:t xml:space="preserve"> [  14  603    1   10]</w:t>
+      </w:r>
+    </w:p>
+    <w:p>
+      <w:pPr>
+        <w:spacing w:after="0" w:line="240" w:lineRule="auto"/>
+        <w:rPr>
+          <w:rFonts w:ascii="Courier New" w:eastAsia="Times New Roman" w:hAnsi="Courier New" w:cs="Courier New"/>
+          <w:color w:val="212121"/>
+          <w:sz w:val="16"/>
+          <w:szCs w:val="21"/>
+          <w:shd w:val="clear" w:color="auto" w:fill="FFFFFF"/>
+          <w:lang w:val="en-GB" w:eastAsia="en-GB"/>
+        </w:rPr>
+      </w:pPr>
+      <w:r>
+        <w:rPr>
+          <w:rFonts w:ascii="Courier New" w:eastAsia="Times New Roman" w:hAnsi="Courier New" w:cs="Courier New"/>
+          <w:color w:val="212121"/>
+          <w:sz w:val="16"/>
+          <w:szCs w:val="21"/>
+          <w:shd w:val="clear" w:color="auto" w:fill="FFFFFF"/>
+          <w:lang w:val="en-GB" w:eastAsia="en-GB"/>
+        </w:rPr>
+        <w:t xml:space="preserve"> [  41    2 2454    0]</w:t>
+      </w:r>
+    </w:p>
+    <w:p>
+      <w:pPr>
+        <w:spacing w:after="0" w:line="240" w:lineRule="auto"/>
+        <w:rPr>
+          <w:rFonts w:ascii="Courier New" w:eastAsia="Times New Roman" w:hAnsi="Courier New" w:cs="Courier New"/>
+          <w:color w:val="212121"/>
+          <w:sz w:val="16"/>
+          <w:szCs w:val="21"/>
+          <w:shd w:val="clear" w:color="auto" w:fill="FFFFFF"/>
+          <w:lang w:val="en-GB" w:eastAsia="en-GB"/>
+        </w:rPr>
+      </w:pPr>
+      <w:r>
+        <w:rPr>
+          <w:rFonts w:ascii="Courier New" w:eastAsia="Times New Roman" w:hAnsi="Courier New" w:cs="Courier New"/>
+          <w:color w:val="212121"/>
+          <w:sz w:val="16"/>
+          <w:szCs w:val="21"/>
+          <w:shd w:val="clear" w:color="auto" w:fill="FFFFFF"/>
+          <w:lang w:val="en-GB" w:eastAsia="en-GB"/>
+        </w:rPr>
+        <w:t xml:space="preserve"> [  18   13    7  197]]</w:t>
+      </w:r>
+    </w:p>
+    <w:p>
+      <w:pPr>
+        <w:spacing w:after="0" w:line="240" w:lineRule="auto"/>
+        <w:rPr>
+          <w:rFonts w:ascii="Courier New" w:eastAsia="Times New Roman" w:hAnsi="Courier New" w:cs="Courier New"/>
+          <w:color w:val="212121"/>
+          <w:sz w:val="16"/>
+          <w:szCs w:val="21"/>
+          <w:shd w:val="clear" w:color="auto" w:fill="FFFFFF"/>
+          <w:lang w:val="en-GB" w:eastAsia="en-GB"/>
+        </w:rPr>
+      </w:pPr>
+      <w:r>
+        <w:rPr>
+          <w:rFonts w:ascii="Courier New" w:eastAsia="Times New Roman" w:hAnsi="Courier New" w:cs="Courier New"/>
+          <w:color w:val="212121"/>
+          <w:sz w:val="16"/>
+          <w:szCs w:val="21"/>
+          <w:shd w:val="clear" w:color="auto" w:fill="FFFFFF"/>
+          <w:lang w:val="en-GB" w:eastAsia="en-GB"/>
+        </w:rPr>
+        <w:t>sit on bed precision: 0.9623128549303046</w:t>
+      </w:r>
+    </w:p>
+    <w:p>
+      <w:pPr>
+        <w:spacing w:after="0" w:line="240" w:lineRule="auto"/>
+        <w:rPr>
+          <w:rFonts w:ascii="Courier New" w:eastAsia="Times New Roman" w:hAnsi="Courier New" w:cs="Courier New"/>
+          <w:color w:val="212121"/>
+          <w:sz w:val="16"/>
+          <w:szCs w:val="21"/>
+          <w:shd w:val="clear" w:color="auto" w:fill="FFFFFF"/>
+          <w:lang w:val="en-GB" w:eastAsia="en-GB"/>
+        </w:rPr>
+      </w:pPr>
+      <w:r>
+        <w:rPr>
+          <w:rFonts w:ascii="Courier New" w:eastAsia="Times New Roman" w:hAnsi="Courier New" w:cs="Courier New"/>
+          <w:color w:val="212121"/>
+          <w:sz w:val="16"/>
+          <w:szCs w:val="21"/>
+          <w:shd w:val="clear" w:color="auto" w:fill="FFFFFF"/>
+          <w:lang w:val="en-GB" w:eastAsia="en-GB"/>
+        </w:rPr>
+        <w:t>sit on bed recall: 0.96931877275091</w:t>
+      </w:r>
+    </w:p>
+    <w:p>
+      <w:pPr>
+        <w:spacing w:after="0" w:line="240" w:lineRule="auto"/>
+        <w:rPr>
+          <w:rFonts w:ascii="Courier New" w:eastAsia="Times New Roman" w:hAnsi="Courier New" w:cs="Courier New"/>
+          <w:color w:val="212121"/>
+          <w:sz w:val="16"/>
+          <w:szCs w:val="21"/>
+          <w:shd w:val="clear" w:color="auto" w:fill="FFFFFF"/>
+          <w:lang w:val="en-GB" w:eastAsia="en-GB"/>
+        </w:rPr>
+      </w:pPr>
+      <w:r>
+        <w:rPr>
+          <w:rFonts w:ascii="Courier New" w:eastAsia="Times New Roman" w:hAnsi="Courier New" w:cs="Courier New"/>
+          <w:color w:val="212121"/>
+          <w:sz w:val="16"/>
+          <w:szCs w:val="21"/>
+          <w:shd w:val="clear" w:color="auto" w:fill="FFFFFF"/>
+          <w:lang w:val="en-GB" w:eastAsia="en-GB"/>
+        </w:rPr>
+        <w:t>sit on chair precision: 0.95260663507109</w:t>
+      </w:r>
+    </w:p>
+    <w:p>
+      <w:pPr>
+        <w:spacing w:after="0" w:line="240" w:lineRule="auto"/>
+        <w:rPr>
+          <w:rFonts w:ascii="Courier New" w:eastAsia="Times New Roman" w:hAnsi="Courier New" w:cs="Courier New"/>
+          <w:color w:val="212121"/>
+          <w:sz w:val="16"/>
+          <w:szCs w:val="21"/>
+          <w:shd w:val="clear" w:color="auto" w:fill="FFFFFF"/>
+          <w:lang w:val="en-GB" w:eastAsia="en-GB"/>
+        </w:rPr>
+      </w:pPr>
+      <w:r>
+        <w:rPr>
+          <w:rFonts w:ascii="Courier New" w:eastAsia="Times New Roman" w:hAnsi="Courier New" w:cs="Courier New"/>
+          <w:color w:val="212121"/>
+          <w:sz w:val="16"/>
+          <w:szCs w:val="21"/>
+          <w:shd w:val="clear" w:color="auto" w:fill="FFFFFF"/>
+          <w:lang w:val="en-GB" w:eastAsia="en-GB"/>
+        </w:rPr>
+        <w:t>sit on chair recall: 0.9601910828025477</w:t>
+      </w:r>
+    </w:p>
+    <w:p>
+      <w:pPr>
+        <w:spacing w:after="0" w:line="240" w:lineRule="auto"/>
+        <w:rPr>
+          <w:rFonts w:ascii="Courier New" w:eastAsia="Times New Roman" w:hAnsi="Courier New" w:cs="Courier New"/>
+          <w:color w:val="212121"/>
+          <w:sz w:val="16"/>
+          <w:szCs w:val="21"/>
+          <w:shd w:val="clear" w:color="auto" w:fill="FFFFFF"/>
+          <w:lang w:val="en-GB" w:eastAsia="en-GB"/>
+        </w:rPr>
+      </w:pPr>
+      <w:r>
+        <w:rPr>
+          <w:rFonts w:ascii="Courier New" w:eastAsia="Times New Roman" w:hAnsi="Courier New" w:cs="Courier New"/>
+          <w:color w:val="212121"/>
+          <w:sz w:val="16"/>
+          <w:szCs w:val="21"/>
+          <w:shd w:val="clear" w:color="auto" w:fill="FFFFFF"/>
+          <w:lang w:val="en-GB" w:eastAsia="en-GB"/>
+        </w:rPr>
+        <w:t>lying precision: 0.9859381277621535</w:t>
+      </w:r>
+    </w:p>
+    <w:p>
+      <w:pPr>
+        <w:spacing w:after="0" w:line="240" w:lineRule="auto"/>
+        <w:rPr>
+          <w:rFonts w:ascii="Courier New" w:eastAsia="Times New Roman" w:hAnsi="Courier New" w:cs="Courier New"/>
+          <w:color w:val="212121"/>
+          <w:sz w:val="16"/>
+          <w:szCs w:val="21"/>
+          <w:shd w:val="clear" w:color="auto" w:fill="FFFFFF"/>
+          <w:lang w:val="en-GB" w:eastAsia="en-GB"/>
+        </w:rPr>
+      </w:pPr>
+      <w:r>
+        <w:rPr>
+          <w:rFonts w:ascii="Courier New" w:eastAsia="Times New Roman" w:hAnsi="Courier New" w:cs="Courier New"/>
+          <w:color w:val="212121"/>
+          <w:sz w:val="16"/>
+          <w:szCs w:val="21"/>
+          <w:shd w:val="clear" w:color="auto" w:fill="FFFFFF"/>
+          <w:lang w:val="en-GB" w:eastAsia="en-GB"/>
+        </w:rPr>
+        <w:t>lying recall: 0.9827793352022427</w:t>
+      </w:r>
+    </w:p>
+    <w:p>
+      <w:pPr>
+        <w:spacing w:after="0" w:line="240" w:lineRule="auto"/>
+        <w:rPr>
+          <w:rFonts w:ascii="Courier New" w:eastAsia="Times New Roman" w:hAnsi="Courier New" w:cs="Courier New"/>
+          <w:color w:val="212121"/>
+          <w:sz w:val="16"/>
+          <w:szCs w:val="21"/>
+          <w:shd w:val="clear" w:color="auto" w:fill="FFFFFF"/>
+          <w:lang w:val="en-GB" w:eastAsia="en-GB"/>
+        </w:rPr>
+      </w:pPr>
+      <w:r>
+        <w:rPr>
+          <w:rFonts w:ascii="Courier New" w:eastAsia="Times New Roman" w:hAnsi="Courier New" w:cs="Courier New"/>
+          <w:color w:val="212121"/>
+          <w:sz w:val="16"/>
+          <w:szCs w:val="21"/>
+          <w:shd w:val="clear" w:color="auto" w:fill="FFFFFF"/>
+          <w:lang w:val="en-GB" w:eastAsia="en-GB"/>
+        </w:rPr>
+        <w:t>ambulating precision: 0.8794642857142857</w:t>
+      </w:r>
+    </w:p>
+    <w:p>
+      <w:pPr>
+        <w:rPr>
+          <w:rFonts w:ascii="Courier New" w:eastAsia="Times New Roman" w:hAnsi="Courier New" w:cs="Courier New"/>
+          <w:color w:val="212121"/>
+          <w:sz w:val="16"/>
+          <w:szCs w:val="21"/>
+          <w:shd w:val="clear" w:color="auto" w:fill="FFFFFF"/>
+          <w:lang w:val="en-GB" w:eastAsia="en-GB"/>
+        </w:rPr>
+      </w:pPr>
+      <w:r>
+        <w:rPr>
+          <w:rFonts w:ascii="Courier New" w:eastAsia="Times New Roman" w:hAnsi="Courier New" w:cs="Courier New"/>
+          <w:color w:val="212121"/>
+          <w:sz w:val="16"/>
+          <w:szCs w:val="21"/>
+          <w:shd w:val="clear" w:color="auto" w:fill="FFFFFF"/>
+          <w:lang w:val="en-GB" w:eastAsia="en-GB"/>
+        </w:rPr>
+        <w:t>ambulating recall: 0.8382978723404255</w:t>
+      </w:r>
+    </w:p>
+    <w:p>
+      <w:pPr>
+        <w:pStyle w:val="Subtitle"/>
+        <w:rPr>
+          <w:shd w:val="clear" w:color="auto" w:fill="FFFFFF"/>
+          <w:lang w:val="en-GB" w:eastAsia="en-GB"/>
+        </w:rPr>
+      </w:pPr>
+      <w:r>
+        <w:rPr>
+          <w:sz w:val="16"/>
+        </w:rPr>
+        <w:br w:type="page"/>
+      </w:r>
+      <w:r>
+        <w:rPr>
+          <w:shd w:val="clear" w:color="auto" w:fill="FFFFFF"/>
+          <w:lang w:val="en-GB" w:eastAsia="en-GB"/>
+        </w:rPr>
+        <w:lastRenderedPageBreak/>
+        <w:t>Model Params: LSTM_15_0.1_60_[1, 2, 3, 4, 5, 8, 9, 10]_linear</w:t>
+      </w:r>
+    </w:p>
+    <w:p>
+      <w:pPr>
+        <w:spacing w:after="0" w:line="240" w:lineRule="auto"/>
+        <w:rPr>
+          <w:rFonts w:ascii="Courier New" w:eastAsia="Times New Roman" w:hAnsi="Courier New" w:cs="Courier New"/>
+          <w:color w:val="212121"/>
+          <w:sz w:val="16"/>
+          <w:szCs w:val="21"/>
+          <w:shd w:val="clear" w:color="auto" w:fill="FFFFFF"/>
+          <w:lang w:val="en-GB" w:eastAsia="en-GB"/>
+        </w:rPr>
+      </w:pPr>
+      <w:r>
+        <w:rPr>
+          <w:rFonts w:ascii="Courier New" w:eastAsia="Times New Roman" w:hAnsi="Courier New" w:cs="Courier New"/>
+          <w:color w:val="212121"/>
+          <w:sz w:val="16"/>
+          <w:szCs w:val="21"/>
+          <w:shd w:val="clear" w:color="auto" w:fill="FFFFFF"/>
+          <w:lang w:val="en-GB" w:eastAsia="en-GB"/>
+        </w:rPr>
+        <w:t>Train Set:</w:t>
+      </w:r>
+    </w:p>
+    <w:p>
+      <w:pPr>
+        <w:spacing w:after="0" w:line="240" w:lineRule="auto"/>
+        <w:rPr>
+          <w:rFonts w:ascii="Courier New" w:eastAsia="Times New Roman" w:hAnsi="Courier New" w:cs="Courier New"/>
+          <w:color w:val="212121"/>
+          <w:sz w:val="16"/>
+          <w:szCs w:val="21"/>
+          <w:shd w:val="clear" w:color="auto" w:fill="FFFFFF"/>
+          <w:lang w:val="en-GB" w:eastAsia="en-GB"/>
+        </w:rPr>
+      </w:pPr>
+      <w:r>
+        <w:rPr>
+          <w:rFonts w:ascii="Courier New" w:eastAsia="Times New Roman" w:hAnsi="Courier New" w:cs="Courier New"/>
+          <w:color w:val="212121"/>
+          <w:sz w:val="16"/>
+          <w:szCs w:val="21"/>
+          <w:shd w:val="clear" w:color="auto" w:fill="FFFFFF"/>
+          <w:lang w:val="en-GB" w:eastAsia="en-GB"/>
+        </w:rPr>
+        <w:t>[[6692   53   17   89]</w:t>
+      </w:r>
+    </w:p>
+    <w:p>
+      <w:pPr>
+        <w:spacing w:after="0" w:line="240" w:lineRule="auto"/>
+        <w:rPr>
+          <w:rFonts w:ascii="Courier New" w:eastAsia="Times New Roman" w:hAnsi="Courier New" w:cs="Courier New"/>
+          <w:color w:val="212121"/>
+          <w:sz w:val="16"/>
+          <w:szCs w:val="21"/>
+          <w:shd w:val="clear" w:color="auto" w:fill="FFFFFF"/>
+          <w:lang w:val="en-GB" w:eastAsia="en-GB"/>
+        </w:rPr>
+      </w:pPr>
+      <w:r>
+        <w:rPr>
+          <w:rFonts w:ascii="Courier New" w:eastAsia="Times New Roman" w:hAnsi="Courier New" w:cs="Courier New"/>
+          <w:color w:val="212121"/>
+          <w:sz w:val="16"/>
+          <w:szCs w:val="21"/>
+          <w:shd w:val="clear" w:color="auto" w:fill="FFFFFF"/>
+          <w:lang w:val="en-GB" w:eastAsia="en-GB"/>
+        </w:rPr>
+        <w:t xml:space="preserve"> [  21 2221    0    7]</w:t>
+      </w:r>
+    </w:p>
+    <w:p>
+      <w:pPr>
+        <w:spacing w:after="0" w:line="240" w:lineRule="auto"/>
+        <w:rPr>
+          <w:rFonts w:ascii="Courier New" w:eastAsia="Times New Roman" w:hAnsi="Courier New" w:cs="Courier New"/>
+          <w:color w:val="212121"/>
+          <w:sz w:val="16"/>
+          <w:szCs w:val="21"/>
+          <w:shd w:val="clear" w:color="auto" w:fill="FFFFFF"/>
+          <w:lang w:val="en-GB" w:eastAsia="en-GB"/>
+        </w:rPr>
+      </w:pPr>
+      <w:r>
+        <w:rPr>
+          <w:rFonts w:ascii="Courier New" w:eastAsia="Times New Roman" w:hAnsi="Courier New" w:cs="Courier New"/>
+          <w:color w:val="212121"/>
+          <w:sz w:val="16"/>
+          <w:szCs w:val="21"/>
+          <w:shd w:val="clear" w:color="auto" w:fill="FFFFFF"/>
+          <w:lang w:val="en-GB" w:eastAsia="en-GB"/>
+        </w:rPr>
+        <w:t xml:space="preserve"> [ 103    1 8376  103]</w:t>
+      </w:r>
+    </w:p>
+    <w:p>
+      <w:pPr>
+        <w:spacing w:after="0" w:line="240" w:lineRule="auto"/>
+        <w:rPr>
+          <w:rFonts w:ascii="Courier New" w:eastAsia="Times New Roman" w:hAnsi="Courier New" w:cs="Courier New"/>
+          <w:color w:val="212121"/>
+          <w:sz w:val="16"/>
+          <w:szCs w:val="21"/>
+          <w:shd w:val="clear" w:color="auto" w:fill="FFFFFF"/>
+          <w:lang w:val="en-GB" w:eastAsia="en-GB"/>
+        </w:rPr>
+      </w:pPr>
+      <w:r>
+        <w:rPr>
+          <w:rFonts w:ascii="Courier New" w:eastAsia="Times New Roman" w:hAnsi="Courier New" w:cs="Courier New"/>
+          <w:color w:val="212121"/>
+          <w:sz w:val="16"/>
+          <w:szCs w:val="21"/>
+          <w:shd w:val="clear" w:color="auto" w:fill="FFFFFF"/>
+          <w:lang w:val="en-GB" w:eastAsia="en-GB"/>
+        </w:rPr>
+        <w:t xml:space="preserve"> [  32   27    7  740]]</w:t>
+      </w:r>
+    </w:p>
+    <w:p>
+      <w:pPr>
+        <w:spacing w:after="0" w:line="240" w:lineRule="auto"/>
+        <w:rPr>
+          <w:rFonts w:ascii="Courier New" w:eastAsia="Times New Roman" w:hAnsi="Courier New" w:cs="Courier New"/>
+          <w:color w:val="212121"/>
+          <w:sz w:val="16"/>
+          <w:szCs w:val="21"/>
+          <w:shd w:val="clear" w:color="auto" w:fill="FFFFFF"/>
+          <w:lang w:val="en-GB" w:eastAsia="en-GB"/>
+        </w:rPr>
+      </w:pPr>
+      <w:r>
+        <w:rPr>
+          <w:rFonts w:ascii="Courier New" w:eastAsia="Times New Roman" w:hAnsi="Courier New" w:cs="Courier New"/>
+          <w:color w:val="212121"/>
+          <w:sz w:val="16"/>
+          <w:szCs w:val="21"/>
+          <w:shd w:val="clear" w:color="auto" w:fill="FFFFFF"/>
+          <w:lang w:val="en-GB" w:eastAsia="en-GB"/>
+        </w:rPr>
+        <w:t>sit on bed precision: 0.9772196261682243</w:t>
+      </w:r>
+    </w:p>
+    <w:p>
+      <w:pPr>
+        <w:spacing w:after="0" w:line="240" w:lineRule="auto"/>
+        <w:rPr>
+          <w:rFonts w:ascii="Courier New" w:eastAsia="Times New Roman" w:hAnsi="Courier New" w:cs="Courier New"/>
+          <w:color w:val="212121"/>
+          <w:sz w:val="16"/>
+          <w:szCs w:val="21"/>
+          <w:shd w:val="clear" w:color="auto" w:fill="FFFFFF"/>
+          <w:lang w:val="en-GB" w:eastAsia="en-GB"/>
+        </w:rPr>
+      </w:pPr>
+      <w:r>
+        <w:rPr>
+          <w:rFonts w:ascii="Courier New" w:eastAsia="Times New Roman" w:hAnsi="Courier New" w:cs="Courier New"/>
+          <w:color w:val="212121"/>
+          <w:sz w:val="16"/>
+          <w:szCs w:val="21"/>
+          <w:shd w:val="clear" w:color="auto" w:fill="FFFFFF"/>
+          <w:lang w:val="en-GB" w:eastAsia="en-GB"/>
+        </w:rPr>
+        <w:t>sit on bed recall: 0.9767917092395271</w:t>
+      </w:r>
+    </w:p>
+    <w:p>
+      <w:pPr>
+        <w:spacing w:after="0" w:line="240" w:lineRule="auto"/>
+        <w:rPr>
+          <w:rFonts w:ascii="Courier New" w:eastAsia="Times New Roman" w:hAnsi="Courier New" w:cs="Courier New"/>
+          <w:color w:val="212121"/>
+          <w:sz w:val="16"/>
+          <w:szCs w:val="21"/>
+          <w:shd w:val="clear" w:color="auto" w:fill="FFFFFF"/>
+          <w:lang w:val="en-GB" w:eastAsia="en-GB"/>
+        </w:rPr>
+      </w:pPr>
+      <w:r>
+        <w:rPr>
+          <w:rFonts w:ascii="Courier New" w:eastAsia="Times New Roman" w:hAnsi="Courier New" w:cs="Courier New"/>
+          <w:color w:val="212121"/>
+          <w:sz w:val="16"/>
+          <w:szCs w:val="21"/>
+          <w:shd w:val="clear" w:color="auto" w:fill="FFFFFF"/>
+          <w:lang w:val="en-GB" w:eastAsia="en-GB"/>
+        </w:rPr>
+        <w:t>sit on chair precision: 0.9648132059079062</w:t>
+      </w:r>
+    </w:p>
+    <w:p>
+      <w:pPr>
+        <w:spacing w:after="0" w:line="240" w:lineRule="auto"/>
+        <w:rPr>
+          <w:rFonts w:ascii="Courier New" w:eastAsia="Times New Roman" w:hAnsi="Courier New" w:cs="Courier New"/>
+          <w:color w:val="212121"/>
+          <w:sz w:val="16"/>
+          <w:szCs w:val="21"/>
+          <w:shd w:val="clear" w:color="auto" w:fill="FFFFFF"/>
+          <w:lang w:val="en-GB" w:eastAsia="en-GB"/>
+        </w:rPr>
+      </w:pPr>
+      <w:r>
+        <w:rPr>
+          <w:rFonts w:ascii="Courier New" w:eastAsia="Times New Roman" w:hAnsi="Courier New" w:cs="Courier New"/>
+          <w:color w:val="212121"/>
+          <w:sz w:val="16"/>
+          <w:szCs w:val="21"/>
+          <w:shd w:val="clear" w:color="auto" w:fill="FFFFFF"/>
+          <w:lang w:val="en-GB" w:eastAsia="en-GB"/>
+        </w:rPr>
+        <w:t>sit on chair recall: 0.9875500222321032</w:t>
+      </w:r>
+    </w:p>
+    <w:p>
+      <w:pPr>
+        <w:spacing w:after="0" w:line="240" w:lineRule="auto"/>
+        <w:rPr>
+          <w:rFonts w:ascii="Courier New" w:eastAsia="Times New Roman" w:hAnsi="Courier New" w:cs="Courier New"/>
+          <w:color w:val="212121"/>
+          <w:sz w:val="16"/>
+          <w:szCs w:val="21"/>
+          <w:shd w:val="clear" w:color="auto" w:fill="FFFFFF"/>
+          <w:lang w:val="en-GB" w:eastAsia="en-GB"/>
+        </w:rPr>
+      </w:pPr>
+      <w:r>
+        <w:rPr>
+          <w:rFonts w:ascii="Courier New" w:eastAsia="Times New Roman" w:hAnsi="Courier New" w:cs="Courier New"/>
+          <w:color w:val="212121"/>
+          <w:sz w:val="16"/>
+          <w:szCs w:val="21"/>
+          <w:shd w:val="clear" w:color="auto" w:fill="FFFFFF"/>
+          <w:lang w:val="en-GB" w:eastAsia="en-GB"/>
+        </w:rPr>
+        <w:t>lying precision: 0.9971428571428571</w:t>
+      </w:r>
+    </w:p>
+    <w:p>
+      <w:pPr>
+        <w:spacing w:after="0" w:line="240" w:lineRule="auto"/>
+        <w:rPr>
+          <w:rFonts w:ascii="Courier New" w:eastAsia="Times New Roman" w:hAnsi="Courier New" w:cs="Courier New"/>
+          <w:color w:val="212121"/>
+          <w:sz w:val="16"/>
+          <w:szCs w:val="21"/>
+          <w:shd w:val="clear" w:color="auto" w:fill="FFFFFF"/>
+          <w:lang w:val="en-GB" w:eastAsia="en-GB"/>
+        </w:rPr>
+      </w:pPr>
+      <w:r>
+        <w:rPr>
+          <w:rFonts w:ascii="Courier New" w:eastAsia="Times New Roman" w:hAnsi="Courier New" w:cs="Courier New"/>
+          <w:color w:val="212121"/>
+          <w:sz w:val="16"/>
+          <w:szCs w:val="21"/>
+          <w:shd w:val="clear" w:color="auto" w:fill="FFFFFF"/>
+          <w:lang w:val="en-GB" w:eastAsia="en-GB"/>
+        </w:rPr>
+        <w:t>lying recall: 0.975882558545963</w:t>
+      </w:r>
+    </w:p>
+    <w:p>
+      <w:pPr>
+        <w:spacing w:after="0" w:line="240" w:lineRule="auto"/>
+        <w:rPr>
+          <w:rFonts w:ascii="Courier New" w:eastAsia="Times New Roman" w:hAnsi="Courier New" w:cs="Courier New"/>
+          <w:color w:val="212121"/>
+          <w:sz w:val="16"/>
+          <w:szCs w:val="21"/>
+          <w:shd w:val="clear" w:color="auto" w:fill="FFFFFF"/>
+          <w:lang w:val="en-GB" w:eastAsia="en-GB"/>
+        </w:rPr>
+      </w:pPr>
+      <w:r>
+        <w:rPr>
+          <w:rFonts w:ascii="Courier New" w:eastAsia="Times New Roman" w:hAnsi="Courier New" w:cs="Courier New"/>
+          <w:color w:val="212121"/>
+          <w:sz w:val="16"/>
+          <w:szCs w:val="21"/>
+          <w:shd w:val="clear" w:color="auto" w:fill="FFFFFF"/>
+          <w:lang w:val="en-GB" w:eastAsia="en-GB"/>
+        </w:rPr>
+        <w:t>ambulating precision: 0.7880724174653887</w:t>
+      </w:r>
+    </w:p>
+    <w:p>
+      <w:pPr>
+        <w:spacing w:after="0" w:line="240" w:lineRule="auto"/>
+        <w:rPr>
+          <w:rFonts w:ascii="Courier New" w:eastAsia="Times New Roman" w:hAnsi="Courier New" w:cs="Courier New"/>
+          <w:color w:val="212121"/>
+          <w:sz w:val="16"/>
+          <w:szCs w:val="21"/>
+          <w:shd w:val="clear" w:color="auto" w:fill="FFFFFF"/>
+          <w:lang w:val="en-GB" w:eastAsia="en-GB"/>
+        </w:rPr>
+      </w:pPr>
+      <w:r>
+        <w:rPr>
+          <w:rFonts w:ascii="Courier New" w:eastAsia="Times New Roman" w:hAnsi="Courier New" w:cs="Courier New"/>
+          <w:color w:val="212121"/>
+          <w:sz w:val="16"/>
+          <w:szCs w:val="21"/>
+          <w:shd w:val="clear" w:color="auto" w:fill="FFFFFF"/>
+          <w:lang w:val="en-GB" w:eastAsia="en-GB"/>
+        </w:rPr>
+        <w:t>ambulating recall: 0.9181141439205955</w:t>
+      </w:r>
+    </w:p>
+    <w:p>
+      <w:pPr>
+        <w:spacing w:after="0" w:line="240" w:lineRule="auto"/>
+        <w:rPr>
+          <w:rFonts w:ascii="Courier New" w:eastAsia="Times New Roman" w:hAnsi="Courier New" w:cs="Courier New"/>
+          <w:color w:val="212121"/>
+          <w:sz w:val="16"/>
+          <w:szCs w:val="21"/>
+          <w:shd w:val="clear" w:color="auto" w:fill="FFFFFF"/>
+          <w:lang w:val="en-GB" w:eastAsia="en-GB"/>
+        </w:rPr>
+      </w:pPr>
       <w:bookmarkStart w:id="0" w:name="_GoBack"/>
-      <w:bookmarkEnd w:id="0"/>
-    </w:p>
-    <w:p>
-      <w:pPr>
-        <w:spacing w:after="0" w:line="240" w:lineRule="auto"/>
-        <w:rPr>
-          <w:rFonts w:ascii="Courier New" w:eastAsia="Times New Roman" w:hAnsi="Courier New" w:cs="Courier New"/>
-          <w:color w:val="212121"/>
-          <w:sz w:val="18"/>
-          <w:szCs w:val="21"/>
-          <w:shd w:val="clear" w:color="auto" w:fill="FFFFFF"/>
-          <w:lang w:val="en-GB" w:eastAsia="en-GB"/>
-        </w:rPr>
-      </w:pPr>
-      <w:r>
-        <w:rPr>
-          <w:rFonts w:ascii="Courier New" w:eastAsia="Times New Roman" w:hAnsi="Courier New" w:cs="Courier New"/>
-          <w:color w:val="212121"/>
-          <w:sz w:val="18"/>
-          <w:szCs w:val="21"/>
-          <w:shd w:val="clear" w:color="auto" w:fill="FFFFFF"/>
-          <w:lang w:val="en-GB" w:eastAsia="en-GB"/>
-        </w:rPr>
-        <w:t>lying recall: 0.9981003464074198</w:t>
-      </w:r>
-    </w:p>
-    <w:p>
-      <w:pPr>
-        <w:spacing w:after="0" w:line="240" w:lineRule="auto"/>
-        <w:rPr>
-          <w:rFonts w:ascii="Courier New" w:eastAsia="Times New Roman" w:hAnsi="Courier New" w:cs="Courier New"/>
-          <w:color w:val="212121"/>
-          <w:sz w:val="18"/>
-          <w:szCs w:val="21"/>
-          <w:shd w:val="clear" w:color="auto" w:fill="FFFFFF"/>
-          <w:lang w:val="en-GB" w:eastAsia="en-GB"/>
-        </w:rPr>
-      </w:pPr>
-      <w:r>
-        <w:rPr>
-          <w:rFonts w:ascii="Courier New" w:eastAsia="Times New Roman" w:hAnsi="Courier New" w:cs="Courier New"/>
-          <w:color w:val="212121"/>
-          <w:sz w:val="18"/>
-          <w:szCs w:val="21"/>
-          <w:shd w:val="clear" w:color="auto" w:fill="FFFFFF"/>
-          <w:lang w:val="en-GB" w:eastAsia="en-GB"/>
-        </w:rPr>
-        <w:t>ambulating precision: 0.9606164383561644</w:t>
-      </w:r>
-    </w:p>
-    <w:p>
-      <w:pPr>
-        <w:spacing w:after="0" w:line="240" w:lineRule="auto"/>
-        <w:rPr>
-          <w:rFonts w:ascii="Courier New" w:eastAsia="Times New Roman" w:hAnsi="Courier New" w:cs="Courier New"/>
-          <w:color w:val="212121"/>
-          <w:sz w:val="18"/>
-          <w:szCs w:val="21"/>
-          <w:shd w:val="clear" w:color="auto" w:fill="FFFFFF"/>
-          <w:lang w:val="en-GB" w:eastAsia="en-GB"/>
-        </w:rPr>
-      </w:pPr>
-      <w:r>
-        <w:rPr>
-          <w:rFonts w:ascii="Courier New" w:eastAsia="Times New Roman" w:hAnsi="Courier New" w:cs="Courier New"/>
-          <w:color w:val="212121"/>
-          <w:sz w:val="18"/>
-          <w:szCs w:val="21"/>
-          <w:shd w:val="clear" w:color="auto" w:fill="FFFFFF"/>
-          <w:lang w:val="en-GB" w:eastAsia="en-GB"/>
-        </w:rPr>
-        <w:t>ambulating recall: 0.9136807817589576</w:t>
-      </w:r>
-    </w:p>
-    <w:p>
-      <w:pPr>
-        <w:spacing w:after="0" w:line="240" w:lineRule="auto"/>
-        <w:rPr>
-          <w:rFonts w:ascii="Courier New" w:eastAsia="Times New Roman" w:hAnsi="Courier New" w:cs="Courier New"/>
-          <w:color w:val="212121"/>
-          <w:sz w:val="18"/>
-          <w:szCs w:val="21"/>
-          <w:shd w:val="clear" w:color="auto" w:fill="FFFFFF"/>
-          <w:lang w:val="en-GB" w:eastAsia="en-GB"/>
-        </w:rPr>
-      </w:pPr>
-    </w:p>
-    <w:p>
-      <w:pPr>
-        <w:spacing w:after="0" w:line="240" w:lineRule="auto"/>
-        <w:rPr>
-          <w:rFonts w:ascii="Courier New" w:eastAsia="Times New Roman" w:hAnsi="Courier New" w:cs="Courier New"/>
-          <w:color w:val="212121"/>
-          <w:sz w:val="18"/>
-          <w:szCs w:val="21"/>
-          <w:shd w:val="clear" w:color="auto" w:fill="FFFFFF"/>
-          <w:lang w:val="en-GB" w:eastAsia="en-GB"/>
-        </w:rPr>
-      </w:pPr>
-      <w:r>
-        <w:rPr>
-          <w:rFonts w:ascii="Courier New" w:eastAsia="Times New Roman" w:hAnsi="Courier New" w:cs="Courier New"/>
-          <w:color w:val="212121"/>
-          <w:sz w:val="18"/>
+    </w:p>
+    <w:bookmarkEnd w:id="0"/>
+    <w:p>
+      <w:pPr>
+        <w:spacing w:after="0" w:line="240" w:lineRule="auto"/>
+        <w:rPr>
+          <w:rFonts w:ascii="Courier New" w:eastAsia="Times New Roman" w:hAnsi="Courier New" w:cs="Courier New"/>
+          <w:color w:val="212121"/>
+          <w:sz w:val="16"/>
+          <w:szCs w:val="21"/>
+          <w:shd w:val="clear" w:color="auto" w:fill="FFFFFF"/>
+          <w:lang w:val="en-GB" w:eastAsia="en-GB"/>
+        </w:rPr>
+      </w:pPr>
+      <w:r>
+        <w:rPr>
+          <w:rFonts w:ascii="Courier New" w:eastAsia="Times New Roman" w:hAnsi="Courier New" w:cs="Courier New"/>
+          <w:color w:val="212121"/>
+          <w:sz w:val="16"/>
           <w:szCs w:val="21"/>
           <w:shd w:val="clear" w:color="auto" w:fill="FFFFFF"/>
           <w:lang w:val="en-GB" w:eastAsia="en-GB"/>
@@ -7588,368 +8966,301 @@
         <w:rPr>
           <w:rFonts w:ascii="Courier New" w:eastAsia="Times New Roman" w:hAnsi="Courier New" w:cs="Courier New"/>
           <w:color w:val="212121"/>
-          <w:sz w:val="18"/>
-          <w:szCs w:val="21"/>
-          <w:shd w:val="clear" w:color="auto" w:fill="FFFFFF"/>
-          <w:lang w:val="en-GB" w:eastAsia="en-GB"/>
-        </w:rPr>
-      </w:pPr>
-      <w:r>
-        <w:rPr>
-          <w:rFonts w:ascii="Courier New" w:eastAsia="Times New Roman" w:hAnsi="Courier New" w:cs="Courier New"/>
-          <w:color w:val="212121"/>
-          <w:sz w:val="18"/>
-          <w:szCs w:val="21"/>
-          <w:shd w:val="clear" w:color="auto" w:fill="FFFFFF"/>
-          <w:lang w:val="en-GB" w:eastAsia="en-GB"/>
-        </w:rPr>
-        <w:t>[[2832   13   35   20]</w:t>
-      </w:r>
-    </w:p>
-    <w:p>
-      <w:pPr>
-        <w:spacing w:after="0" w:line="240" w:lineRule="auto"/>
-        <w:rPr>
-          <w:rFonts w:ascii="Courier New" w:eastAsia="Times New Roman" w:hAnsi="Courier New" w:cs="Courier New"/>
-          <w:color w:val="212121"/>
-          <w:sz w:val="18"/>
-          <w:szCs w:val="21"/>
-          <w:shd w:val="clear" w:color="auto" w:fill="FFFFFF"/>
-          <w:lang w:val="en-GB" w:eastAsia="en-GB"/>
-        </w:rPr>
-      </w:pPr>
-      <w:r>
-        <w:rPr>
-          <w:rFonts w:ascii="Courier New" w:eastAsia="Times New Roman" w:hAnsi="Courier New" w:cs="Courier New"/>
-          <w:color w:val="212121"/>
-          <w:sz w:val="18"/>
-          <w:szCs w:val="21"/>
-          <w:shd w:val="clear" w:color="auto" w:fill="FFFFFF"/>
-          <w:lang w:val="en-GB" w:eastAsia="en-GB"/>
-        </w:rPr>
-        <w:t xml:space="preserve"> [  16  864    0   14]</w:t>
-      </w:r>
-    </w:p>
-    <w:p>
-      <w:pPr>
-        <w:spacing w:after="0" w:line="240" w:lineRule="auto"/>
-        <w:rPr>
-          <w:rFonts w:ascii="Courier New" w:eastAsia="Times New Roman" w:hAnsi="Courier New" w:cs="Courier New"/>
-          <w:color w:val="212121"/>
-          <w:sz w:val="18"/>
-          <w:szCs w:val="21"/>
-          <w:shd w:val="clear" w:color="auto" w:fill="FFFFFF"/>
-          <w:lang w:val="en-GB" w:eastAsia="en-GB"/>
-        </w:rPr>
-      </w:pPr>
-      <w:r>
-        <w:rPr>
-          <w:rFonts w:ascii="Courier New" w:eastAsia="Times New Roman" w:hAnsi="Courier New" w:cs="Courier New"/>
-          <w:color w:val="212121"/>
-          <w:sz w:val="18"/>
-          <w:szCs w:val="21"/>
-          <w:shd w:val="clear" w:color="auto" w:fill="FFFFFF"/>
-          <w:lang w:val="en-GB" w:eastAsia="en-GB"/>
-        </w:rPr>
-        <w:t xml:space="preserve"> [  17    4 5031    7]</w:t>
-      </w:r>
-    </w:p>
-    <w:p>
-      <w:pPr>
-        <w:spacing w:after="0" w:line="240" w:lineRule="auto"/>
-        <w:rPr>
-          <w:rFonts w:ascii="Courier New" w:eastAsia="Times New Roman" w:hAnsi="Courier New" w:cs="Courier New"/>
-          <w:color w:val="212121"/>
-          <w:sz w:val="18"/>
-          <w:szCs w:val="21"/>
-          <w:shd w:val="clear" w:color="auto" w:fill="FFFFFF"/>
-          <w:lang w:val="en-GB" w:eastAsia="en-GB"/>
-        </w:rPr>
-      </w:pPr>
-      <w:r>
-        <w:rPr>
-          <w:rFonts w:ascii="Courier New" w:eastAsia="Times New Roman" w:hAnsi="Courier New" w:cs="Courier New"/>
-          <w:color w:val="212121"/>
-          <w:sz w:val="18"/>
-          <w:szCs w:val="21"/>
-          <w:shd w:val="clear" w:color="auto" w:fill="FFFFFF"/>
-          <w:lang w:val="en-GB" w:eastAsia="en-GB"/>
-        </w:rPr>
-        <w:t xml:space="preserve"> [  35   23   15  292]]</w:t>
-      </w:r>
-    </w:p>
-    <w:p>
-      <w:pPr>
-        <w:spacing w:after="0" w:line="240" w:lineRule="auto"/>
-        <w:rPr>
-          <w:rFonts w:ascii="Courier New" w:eastAsia="Times New Roman" w:hAnsi="Courier New" w:cs="Courier New"/>
-          <w:color w:val="212121"/>
-          <w:sz w:val="18"/>
-          <w:szCs w:val="21"/>
-          <w:shd w:val="clear" w:color="auto" w:fill="FFFFFF"/>
-          <w:lang w:val="en-GB" w:eastAsia="en-GB"/>
-        </w:rPr>
-      </w:pPr>
-      <w:r>
-        <w:rPr>
-          <w:rFonts w:ascii="Courier New" w:eastAsia="Times New Roman" w:hAnsi="Courier New" w:cs="Courier New"/>
-          <w:color w:val="212121"/>
-          <w:sz w:val="18"/>
-          <w:szCs w:val="21"/>
-          <w:shd w:val="clear" w:color="auto" w:fill="FFFFFF"/>
-          <w:lang w:val="en-GB" w:eastAsia="en-GB"/>
-        </w:rPr>
-        <w:t>sit on bed precision: 0.976551724137931</w:t>
-      </w:r>
-    </w:p>
-    <w:p>
-      <w:pPr>
-        <w:spacing w:after="0" w:line="240" w:lineRule="auto"/>
-        <w:rPr>
-          <w:rFonts w:ascii="Courier New" w:eastAsia="Times New Roman" w:hAnsi="Courier New" w:cs="Courier New"/>
-          <w:color w:val="212121"/>
-          <w:sz w:val="18"/>
-          <w:szCs w:val="21"/>
-          <w:shd w:val="clear" w:color="auto" w:fill="FFFFFF"/>
-          <w:lang w:val="en-GB" w:eastAsia="en-GB"/>
-        </w:rPr>
-      </w:pPr>
-      <w:r>
-        <w:rPr>
-          <w:rFonts w:ascii="Courier New" w:eastAsia="Times New Roman" w:hAnsi="Courier New" w:cs="Courier New"/>
-          <w:color w:val="212121"/>
-          <w:sz w:val="18"/>
-          <w:szCs w:val="21"/>
-          <w:shd w:val="clear" w:color="auto" w:fill="FFFFFF"/>
-          <w:lang w:val="en-GB" w:eastAsia="en-GB"/>
-        </w:rPr>
-        <w:t>sit on bed recall: 0.976551724137931</w:t>
-      </w:r>
-    </w:p>
-    <w:p>
-      <w:pPr>
-        <w:spacing w:after="0" w:line="240" w:lineRule="auto"/>
-        <w:rPr>
-          <w:rFonts w:ascii="Courier New" w:eastAsia="Times New Roman" w:hAnsi="Courier New" w:cs="Courier New"/>
-          <w:color w:val="212121"/>
-          <w:sz w:val="18"/>
-          <w:szCs w:val="21"/>
-          <w:shd w:val="clear" w:color="auto" w:fill="FFFFFF"/>
-          <w:lang w:val="en-GB" w:eastAsia="en-GB"/>
-        </w:rPr>
-      </w:pPr>
-      <w:r>
-        <w:rPr>
-          <w:rFonts w:ascii="Courier New" w:eastAsia="Times New Roman" w:hAnsi="Courier New" w:cs="Courier New"/>
-          <w:color w:val="212121"/>
-          <w:sz w:val="18"/>
-          <w:szCs w:val="21"/>
-          <w:shd w:val="clear" w:color="auto" w:fill="FFFFFF"/>
-          <w:lang w:val="en-GB" w:eastAsia="en-GB"/>
-        </w:rPr>
-        <w:t>sit on chair precision: 0.9557522123893806</w:t>
-      </w:r>
-    </w:p>
-    <w:p>
-      <w:pPr>
-        <w:spacing w:after="0" w:line="240" w:lineRule="auto"/>
-        <w:rPr>
-          <w:rFonts w:ascii="Courier New" w:eastAsia="Times New Roman" w:hAnsi="Courier New" w:cs="Courier New"/>
-          <w:color w:val="212121"/>
-          <w:sz w:val="18"/>
-          <w:szCs w:val="21"/>
-          <w:shd w:val="clear" w:color="auto" w:fill="FFFFFF"/>
-          <w:lang w:val="en-GB" w:eastAsia="en-GB"/>
-        </w:rPr>
-      </w:pPr>
-      <w:r>
-        <w:rPr>
-          <w:rFonts w:ascii="Courier New" w:eastAsia="Times New Roman" w:hAnsi="Courier New" w:cs="Courier New"/>
-          <w:color w:val="212121"/>
-          <w:sz w:val="18"/>
-          <w:szCs w:val="21"/>
-          <w:shd w:val="clear" w:color="auto" w:fill="FFFFFF"/>
-          <w:lang w:val="en-GB" w:eastAsia="en-GB"/>
-        </w:rPr>
-        <w:t>sit on chair recall: 0.9664429530201343</w:t>
-      </w:r>
-    </w:p>
-    <w:p>
-      <w:pPr>
-        <w:spacing w:after="0" w:line="240" w:lineRule="auto"/>
-        <w:rPr>
-          <w:rFonts w:ascii="Courier New" w:eastAsia="Times New Roman" w:hAnsi="Courier New" w:cs="Courier New"/>
-          <w:color w:val="212121"/>
-          <w:sz w:val="18"/>
-          <w:szCs w:val="21"/>
-          <w:shd w:val="clear" w:color="auto" w:fill="FFFFFF"/>
-          <w:lang w:val="en-GB" w:eastAsia="en-GB"/>
-        </w:rPr>
-      </w:pPr>
-      <w:r>
-        <w:rPr>
-          <w:rFonts w:ascii="Courier New" w:eastAsia="Times New Roman" w:hAnsi="Courier New" w:cs="Courier New"/>
-          <w:color w:val="212121"/>
-          <w:sz w:val="18"/>
-          <w:szCs w:val="21"/>
-          <w:shd w:val="clear" w:color="auto" w:fill="FFFFFF"/>
-          <w:lang w:val="en-GB" w:eastAsia="en-GB"/>
-        </w:rPr>
-        <w:t>lying precision: 0.9901594174375123</w:t>
-      </w:r>
-    </w:p>
-    <w:p>
-      <w:pPr>
-        <w:spacing w:after="0" w:line="240" w:lineRule="auto"/>
-        <w:rPr>
-          <w:rFonts w:ascii="Courier New" w:eastAsia="Times New Roman" w:hAnsi="Courier New" w:cs="Courier New"/>
-          <w:color w:val="212121"/>
-          <w:sz w:val="18"/>
-          <w:szCs w:val="21"/>
-          <w:shd w:val="clear" w:color="auto" w:fill="FFFFFF"/>
-          <w:lang w:val="en-GB" w:eastAsia="en-GB"/>
-        </w:rPr>
-      </w:pPr>
-      <w:r>
-        <w:rPr>
-          <w:rFonts w:ascii="Courier New" w:eastAsia="Times New Roman" w:hAnsi="Courier New" w:cs="Courier New"/>
-          <w:color w:val="212121"/>
-          <w:sz w:val="18"/>
-          <w:szCs w:val="21"/>
-          <w:shd w:val="clear" w:color="auto" w:fill="FFFFFF"/>
-          <w:lang w:val="en-GB" w:eastAsia="en-GB"/>
-        </w:rPr>
-        <w:t>lying recall: 0.9944653093496738</w:t>
-      </w:r>
-    </w:p>
-    <w:p>
-      <w:pPr>
-        <w:spacing w:after="0" w:line="240" w:lineRule="auto"/>
-        <w:rPr>
-          <w:rFonts w:ascii="Courier New" w:eastAsia="Times New Roman" w:hAnsi="Courier New" w:cs="Courier New"/>
-          <w:color w:val="212121"/>
-          <w:sz w:val="18"/>
-          <w:szCs w:val="21"/>
-          <w:shd w:val="clear" w:color="auto" w:fill="FFFFFF"/>
-          <w:lang w:val="en-GB" w:eastAsia="en-GB"/>
-        </w:rPr>
-      </w:pPr>
-      <w:r>
-        <w:rPr>
-          <w:rFonts w:ascii="Courier New" w:eastAsia="Times New Roman" w:hAnsi="Courier New" w:cs="Courier New"/>
-          <w:color w:val="212121"/>
-          <w:sz w:val="18"/>
-          <w:szCs w:val="21"/>
-          <w:shd w:val="clear" w:color="auto" w:fill="FFFFFF"/>
-          <w:lang w:val="en-GB" w:eastAsia="en-GB"/>
-        </w:rPr>
-        <w:t>ambulating precision: 0.8768768768768769</w:t>
-      </w:r>
-    </w:p>
-    <w:p>
-      <w:pPr>
-        <w:rPr>
-          <w:rFonts w:ascii="Courier New" w:eastAsia="Times New Roman" w:hAnsi="Courier New" w:cs="Courier New"/>
-          <w:color w:val="212121"/>
-          <w:sz w:val="18"/>
-          <w:szCs w:val="21"/>
-          <w:shd w:val="clear" w:color="auto" w:fill="FFFFFF"/>
-          <w:lang w:val="en-GB" w:eastAsia="en-GB"/>
-        </w:rPr>
-      </w:pPr>
-      <w:r>
-        <w:rPr>
-          <w:rFonts w:ascii="Courier New" w:eastAsia="Times New Roman" w:hAnsi="Courier New" w:cs="Courier New"/>
-          <w:color w:val="212121"/>
-          <w:sz w:val="18"/>
-          <w:szCs w:val="21"/>
-          <w:shd w:val="clear" w:color="auto" w:fill="FFFFFF"/>
-          <w:lang w:val="en-GB" w:eastAsia="en-GB"/>
-        </w:rPr>
-        <w:t>ambulating recall: 0.8</w:t>
+          <w:sz w:val="16"/>
+          <w:szCs w:val="21"/>
+          <w:shd w:val="clear" w:color="auto" w:fill="FFFFFF"/>
+          <w:lang w:val="en-GB" w:eastAsia="en-GB"/>
+        </w:rPr>
+      </w:pPr>
+      <w:r>
+        <w:rPr>
+          <w:rFonts w:ascii="Courier New" w:eastAsia="Times New Roman" w:hAnsi="Courier New" w:cs="Courier New"/>
+          <w:color w:val="212121"/>
+          <w:sz w:val="16"/>
+          <w:szCs w:val="21"/>
+          <w:shd w:val="clear" w:color="auto" w:fill="FFFFFF"/>
+          <w:lang w:val="en-GB" w:eastAsia="en-GB"/>
+        </w:rPr>
+        <w:t>[[1820   24    7   35]</w:t>
+      </w:r>
+    </w:p>
+    <w:p>
+      <w:pPr>
+        <w:spacing w:after="0" w:line="240" w:lineRule="auto"/>
+        <w:rPr>
+          <w:rFonts w:ascii="Courier New" w:eastAsia="Times New Roman" w:hAnsi="Courier New" w:cs="Courier New"/>
+          <w:color w:val="212121"/>
+          <w:sz w:val="16"/>
+          <w:szCs w:val="21"/>
+          <w:shd w:val="clear" w:color="auto" w:fill="FFFFFF"/>
+          <w:lang w:val="en-GB" w:eastAsia="en-GB"/>
+        </w:rPr>
+      </w:pPr>
+      <w:r>
+        <w:rPr>
+          <w:rFonts w:ascii="Courier New" w:eastAsia="Times New Roman" w:hAnsi="Courier New" w:cs="Courier New"/>
+          <w:color w:val="212121"/>
+          <w:sz w:val="16"/>
+          <w:szCs w:val="21"/>
+          <w:shd w:val="clear" w:color="auto" w:fill="FFFFFF"/>
+          <w:lang w:val="en-GB" w:eastAsia="en-GB"/>
+        </w:rPr>
+        <w:t xml:space="preserve"> [  15  624    0   10]</w:t>
+      </w:r>
+    </w:p>
+    <w:p>
+      <w:pPr>
+        <w:spacing w:after="0" w:line="240" w:lineRule="auto"/>
+        <w:rPr>
+          <w:rFonts w:ascii="Courier New" w:eastAsia="Times New Roman" w:hAnsi="Courier New" w:cs="Courier New"/>
+          <w:color w:val="212121"/>
+          <w:sz w:val="16"/>
+          <w:szCs w:val="21"/>
+          <w:shd w:val="clear" w:color="auto" w:fill="FFFFFF"/>
+          <w:lang w:val="en-GB" w:eastAsia="en-GB"/>
+        </w:rPr>
+      </w:pPr>
+      <w:r>
+        <w:rPr>
+          <w:rFonts w:ascii="Courier New" w:eastAsia="Times New Roman" w:hAnsi="Courier New" w:cs="Courier New"/>
+          <w:color w:val="212121"/>
+          <w:sz w:val="16"/>
+          <w:szCs w:val="21"/>
+          <w:shd w:val="clear" w:color="auto" w:fill="FFFFFF"/>
+          <w:lang w:val="en-GB" w:eastAsia="en-GB"/>
+        </w:rPr>
+        <w:t xml:space="preserve"> [  48    1 2395   27]</w:t>
+      </w:r>
+    </w:p>
+    <w:p>
+      <w:pPr>
+        <w:spacing w:after="0" w:line="240" w:lineRule="auto"/>
+        <w:rPr>
+          <w:rFonts w:ascii="Courier New" w:eastAsia="Times New Roman" w:hAnsi="Courier New" w:cs="Courier New"/>
+          <w:color w:val="212121"/>
+          <w:sz w:val="16"/>
+          <w:szCs w:val="21"/>
+          <w:shd w:val="clear" w:color="auto" w:fill="FFFFFF"/>
+          <w:lang w:val="en-GB" w:eastAsia="en-GB"/>
+        </w:rPr>
+      </w:pPr>
+      <w:r>
+        <w:rPr>
+          <w:rFonts w:ascii="Courier New" w:eastAsia="Times New Roman" w:hAnsi="Courier New" w:cs="Courier New"/>
+          <w:color w:val="212121"/>
+          <w:sz w:val="16"/>
+          <w:szCs w:val="21"/>
+          <w:shd w:val="clear" w:color="auto" w:fill="FFFFFF"/>
+          <w:lang w:val="en-GB" w:eastAsia="en-GB"/>
+        </w:rPr>
+        <w:t xml:space="preserve"> [  17   15    3  242]]</w:t>
+      </w:r>
+    </w:p>
+    <w:p>
+      <w:pPr>
+        <w:spacing w:after="0" w:line="240" w:lineRule="auto"/>
+        <w:rPr>
+          <w:rFonts w:ascii="Courier New" w:eastAsia="Times New Roman" w:hAnsi="Courier New" w:cs="Courier New"/>
+          <w:color w:val="212121"/>
+          <w:sz w:val="16"/>
+          <w:szCs w:val="21"/>
+          <w:shd w:val="clear" w:color="auto" w:fill="FFFFFF"/>
+          <w:lang w:val="en-GB" w:eastAsia="en-GB"/>
+        </w:rPr>
+      </w:pPr>
+      <w:r>
+        <w:rPr>
+          <w:rFonts w:ascii="Courier New" w:eastAsia="Times New Roman" w:hAnsi="Courier New" w:cs="Courier New"/>
+          <w:color w:val="212121"/>
+          <w:sz w:val="16"/>
+          <w:szCs w:val="21"/>
+          <w:shd w:val="clear" w:color="auto" w:fill="FFFFFF"/>
+          <w:lang w:val="en-GB" w:eastAsia="en-GB"/>
+        </w:rPr>
+        <w:t>sit on bed precision: 0.9578947368421052</w:t>
+      </w:r>
+    </w:p>
+    <w:p>
+      <w:pPr>
+        <w:spacing w:after="0" w:line="240" w:lineRule="auto"/>
+        <w:rPr>
+          <w:rFonts w:ascii="Courier New" w:eastAsia="Times New Roman" w:hAnsi="Courier New" w:cs="Courier New"/>
+          <w:color w:val="212121"/>
+          <w:sz w:val="16"/>
+          <w:szCs w:val="21"/>
+          <w:shd w:val="clear" w:color="auto" w:fill="FFFFFF"/>
+          <w:lang w:val="en-GB" w:eastAsia="en-GB"/>
+        </w:rPr>
+      </w:pPr>
+      <w:r>
+        <w:rPr>
+          <w:rFonts w:ascii="Courier New" w:eastAsia="Times New Roman" w:hAnsi="Courier New" w:cs="Courier New"/>
+          <w:color w:val="212121"/>
+          <w:sz w:val="16"/>
+          <w:szCs w:val="21"/>
+          <w:shd w:val="clear" w:color="auto" w:fill="FFFFFF"/>
+          <w:lang w:val="en-GB" w:eastAsia="en-GB"/>
+        </w:rPr>
+        <w:t>sit on bed recall: 0.9650053022269353</w:t>
+      </w:r>
+    </w:p>
+    <w:p>
+      <w:pPr>
+        <w:spacing w:after="0" w:line="240" w:lineRule="auto"/>
+        <w:rPr>
+          <w:rFonts w:ascii="Courier New" w:eastAsia="Times New Roman" w:hAnsi="Courier New" w:cs="Courier New"/>
+          <w:color w:val="212121"/>
+          <w:sz w:val="16"/>
+          <w:szCs w:val="21"/>
+          <w:shd w:val="clear" w:color="auto" w:fill="FFFFFF"/>
+          <w:lang w:val="en-GB" w:eastAsia="en-GB"/>
+        </w:rPr>
+      </w:pPr>
+      <w:r>
+        <w:rPr>
+          <w:rFonts w:ascii="Courier New" w:eastAsia="Times New Roman" w:hAnsi="Courier New" w:cs="Courier New"/>
+          <w:color w:val="212121"/>
+          <w:sz w:val="16"/>
+          <w:szCs w:val="21"/>
+          <w:shd w:val="clear" w:color="auto" w:fill="FFFFFF"/>
+          <w:lang w:val="en-GB" w:eastAsia="en-GB"/>
+        </w:rPr>
+        <w:t>sit on chair precision: 0.9397590361445783</w:t>
+      </w:r>
+    </w:p>
+    <w:p>
+      <w:pPr>
+        <w:spacing w:after="0" w:line="240" w:lineRule="auto"/>
+        <w:rPr>
+          <w:rFonts w:ascii="Courier New" w:eastAsia="Times New Roman" w:hAnsi="Courier New" w:cs="Courier New"/>
+          <w:color w:val="212121"/>
+          <w:sz w:val="16"/>
+          <w:szCs w:val="21"/>
+          <w:shd w:val="clear" w:color="auto" w:fill="FFFFFF"/>
+          <w:lang w:val="en-GB" w:eastAsia="en-GB"/>
+        </w:rPr>
+      </w:pPr>
+      <w:r>
+        <w:rPr>
+          <w:rFonts w:ascii="Courier New" w:eastAsia="Times New Roman" w:hAnsi="Courier New" w:cs="Courier New"/>
+          <w:color w:val="212121"/>
+          <w:sz w:val="16"/>
+          <w:szCs w:val="21"/>
+          <w:shd w:val="clear" w:color="auto" w:fill="FFFFFF"/>
+          <w:lang w:val="en-GB" w:eastAsia="en-GB"/>
+        </w:rPr>
+        <w:t>sit on chair recall: 0.9614791987673343</w:t>
+      </w:r>
+    </w:p>
+    <w:p>
+      <w:pPr>
+        <w:spacing w:after="0" w:line="240" w:lineRule="auto"/>
+        <w:rPr>
+          <w:rFonts w:ascii="Courier New" w:eastAsia="Times New Roman" w:hAnsi="Courier New" w:cs="Courier New"/>
+          <w:color w:val="212121"/>
+          <w:sz w:val="16"/>
+          <w:szCs w:val="21"/>
+          <w:shd w:val="clear" w:color="auto" w:fill="FFFFFF"/>
+          <w:lang w:val="en-GB" w:eastAsia="en-GB"/>
+        </w:rPr>
+      </w:pPr>
+      <w:r>
+        <w:rPr>
+          <w:rFonts w:ascii="Courier New" w:eastAsia="Times New Roman" w:hAnsi="Courier New" w:cs="Courier New"/>
+          <w:color w:val="212121"/>
+          <w:sz w:val="16"/>
+          <w:szCs w:val="21"/>
+          <w:shd w:val="clear" w:color="auto" w:fill="FFFFFF"/>
+          <w:lang w:val="en-GB" w:eastAsia="en-GB"/>
+        </w:rPr>
+        <w:t>lying precision: 0.9958419958419958</w:t>
+      </w:r>
+    </w:p>
+    <w:p>
+      <w:pPr>
+        <w:spacing w:after="0" w:line="240" w:lineRule="auto"/>
+        <w:rPr>
+          <w:rFonts w:ascii="Courier New" w:eastAsia="Times New Roman" w:hAnsi="Courier New" w:cs="Courier New"/>
+          <w:color w:val="212121"/>
+          <w:sz w:val="16"/>
+          <w:szCs w:val="21"/>
+          <w:shd w:val="clear" w:color="auto" w:fill="FFFFFF"/>
+          <w:lang w:val="en-GB" w:eastAsia="en-GB"/>
+        </w:rPr>
+      </w:pPr>
+      <w:r>
+        <w:rPr>
+          <w:rFonts w:ascii="Courier New" w:eastAsia="Times New Roman" w:hAnsi="Courier New" w:cs="Courier New"/>
+          <w:color w:val="212121"/>
+          <w:sz w:val="16"/>
+          <w:szCs w:val="21"/>
+          <w:shd w:val="clear" w:color="auto" w:fill="FFFFFF"/>
+          <w:lang w:val="en-GB" w:eastAsia="en-GB"/>
+        </w:rPr>
+        <w:t>lying recall: 0.9692432213678672</w:t>
+      </w:r>
+    </w:p>
+    <w:p>
+      <w:pPr>
+        <w:spacing w:after="0" w:line="240" w:lineRule="auto"/>
+        <w:rPr>
+          <w:rFonts w:ascii="Courier New" w:eastAsia="Times New Roman" w:hAnsi="Courier New" w:cs="Courier New"/>
+          <w:color w:val="212121"/>
+          <w:sz w:val="16"/>
+          <w:szCs w:val="21"/>
+          <w:shd w:val="clear" w:color="auto" w:fill="FFFFFF"/>
+          <w:lang w:val="en-GB" w:eastAsia="en-GB"/>
+        </w:rPr>
+      </w:pPr>
+      <w:r>
+        <w:rPr>
+          <w:rFonts w:ascii="Courier New" w:eastAsia="Times New Roman" w:hAnsi="Courier New" w:cs="Courier New"/>
+          <w:color w:val="212121"/>
+          <w:sz w:val="16"/>
+          <w:szCs w:val="21"/>
+          <w:shd w:val="clear" w:color="auto" w:fill="FFFFFF"/>
+          <w:lang w:val="en-GB" w:eastAsia="en-GB"/>
+        </w:rPr>
+        <w:t>ambulating precision: 0.7707006369426752</w:t>
+      </w:r>
+    </w:p>
+    <w:p>
+      <w:pPr>
+        <w:rPr>
+          <w:rFonts w:ascii="Courier New" w:eastAsia="Times New Roman" w:hAnsi="Courier New" w:cs="Courier New"/>
+          <w:color w:val="212121"/>
+          <w:sz w:val="16"/>
+          <w:szCs w:val="21"/>
+          <w:shd w:val="clear" w:color="auto" w:fill="FFFFFF"/>
+          <w:lang w:val="en-GB" w:eastAsia="en-GB"/>
+        </w:rPr>
+      </w:pPr>
+      <w:r>
+        <w:rPr>
+          <w:rFonts w:ascii="Courier New" w:eastAsia="Times New Roman" w:hAnsi="Courier New" w:cs="Courier New"/>
+          <w:color w:val="212121"/>
+          <w:sz w:val="16"/>
+          <w:szCs w:val="21"/>
+          <w:shd w:val="clear" w:color="auto" w:fill="FFFFFF"/>
+          <w:lang w:val="en-GB" w:eastAsia="en-GB"/>
+        </w:rPr>
+        <w:t>ambulating recall: 0.8736462093862816</w:t>
       </w:r>
     </w:p>
     <w:p>
       <w:pPr>
         <w:pStyle w:val="Subtitle"/>
         <w:rPr>
-          <w:shd w:val="clear" w:color="auto" w:fill="FFFFFF"/>
-          <w:lang w:val="en-GB" w:eastAsia="en-GB"/>
-        </w:rPr>
-      </w:pPr>
-      <w:r>
-        <w:rPr>
-          <w:shd w:val="clear" w:color="auto" w:fill="FFFFFF"/>
-          <w:lang w:val="en-GB" w:eastAsia="en-GB"/>
-        </w:rPr>
-        <w:t>Model Params: LSTM_15_0.1_60_[1, 2, 3, 4, 5, 8, 9]_linear</w:t>
-      </w:r>
-    </w:p>
-    <w:p>
-      <w:pPr>
-        <w:spacing w:after="0" w:line="240" w:lineRule="auto"/>
-        <w:rPr>
-          <w:rFonts w:ascii="Courier New" w:eastAsia="Times New Roman" w:hAnsi="Courier New" w:cs="Courier New"/>
-          <w:color w:val="212121"/>
-          <w:sz w:val="12"/>
-          <w:szCs w:val="21"/>
-          <w:shd w:val="clear" w:color="auto" w:fill="FFFFFF"/>
-          <w:lang w:val="en-GB" w:eastAsia="en-GB"/>
-        </w:rPr>
-      </w:pPr>
-      <w:r>
-        <w:rPr>
-          <w:rFonts w:ascii="Courier New" w:hAnsi="Courier New" w:cs="Courier New"/>
-          <w:color w:val="212121"/>
-          <w:sz w:val="16"/>
-          <w:szCs w:val="21"/>
-          <w:shd w:val="clear" w:color="auto" w:fill="FFFFFF"/>
-        </w:rPr>
-        <w:t xml:space="preserve">loss: 0.0679 - acc: 0.9786 - </w:t>
-      </w:r>
-      <w:proofErr w:type="spellStart"/>
-      <w:r>
-        <w:rPr>
-          <w:rFonts w:ascii="Courier New" w:hAnsi="Courier New" w:cs="Courier New"/>
-          <w:color w:val="212121"/>
-          <w:sz w:val="16"/>
-          <w:szCs w:val="21"/>
-          <w:shd w:val="clear" w:color="auto" w:fill="FFFFFF"/>
-        </w:rPr>
-        <w:t>val_loss</w:t>
-      </w:r>
-      <w:proofErr w:type="spellEnd"/>
-      <w:r>
-        <w:rPr>
-          <w:rFonts w:ascii="Courier New" w:hAnsi="Courier New" w:cs="Courier New"/>
-          <w:color w:val="212121"/>
-          <w:sz w:val="16"/>
-          <w:szCs w:val="21"/>
-          <w:shd w:val="clear" w:color="auto" w:fill="FFFFFF"/>
-        </w:rPr>
-        <w:t xml:space="preserve">: 0.0906 - </w:t>
-      </w:r>
-      <w:proofErr w:type="spellStart"/>
-      <w:r>
-        <w:rPr>
-          <w:rFonts w:ascii="Courier New" w:hAnsi="Courier New" w:cs="Courier New"/>
-          <w:color w:val="212121"/>
-          <w:sz w:val="16"/>
-          <w:szCs w:val="21"/>
-          <w:shd w:val="clear" w:color="auto" w:fill="FFFFFF"/>
-        </w:rPr>
-        <w:t>val_acc</w:t>
-      </w:r>
-      <w:proofErr w:type="spellEnd"/>
-      <w:r>
-        <w:rPr>
-          <w:rFonts w:ascii="Courier New" w:hAnsi="Courier New" w:cs="Courier New"/>
-          <w:color w:val="212121"/>
-          <w:sz w:val="16"/>
-          <w:szCs w:val="21"/>
-          <w:shd w:val="clear" w:color="auto" w:fill="FFFFFF"/>
-        </w:rPr>
-        <w:t>: 0.9784</w:t>
+          <w:rStyle w:val="SubtleReference"/>
+          <w:lang w:val="en-GB" w:eastAsia="en-GB"/>
+        </w:rPr>
+      </w:pPr>
+      <w:r>
+        <w:rPr>
+          <w:rStyle w:val="SubtleReference"/>
+          <w:lang w:val="en-GB" w:eastAsia="en-GB"/>
+        </w:rPr>
+        <w:t>Model Params: LSTM_15_0.1_100_[1, 2, 3, 4, 5, 8, 9, 10]_linear</w:t>
       </w:r>
     </w:p>
     <w:p>
@@ -7997,271 +9308,271 @@
           <w:shd w:val="clear" w:color="auto" w:fill="FFFFFF"/>
           <w:lang w:val="en-GB" w:eastAsia="en-GB"/>
         </w:rPr>
-        <w:t>[[6702   10   33   32]</w:t>
-      </w:r>
-    </w:p>
-    <w:p>
-      <w:pPr>
-        <w:spacing w:after="0" w:line="240" w:lineRule="auto"/>
-        <w:rPr>
-          <w:rFonts w:ascii="Courier New" w:eastAsia="Times New Roman" w:hAnsi="Courier New" w:cs="Courier New"/>
-          <w:color w:val="212121"/>
-          <w:sz w:val="16"/>
-          <w:szCs w:val="21"/>
-          <w:shd w:val="clear" w:color="auto" w:fill="FFFFFF"/>
-          <w:lang w:val="en-GB" w:eastAsia="en-GB"/>
-        </w:rPr>
-      </w:pPr>
-      <w:r>
-        <w:rPr>
-          <w:rFonts w:ascii="Courier New" w:eastAsia="Times New Roman" w:hAnsi="Courier New" w:cs="Courier New"/>
-          <w:color w:val="212121"/>
-          <w:sz w:val="16"/>
-          <w:szCs w:val="21"/>
-          <w:shd w:val="clear" w:color="auto" w:fill="FFFFFF"/>
-          <w:lang w:val="en-GB" w:eastAsia="en-GB"/>
-        </w:rPr>
-        <w:t xml:space="preserve"> [   4 2222    0    3]</w:t>
-      </w:r>
-    </w:p>
-    <w:p>
-      <w:pPr>
-        <w:spacing w:after="0" w:line="240" w:lineRule="auto"/>
-        <w:rPr>
-          <w:rFonts w:ascii="Courier New" w:eastAsia="Times New Roman" w:hAnsi="Courier New" w:cs="Courier New"/>
-          <w:color w:val="212121"/>
-          <w:sz w:val="16"/>
-          <w:szCs w:val="21"/>
-          <w:shd w:val="clear" w:color="auto" w:fill="FFFFFF"/>
-          <w:lang w:val="en-GB" w:eastAsia="en-GB"/>
-        </w:rPr>
-      </w:pPr>
-      <w:r>
-        <w:rPr>
-          <w:rFonts w:ascii="Courier New" w:eastAsia="Times New Roman" w:hAnsi="Courier New" w:cs="Courier New"/>
-          <w:color w:val="212121"/>
-          <w:sz w:val="16"/>
-          <w:szCs w:val="21"/>
-          <w:shd w:val="clear" w:color="auto" w:fill="FFFFFF"/>
-          <w:lang w:val="en-GB" w:eastAsia="en-GB"/>
-        </w:rPr>
-        <w:t xml:space="preserve"> [  68    0 8543    2]</w:t>
-      </w:r>
-    </w:p>
-    <w:p>
-      <w:pPr>
-        <w:spacing w:after="0" w:line="240" w:lineRule="auto"/>
-        <w:rPr>
-          <w:rFonts w:ascii="Courier New" w:eastAsia="Times New Roman" w:hAnsi="Courier New" w:cs="Courier New"/>
-          <w:color w:val="212121"/>
-          <w:sz w:val="16"/>
-          <w:szCs w:val="21"/>
-          <w:shd w:val="clear" w:color="auto" w:fill="FFFFFF"/>
-          <w:lang w:val="en-GB" w:eastAsia="en-GB"/>
-        </w:rPr>
-      </w:pPr>
-      <w:r>
-        <w:rPr>
-          <w:rFonts w:ascii="Courier New" w:eastAsia="Times New Roman" w:hAnsi="Courier New" w:cs="Courier New"/>
-          <w:color w:val="212121"/>
-          <w:sz w:val="16"/>
-          <w:szCs w:val="21"/>
-          <w:shd w:val="clear" w:color="auto" w:fill="FFFFFF"/>
-          <w:lang w:val="en-GB" w:eastAsia="en-GB"/>
-        </w:rPr>
-        <w:t xml:space="preserve"> [  26   41    9  794]]</w:t>
-      </w:r>
-    </w:p>
-    <w:p>
-      <w:pPr>
-        <w:spacing w:after="0" w:line="240" w:lineRule="auto"/>
-        <w:rPr>
-          <w:rFonts w:ascii="Courier New" w:eastAsia="Times New Roman" w:hAnsi="Courier New" w:cs="Courier New"/>
-          <w:color w:val="212121"/>
-          <w:sz w:val="16"/>
-          <w:szCs w:val="21"/>
-          <w:shd w:val="clear" w:color="auto" w:fill="FFFFFF"/>
-          <w:lang w:val="en-GB" w:eastAsia="en-GB"/>
-        </w:rPr>
-      </w:pPr>
-      <w:r>
-        <w:rPr>
-          <w:rFonts w:ascii="Courier New" w:eastAsia="Times New Roman" w:hAnsi="Courier New" w:cs="Courier New"/>
-          <w:color w:val="212121"/>
-          <w:sz w:val="16"/>
-          <w:szCs w:val="21"/>
-          <w:shd w:val="clear" w:color="auto" w:fill="FFFFFF"/>
-          <w:lang w:val="en-GB" w:eastAsia="en-GB"/>
-        </w:rPr>
-        <w:t>sit on bed precision: 0.9855882352941177</w:t>
-      </w:r>
-    </w:p>
-    <w:p>
-      <w:pPr>
-        <w:spacing w:after="0" w:line="240" w:lineRule="auto"/>
-        <w:rPr>
-          <w:rFonts w:ascii="Courier New" w:eastAsia="Times New Roman" w:hAnsi="Courier New" w:cs="Courier New"/>
-          <w:color w:val="212121"/>
-          <w:sz w:val="16"/>
-          <w:szCs w:val="21"/>
-          <w:shd w:val="clear" w:color="auto" w:fill="FFFFFF"/>
-          <w:lang w:val="en-GB" w:eastAsia="en-GB"/>
-        </w:rPr>
-      </w:pPr>
-      <w:r>
-        <w:rPr>
-          <w:rFonts w:ascii="Courier New" w:eastAsia="Times New Roman" w:hAnsi="Courier New" w:cs="Courier New"/>
-          <w:color w:val="212121"/>
-          <w:sz w:val="16"/>
-          <w:szCs w:val="21"/>
-          <w:shd w:val="clear" w:color="auto" w:fill="FFFFFF"/>
-          <w:lang w:val="en-GB" w:eastAsia="en-GB"/>
-        </w:rPr>
-        <w:t>sit on bed recall: 0.9889331562638336</w:t>
-      </w:r>
-    </w:p>
-    <w:p>
-      <w:pPr>
-        <w:spacing w:after="0" w:line="240" w:lineRule="auto"/>
-        <w:rPr>
-          <w:rFonts w:ascii="Courier New" w:eastAsia="Times New Roman" w:hAnsi="Courier New" w:cs="Courier New"/>
-          <w:color w:val="212121"/>
-          <w:sz w:val="16"/>
-          <w:szCs w:val="21"/>
-          <w:shd w:val="clear" w:color="auto" w:fill="FFFFFF"/>
-          <w:lang w:val="en-GB" w:eastAsia="en-GB"/>
-        </w:rPr>
-      </w:pPr>
-      <w:r>
-        <w:rPr>
-          <w:rFonts w:ascii="Courier New" w:eastAsia="Times New Roman" w:hAnsi="Courier New" w:cs="Courier New"/>
-          <w:color w:val="212121"/>
-          <w:sz w:val="16"/>
-          <w:szCs w:val="21"/>
-          <w:shd w:val="clear" w:color="auto" w:fill="FFFFFF"/>
-          <w:lang w:val="en-GB" w:eastAsia="en-GB"/>
-        </w:rPr>
-        <w:t>sit on chair precision: 0.9775626924769028</w:t>
-      </w:r>
-    </w:p>
-    <w:p>
-      <w:pPr>
-        <w:spacing w:after="0" w:line="240" w:lineRule="auto"/>
-        <w:rPr>
-          <w:rFonts w:ascii="Courier New" w:eastAsia="Times New Roman" w:hAnsi="Courier New" w:cs="Courier New"/>
-          <w:color w:val="212121"/>
-          <w:sz w:val="16"/>
-          <w:szCs w:val="21"/>
-          <w:shd w:val="clear" w:color="auto" w:fill="FFFFFF"/>
-          <w:lang w:val="en-GB" w:eastAsia="en-GB"/>
-        </w:rPr>
-      </w:pPr>
-      <w:r>
-        <w:rPr>
-          <w:rFonts w:ascii="Courier New" w:eastAsia="Times New Roman" w:hAnsi="Courier New" w:cs="Courier New"/>
-          <w:color w:val="212121"/>
-          <w:sz w:val="16"/>
-          <w:szCs w:val="21"/>
-          <w:shd w:val="clear" w:color="auto" w:fill="FFFFFF"/>
-          <w:lang w:val="en-GB" w:eastAsia="en-GB"/>
-        </w:rPr>
-        <w:t>sit on chair recall: 0.996859578286227</w:t>
-      </w:r>
-    </w:p>
-    <w:p>
-      <w:pPr>
-        <w:spacing w:after="0" w:line="240" w:lineRule="auto"/>
-        <w:rPr>
-          <w:rFonts w:ascii="Courier New" w:eastAsia="Times New Roman" w:hAnsi="Courier New" w:cs="Courier New"/>
-          <w:color w:val="212121"/>
-          <w:sz w:val="16"/>
-          <w:szCs w:val="21"/>
-          <w:shd w:val="clear" w:color="auto" w:fill="FFFFFF"/>
-          <w:lang w:val="en-GB" w:eastAsia="en-GB"/>
-        </w:rPr>
-      </w:pPr>
-      <w:r>
-        <w:rPr>
-          <w:rFonts w:ascii="Courier New" w:eastAsia="Times New Roman" w:hAnsi="Courier New" w:cs="Courier New"/>
-          <w:color w:val="212121"/>
-          <w:sz w:val="16"/>
-          <w:szCs w:val="21"/>
-          <w:shd w:val="clear" w:color="auto" w:fill="FFFFFF"/>
-          <w:lang w:val="en-GB" w:eastAsia="en-GB"/>
-        </w:rPr>
-        <w:t>lying precision: 0.9951077460687245</w:t>
-      </w:r>
-    </w:p>
-    <w:p>
-      <w:pPr>
-        <w:spacing w:after="0" w:line="240" w:lineRule="auto"/>
-        <w:rPr>
-          <w:rFonts w:ascii="Courier New" w:eastAsia="Times New Roman" w:hAnsi="Courier New" w:cs="Courier New"/>
-          <w:color w:val="212121"/>
-          <w:sz w:val="16"/>
-          <w:szCs w:val="21"/>
-          <w:shd w:val="clear" w:color="auto" w:fill="FFFFFF"/>
-          <w:lang w:val="en-GB" w:eastAsia="en-GB"/>
-        </w:rPr>
-      </w:pPr>
-      <w:r>
-        <w:rPr>
-          <w:rFonts w:ascii="Courier New" w:eastAsia="Times New Roman" w:hAnsi="Courier New" w:cs="Courier New"/>
-          <w:color w:val="212121"/>
-          <w:sz w:val="16"/>
-          <w:szCs w:val="21"/>
-          <w:shd w:val="clear" w:color="auto" w:fill="FFFFFF"/>
-          <w:lang w:val="en-GB" w:eastAsia="en-GB"/>
-        </w:rPr>
-        <w:t>lying recall: 0.9918727504934401</w:t>
-      </w:r>
-    </w:p>
-    <w:p>
-      <w:pPr>
-        <w:spacing w:after="0" w:line="240" w:lineRule="auto"/>
-        <w:rPr>
-          <w:rFonts w:ascii="Courier New" w:eastAsia="Times New Roman" w:hAnsi="Courier New" w:cs="Courier New"/>
-          <w:color w:val="212121"/>
-          <w:sz w:val="16"/>
-          <w:szCs w:val="21"/>
-          <w:shd w:val="clear" w:color="auto" w:fill="FFFFFF"/>
-          <w:lang w:val="en-GB" w:eastAsia="en-GB"/>
-        </w:rPr>
-      </w:pPr>
-      <w:r>
-        <w:rPr>
-          <w:rFonts w:ascii="Courier New" w:eastAsia="Times New Roman" w:hAnsi="Courier New" w:cs="Courier New"/>
-          <w:color w:val="212121"/>
-          <w:sz w:val="16"/>
-          <w:szCs w:val="21"/>
-          <w:shd w:val="clear" w:color="auto" w:fill="FFFFFF"/>
-          <w:lang w:val="en-GB" w:eastAsia="en-GB"/>
-        </w:rPr>
-        <w:t>ambulating precision: 0.9554753309265944</w:t>
-      </w:r>
-    </w:p>
-    <w:p>
-      <w:pPr>
-        <w:spacing w:after="0" w:line="240" w:lineRule="auto"/>
-        <w:rPr>
-          <w:rFonts w:ascii="Courier New" w:eastAsia="Times New Roman" w:hAnsi="Courier New" w:cs="Courier New"/>
-          <w:color w:val="212121"/>
-          <w:sz w:val="16"/>
-          <w:szCs w:val="21"/>
-          <w:shd w:val="clear" w:color="auto" w:fill="FFFFFF"/>
-          <w:lang w:val="en-GB" w:eastAsia="en-GB"/>
-        </w:rPr>
-      </w:pPr>
-      <w:r>
-        <w:rPr>
-          <w:rFonts w:ascii="Courier New" w:eastAsia="Times New Roman" w:hAnsi="Courier New" w:cs="Courier New"/>
-          <w:color w:val="212121"/>
-          <w:sz w:val="16"/>
-          <w:szCs w:val="21"/>
-          <w:shd w:val="clear" w:color="auto" w:fill="FFFFFF"/>
-          <w:lang w:val="en-GB" w:eastAsia="en-GB"/>
-        </w:rPr>
-        <w:t>ambulating recall: 0.9126436781609195</w:t>
+        <w:t>[[10040     3    39    25]</w:t>
+      </w:r>
+    </w:p>
+    <w:p>
+      <w:pPr>
+        <w:spacing w:after="0" w:line="240" w:lineRule="auto"/>
+        <w:rPr>
+          <w:rFonts w:ascii="Courier New" w:eastAsia="Times New Roman" w:hAnsi="Courier New" w:cs="Courier New"/>
+          <w:color w:val="212121"/>
+          <w:sz w:val="16"/>
+          <w:szCs w:val="21"/>
+          <w:shd w:val="clear" w:color="auto" w:fill="FFFFFF"/>
+          <w:lang w:val="en-GB" w:eastAsia="en-GB"/>
+        </w:rPr>
+      </w:pPr>
+      <w:r>
+        <w:rPr>
+          <w:rFonts w:ascii="Courier New" w:eastAsia="Times New Roman" w:hAnsi="Courier New" w:cs="Courier New"/>
+          <w:color w:val="212121"/>
+          <w:sz w:val="16"/>
+          <w:szCs w:val="21"/>
+          <w:shd w:val="clear" w:color="auto" w:fill="FFFFFF"/>
+          <w:lang w:val="en-GB" w:eastAsia="en-GB"/>
+        </w:rPr>
+        <w:t xml:space="preserve"> [   22  3029     2    12]</w:t>
+      </w:r>
+    </w:p>
+    <w:p>
+      <w:pPr>
+        <w:spacing w:after="0" w:line="240" w:lineRule="auto"/>
+        <w:rPr>
+          <w:rFonts w:ascii="Courier New" w:eastAsia="Times New Roman" w:hAnsi="Courier New" w:cs="Courier New"/>
+          <w:color w:val="212121"/>
+          <w:sz w:val="16"/>
+          <w:szCs w:val="21"/>
+          <w:shd w:val="clear" w:color="auto" w:fill="FFFFFF"/>
+          <w:lang w:val="en-GB" w:eastAsia="en-GB"/>
+        </w:rPr>
+      </w:pPr>
+      <w:r>
+        <w:rPr>
+          <w:rFonts w:ascii="Courier New" w:eastAsia="Times New Roman" w:hAnsi="Courier New" w:cs="Courier New"/>
+          <w:color w:val="212121"/>
+          <w:sz w:val="16"/>
+          <w:szCs w:val="21"/>
+          <w:shd w:val="clear" w:color="auto" w:fill="FFFFFF"/>
+          <w:lang w:val="en-GB" w:eastAsia="en-GB"/>
+        </w:rPr>
+        <w:t xml:space="preserve"> [  265     2 17585    10]</w:t>
+      </w:r>
+    </w:p>
+    <w:p>
+      <w:pPr>
+        <w:spacing w:after="0" w:line="240" w:lineRule="auto"/>
+        <w:rPr>
+          <w:rFonts w:ascii="Courier New" w:eastAsia="Times New Roman" w:hAnsi="Courier New" w:cs="Courier New"/>
+          <w:color w:val="212121"/>
+          <w:sz w:val="16"/>
+          <w:szCs w:val="21"/>
+          <w:shd w:val="clear" w:color="auto" w:fill="FFFFFF"/>
+          <w:lang w:val="en-GB" w:eastAsia="en-GB"/>
+        </w:rPr>
+      </w:pPr>
+      <w:r>
+        <w:rPr>
+          <w:rFonts w:ascii="Courier New" w:eastAsia="Times New Roman" w:hAnsi="Courier New" w:cs="Courier New"/>
+          <w:color w:val="212121"/>
+          <w:sz w:val="16"/>
+          <w:szCs w:val="21"/>
+          <w:shd w:val="clear" w:color="auto" w:fill="FFFFFF"/>
+          <w:lang w:val="en-GB" w:eastAsia="en-GB"/>
+        </w:rPr>
+        <w:t xml:space="preserve"> [   70    31    22  1107]]</w:t>
+      </w:r>
+    </w:p>
+    <w:p>
+      <w:pPr>
+        <w:spacing w:after="0" w:line="240" w:lineRule="auto"/>
+        <w:rPr>
+          <w:rFonts w:ascii="Courier New" w:eastAsia="Times New Roman" w:hAnsi="Courier New" w:cs="Courier New"/>
+          <w:color w:val="212121"/>
+          <w:sz w:val="16"/>
+          <w:szCs w:val="21"/>
+          <w:shd w:val="clear" w:color="auto" w:fill="FFFFFF"/>
+          <w:lang w:val="en-GB" w:eastAsia="en-GB"/>
+        </w:rPr>
+      </w:pPr>
+      <w:r>
+        <w:rPr>
+          <w:rFonts w:ascii="Courier New" w:eastAsia="Times New Roman" w:hAnsi="Courier New" w:cs="Courier New"/>
+          <w:color w:val="212121"/>
+          <w:sz w:val="16"/>
+          <w:szCs w:val="21"/>
+          <w:shd w:val="clear" w:color="auto" w:fill="FFFFFF"/>
+          <w:lang w:val="en-GB" w:eastAsia="en-GB"/>
+        </w:rPr>
+        <w:t>sit on bed precision: 0.965663172068866</w:t>
+      </w:r>
+    </w:p>
+    <w:p>
+      <w:pPr>
+        <w:spacing w:after="0" w:line="240" w:lineRule="auto"/>
+        <w:rPr>
+          <w:rFonts w:ascii="Courier New" w:eastAsia="Times New Roman" w:hAnsi="Courier New" w:cs="Courier New"/>
+          <w:color w:val="212121"/>
+          <w:sz w:val="16"/>
+          <w:szCs w:val="21"/>
+          <w:shd w:val="clear" w:color="auto" w:fill="FFFFFF"/>
+          <w:lang w:val="en-GB" w:eastAsia="en-GB"/>
+        </w:rPr>
+      </w:pPr>
+      <w:r>
+        <w:rPr>
+          <w:rFonts w:ascii="Courier New" w:eastAsia="Times New Roman" w:hAnsi="Courier New" w:cs="Courier New"/>
+          <w:color w:val="212121"/>
+          <w:sz w:val="16"/>
+          <w:szCs w:val="21"/>
+          <w:shd w:val="clear" w:color="auto" w:fill="FFFFFF"/>
+          <w:lang w:val="en-GB" w:eastAsia="en-GB"/>
+        </w:rPr>
+        <w:t>sit on bed recall: 0.9933709310378945</w:t>
+      </w:r>
+    </w:p>
+    <w:p>
+      <w:pPr>
+        <w:spacing w:after="0" w:line="240" w:lineRule="auto"/>
+        <w:rPr>
+          <w:rFonts w:ascii="Courier New" w:eastAsia="Times New Roman" w:hAnsi="Courier New" w:cs="Courier New"/>
+          <w:color w:val="212121"/>
+          <w:sz w:val="16"/>
+          <w:szCs w:val="21"/>
+          <w:shd w:val="clear" w:color="auto" w:fill="FFFFFF"/>
+          <w:lang w:val="en-GB" w:eastAsia="en-GB"/>
+        </w:rPr>
+      </w:pPr>
+      <w:r>
+        <w:rPr>
+          <w:rFonts w:ascii="Courier New" w:eastAsia="Times New Roman" w:hAnsi="Courier New" w:cs="Courier New"/>
+          <w:color w:val="212121"/>
+          <w:sz w:val="16"/>
+          <w:szCs w:val="21"/>
+          <w:shd w:val="clear" w:color="auto" w:fill="FFFFFF"/>
+          <w:lang w:val="en-GB" w:eastAsia="en-GB"/>
+        </w:rPr>
+        <w:t>sit on chair precision: 0.9882544861337683</w:t>
+      </w:r>
+    </w:p>
+    <w:p>
+      <w:pPr>
+        <w:spacing w:after="0" w:line="240" w:lineRule="auto"/>
+        <w:rPr>
+          <w:rFonts w:ascii="Courier New" w:eastAsia="Times New Roman" w:hAnsi="Courier New" w:cs="Courier New"/>
+          <w:color w:val="212121"/>
+          <w:sz w:val="16"/>
+          <w:szCs w:val="21"/>
+          <w:shd w:val="clear" w:color="auto" w:fill="FFFFFF"/>
+          <w:lang w:val="en-GB" w:eastAsia="en-GB"/>
+        </w:rPr>
+      </w:pPr>
+      <w:r>
+        <w:rPr>
+          <w:rFonts w:ascii="Courier New" w:eastAsia="Times New Roman" w:hAnsi="Courier New" w:cs="Courier New"/>
+          <w:color w:val="212121"/>
+          <w:sz w:val="16"/>
+          <w:szCs w:val="21"/>
+          <w:shd w:val="clear" w:color="auto" w:fill="FFFFFF"/>
+          <w:lang w:val="en-GB" w:eastAsia="en-GB"/>
+        </w:rPr>
+        <w:t>sit on chair recall: 0.9882544861337683</w:t>
+      </w:r>
+    </w:p>
+    <w:p>
+      <w:pPr>
+        <w:spacing w:after="0" w:line="240" w:lineRule="auto"/>
+        <w:rPr>
+          <w:rFonts w:ascii="Courier New" w:eastAsia="Times New Roman" w:hAnsi="Courier New" w:cs="Courier New"/>
+          <w:color w:val="212121"/>
+          <w:sz w:val="16"/>
+          <w:szCs w:val="21"/>
+          <w:shd w:val="clear" w:color="auto" w:fill="FFFFFF"/>
+          <w:lang w:val="en-GB" w:eastAsia="en-GB"/>
+        </w:rPr>
+      </w:pPr>
+      <w:r>
+        <w:rPr>
+          <w:rFonts w:ascii="Courier New" w:eastAsia="Times New Roman" w:hAnsi="Courier New" w:cs="Courier New"/>
+          <w:color w:val="212121"/>
+          <w:sz w:val="16"/>
+          <w:szCs w:val="21"/>
+          <w:shd w:val="clear" w:color="auto" w:fill="FFFFFF"/>
+          <w:lang w:val="en-GB" w:eastAsia="en-GB"/>
+        </w:rPr>
+        <w:t>lying precision: 0.9964301903898459</w:t>
+      </w:r>
+    </w:p>
+    <w:p>
+      <w:pPr>
+        <w:spacing w:after="0" w:line="240" w:lineRule="auto"/>
+        <w:rPr>
+          <w:rFonts w:ascii="Courier New" w:eastAsia="Times New Roman" w:hAnsi="Courier New" w:cs="Courier New"/>
+          <w:color w:val="212121"/>
+          <w:sz w:val="16"/>
+          <w:szCs w:val="21"/>
+          <w:shd w:val="clear" w:color="auto" w:fill="FFFFFF"/>
+          <w:lang w:val="en-GB" w:eastAsia="en-GB"/>
+        </w:rPr>
+      </w:pPr>
+      <w:r>
+        <w:rPr>
+          <w:rFonts w:ascii="Courier New" w:eastAsia="Times New Roman" w:hAnsi="Courier New" w:cs="Courier New"/>
+          <w:color w:val="212121"/>
+          <w:sz w:val="16"/>
+          <w:szCs w:val="21"/>
+          <w:shd w:val="clear" w:color="auto" w:fill="FFFFFF"/>
+          <w:lang w:val="en-GB" w:eastAsia="en-GB"/>
+        </w:rPr>
+        <w:t>lying recall: 0.9844922181166723</w:t>
+      </w:r>
+    </w:p>
+    <w:p>
+      <w:pPr>
+        <w:spacing w:after="0" w:line="240" w:lineRule="auto"/>
+        <w:rPr>
+          <w:rFonts w:ascii="Courier New" w:eastAsia="Times New Roman" w:hAnsi="Courier New" w:cs="Courier New"/>
+          <w:color w:val="212121"/>
+          <w:sz w:val="16"/>
+          <w:szCs w:val="21"/>
+          <w:shd w:val="clear" w:color="auto" w:fill="FFFFFF"/>
+          <w:lang w:val="en-GB" w:eastAsia="en-GB"/>
+        </w:rPr>
+      </w:pPr>
+      <w:r>
+        <w:rPr>
+          <w:rFonts w:ascii="Courier New" w:eastAsia="Times New Roman" w:hAnsi="Courier New" w:cs="Courier New"/>
+          <w:color w:val="212121"/>
+          <w:sz w:val="16"/>
+          <w:szCs w:val="21"/>
+          <w:shd w:val="clear" w:color="auto" w:fill="FFFFFF"/>
+          <w:lang w:val="en-GB" w:eastAsia="en-GB"/>
+        </w:rPr>
+        <w:t>ambulating precision: 0.9592720970537262</w:t>
+      </w:r>
+    </w:p>
+    <w:p>
+      <w:pPr>
+        <w:spacing w:after="0" w:line="240" w:lineRule="auto"/>
+        <w:rPr>
+          <w:rFonts w:ascii="Courier New" w:eastAsia="Times New Roman" w:hAnsi="Courier New" w:cs="Courier New"/>
+          <w:color w:val="212121"/>
+          <w:sz w:val="16"/>
+          <w:szCs w:val="21"/>
+          <w:shd w:val="clear" w:color="auto" w:fill="FFFFFF"/>
+          <w:lang w:val="en-GB" w:eastAsia="en-GB"/>
+        </w:rPr>
+      </w:pPr>
+      <w:r>
+        <w:rPr>
+          <w:rFonts w:ascii="Courier New" w:eastAsia="Times New Roman" w:hAnsi="Courier New" w:cs="Courier New"/>
+          <w:color w:val="212121"/>
+          <w:sz w:val="16"/>
+          <w:szCs w:val="21"/>
+          <w:shd w:val="clear" w:color="auto" w:fill="FFFFFF"/>
+          <w:lang w:val="en-GB" w:eastAsia="en-GB"/>
+        </w:rPr>
+        <w:t>ambulating recall: 0.9</w:t>
       </w:r>
     </w:p>
     <w:p>
@@ -8322,284 +9633,279 @@
           <w:shd w:val="clear" w:color="auto" w:fill="FFFFFF"/>
           <w:lang w:val="en-GB" w:eastAsia="en-GB"/>
         </w:rPr>
-        <w:t>[[1864   15   27   17]</w:t>
-      </w:r>
-    </w:p>
-    <w:p>
-      <w:pPr>
-        <w:spacing w:after="0" w:line="240" w:lineRule="auto"/>
-        <w:rPr>
-          <w:rFonts w:ascii="Courier New" w:eastAsia="Times New Roman" w:hAnsi="Courier New" w:cs="Courier New"/>
-          <w:color w:val="212121"/>
-          <w:sz w:val="16"/>
-          <w:szCs w:val="21"/>
-          <w:shd w:val="clear" w:color="auto" w:fill="FFFFFF"/>
-          <w:lang w:val="en-GB" w:eastAsia="en-GB"/>
-        </w:rPr>
-      </w:pPr>
-      <w:r>
-        <w:rPr>
-          <w:rFonts w:ascii="Courier New" w:eastAsia="Times New Roman" w:hAnsi="Courier New" w:cs="Courier New"/>
-          <w:color w:val="212121"/>
-          <w:sz w:val="16"/>
-          <w:szCs w:val="21"/>
-          <w:shd w:val="clear" w:color="auto" w:fill="FFFFFF"/>
-          <w:lang w:val="en-GB" w:eastAsia="en-GB"/>
-        </w:rPr>
-        <w:t xml:space="preserve"> [  14  603    1   10]</w:t>
-      </w:r>
-    </w:p>
-    <w:p>
-      <w:pPr>
-        <w:spacing w:after="0" w:line="240" w:lineRule="auto"/>
-        <w:rPr>
-          <w:rFonts w:ascii="Courier New" w:eastAsia="Times New Roman" w:hAnsi="Courier New" w:cs="Courier New"/>
-          <w:color w:val="212121"/>
-          <w:sz w:val="16"/>
-          <w:szCs w:val="21"/>
-          <w:shd w:val="clear" w:color="auto" w:fill="FFFFFF"/>
-          <w:lang w:val="en-GB" w:eastAsia="en-GB"/>
-        </w:rPr>
-      </w:pPr>
-      <w:r>
-        <w:rPr>
-          <w:rFonts w:ascii="Courier New" w:eastAsia="Times New Roman" w:hAnsi="Courier New" w:cs="Courier New"/>
-          <w:color w:val="212121"/>
-          <w:sz w:val="16"/>
-          <w:szCs w:val="21"/>
-          <w:shd w:val="clear" w:color="auto" w:fill="FFFFFF"/>
-          <w:lang w:val="en-GB" w:eastAsia="en-GB"/>
-        </w:rPr>
-        <w:t xml:space="preserve"> [  41    2 2454    0]</w:t>
-      </w:r>
-    </w:p>
-    <w:p>
-      <w:pPr>
-        <w:spacing w:after="0" w:line="240" w:lineRule="auto"/>
-        <w:rPr>
-          <w:rFonts w:ascii="Courier New" w:eastAsia="Times New Roman" w:hAnsi="Courier New" w:cs="Courier New"/>
-          <w:color w:val="212121"/>
-          <w:sz w:val="16"/>
-          <w:szCs w:val="21"/>
-          <w:shd w:val="clear" w:color="auto" w:fill="FFFFFF"/>
-          <w:lang w:val="en-GB" w:eastAsia="en-GB"/>
-        </w:rPr>
-      </w:pPr>
-      <w:r>
-        <w:rPr>
-          <w:rFonts w:ascii="Courier New" w:eastAsia="Times New Roman" w:hAnsi="Courier New" w:cs="Courier New"/>
-          <w:color w:val="212121"/>
-          <w:sz w:val="16"/>
-          <w:szCs w:val="21"/>
-          <w:shd w:val="clear" w:color="auto" w:fill="FFFFFF"/>
-          <w:lang w:val="en-GB" w:eastAsia="en-GB"/>
-        </w:rPr>
-        <w:t xml:space="preserve"> [  18   13    7  197]]</w:t>
-      </w:r>
-    </w:p>
-    <w:p>
-      <w:pPr>
-        <w:spacing w:after="0" w:line="240" w:lineRule="auto"/>
-        <w:rPr>
-          <w:rFonts w:ascii="Courier New" w:eastAsia="Times New Roman" w:hAnsi="Courier New" w:cs="Courier New"/>
-          <w:color w:val="212121"/>
-          <w:sz w:val="16"/>
-          <w:szCs w:val="21"/>
-          <w:shd w:val="clear" w:color="auto" w:fill="FFFFFF"/>
-          <w:lang w:val="en-GB" w:eastAsia="en-GB"/>
-        </w:rPr>
-      </w:pPr>
-      <w:r>
-        <w:rPr>
-          <w:rFonts w:ascii="Courier New" w:eastAsia="Times New Roman" w:hAnsi="Courier New" w:cs="Courier New"/>
-          <w:color w:val="212121"/>
-          <w:sz w:val="16"/>
-          <w:szCs w:val="21"/>
-          <w:shd w:val="clear" w:color="auto" w:fill="FFFFFF"/>
-          <w:lang w:val="en-GB" w:eastAsia="en-GB"/>
-        </w:rPr>
-        <w:t>sit on bed precision: 0.9623128549303046</w:t>
-      </w:r>
-    </w:p>
-    <w:p>
-      <w:pPr>
-        <w:spacing w:after="0" w:line="240" w:lineRule="auto"/>
-        <w:rPr>
-          <w:rFonts w:ascii="Courier New" w:eastAsia="Times New Roman" w:hAnsi="Courier New" w:cs="Courier New"/>
-          <w:color w:val="212121"/>
-          <w:sz w:val="16"/>
-          <w:szCs w:val="21"/>
-          <w:shd w:val="clear" w:color="auto" w:fill="FFFFFF"/>
-          <w:lang w:val="en-GB" w:eastAsia="en-GB"/>
-        </w:rPr>
-      </w:pPr>
-      <w:r>
-        <w:rPr>
-          <w:rFonts w:ascii="Courier New" w:eastAsia="Times New Roman" w:hAnsi="Courier New" w:cs="Courier New"/>
-          <w:color w:val="212121"/>
-          <w:sz w:val="16"/>
-          <w:szCs w:val="21"/>
-          <w:shd w:val="clear" w:color="auto" w:fill="FFFFFF"/>
-          <w:lang w:val="en-GB" w:eastAsia="en-GB"/>
-        </w:rPr>
-        <w:t>sit on bed recall: 0.96931877275091</w:t>
-      </w:r>
-    </w:p>
-    <w:p>
-      <w:pPr>
-        <w:spacing w:after="0" w:line="240" w:lineRule="auto"/>
-        <w:rPr>
-          <w:rFonts w:ascii="Courier New" w:eastAsia="Times New Roman" w:hAnsi="Courier New" w:cs="Courier New"/>
-          <w:color w:val="212121"/>
-          <w:sz w:val="16"/>
-          <w:szCs w:val="21"/>
-          <w:shd w:val="clear" w:color="auto" w:fill="FFFFFF"/>
-          <w:lang w:val="en-GB" w:eastAsia="en-GB"/>
-        </w:rPr>
-      </w:pPr>
-      <w:r>
-        <w:rPr>
-          <w:rFonts w:ascii="Courier New" w:eastAsia="Times New Roman" w:hAnsi="Courier New" w:cs="Courier New"/>
-          <w:color w:val="212121"/>
-          <w:sz w:val="16"/>
-          <w:szCs w:val="21"/>
-          <w:shd w:val="clear" w:color="auto" w:fill="FFFFFF"/>
-          <w:lang w:val="en-GB" w:eastAsia="en-GB"/>
-        </w:rPr>
-        <w:t>sit on chair precision: 0.95260663507109</w:t>
-      </w:r>
-    </w:p>
-    <w:p>
-      <w:pPr>
-        <w:spacing w:after="0" w:line="240" w:lineRule="auto"/>
-        <w:rPr>
-          <w:rFonts w:ascii="Courier New" w:eastAsia="Times New Roman" w:hAnsi="Courier New" w:cs="Courier New"/>
-          <w:color w:val="212121"/>
-          <w:sz w:val="16"/>
-          <w:szCs w:val="21"/>
-          <w:shd w:val="clear" w:color="auto" w:fill="FFFFFF"/>
-          <w:lang w:val="en-GB" w:eastAsia="en-GB"/>
-        </w:rPr>
-      </w:pPr>
-      <w:r>
-        <w:rPr>
-          <w:rFonts w:ascii="Courier New" w:eastAsia="Times New Roman" w:hAnsi="Courier New" w:cs="Courier New"/>
-          <w:color w:val="212121"/>
-          <w:sz w:val="16"/>
-          <w:szCs w:val="21"/>
-          <w:shd w:val="clear" w:color="auto" w:fill="FFFFFF"/>
-          <w:lang w:val="en-GB" w:eastAsia="en-GB"/>
-        </w:rPr>
-        <w:t>sit on chair recall: 0.9601910828025477</w:t>
-      </w:r>
-    </w:p>
-    <w:p>
-      <w:pPr>
-        <w:spacing w:after="0" w:line="240" w:lineRule="auto"/>
-        <w:rPr>
-          <w:rFonts w:ascii="Courier New" w:eastAsia="Times New Roman" w:hAnsi="Courier New" w:cs="Courier New"/>
-          <w:color w:val="212121"/>
-          <w:sz w:val="16"/>
-          <w:szCs w:val="21"/>
-          <w:shd w:val="clear" w:color="auto" w:fill="FFFFFF"/>
-          <w:lang w:val="en-GB" w:eastAsia="en-GB"/>
-        </w:rPr>
-      </w:pPr>
-      <w:r>
-        <w:rPr>
-          <w:rFonts w:ascii="Courier New" w:eastAsia="Times New Roman" w:hAnsi="Courier New" w:cs="Courier New"/>
-          <w:color w:val="212121"/>
-          <w:sz w:val="16"/>
-          <w:szCs w:val="21"/>
-          <w:shd w:val="clear" w:color="auto" w:fill="FFFFFF"/>
-          <w:lang w:val="en-GB" w:eastAsia="en-GB"/>
-        </w:rPr>
-        <w:t>lying precision: 0.9859381277621535</w:t>
-      </w:r>
-    </w:p>
-    <w:p>
-      <w:pPr>
-        <w:spacing w:after="0" w:line="240" w:lineRule="auto"/>
-        <w:rPr>
-          <w:rFonts w:ascii="Courier New" w:eastAsia="Times New Roman" w:hAnsi="Courier New" w:cs="Courier New"/>
-          <w:color w:val="212121"/>
-          <w:sz w:val="16"/>
-          <w:szCs w:val="21"/>
-          <w:shd w:val="clear" w:color="auto" w:fill="FFFFFF"/>
-          <w:lang w:val="en-GB" w:eastAsia="en-GB"/>
-        </w:rPr>
-      </w:pPr>
-      <w:r>
-        <w:rPr>
-          <w:rFonts w:ascii="Courier New" w:eastAsia="Times New Roman" w:hAnsi="Courier New" w:cs="Courier New"/>
-          <w:color w:val="212121"/>
-          <w:sz w:val="16"/>
-          <w:szCs w:val="21"/>
-          <w:shd w:val="clear" w:color="auto" w:fill="FFFFFF"/>
-          <w:lang w:val="en-GB" w:eastAsia="en-GB"/>
-        </w:rPr>
-        <w:t>lying recall: 0.9827793352022427</w:t>
-      </w:r>
-    </w:p>
-    <w:p>
-      <w:pPr>
-        <w:spacing w:after="0" w:line="240" w:lineRule="auto"/>
-        <w:rPr>
-          <w:rFonts w:ascii="Courier New" w:eastAsia="Times New Roman" w:hAnsi="Courier New" w:cs="Courier New"/>
-          <w:color w:val="212121"/>
-          <w:sz w:val="16"/>
-          <w:szCs w:val="21"/>
-          <w:shd w:val="clear" w:color="auto" w:fill="FFFFFF"/>
-          <w:lang w:val="en-GB" w:eastAsia="en-GB"/>
-        </w:rPr>
-      </w:pPr>
-      <w:r>
-        <w:rPr>
-          <w:rFonts w:ascii="Courier New" w:eastAsia="Times New Roman" w:hAnsi="Courier New" w:cs="Courier New"/>
-          <w:color w:val="212121"/>
-          <w:sz w:val="16"/>
-          <w:szCs w:val="21"/>
-          <w:shd w:val="clear" w:color="auto" w:fill="FFFFFF"/>
-          <w:lang w:val="en-GB" w:eastAsia="en-GB"/>
-        </w:rPr>
-        <w:t>ambulating precision: 0.8794642857142857</w:t>
-      </w:r>
-    </w:p>
-    <w:p>
-      <w:pPr>
-        <w:rPr>
-          <w:rFonts w:ascii="Courier New" w:eastAsia="Times New Roman" w:hAnsi="Courier New" w:cs="Courier New"/>
-          <w:color w:val="212121"/>
-          <w:sz w:val="16"/>
-          <w:szCs w:val="21"/>
-          <w:shd w:val="clear" w:color="auto" w:fill="FFFFFF"/>
-          <w:lang w:val="en-GB" w:eastAsia="en-GB"/>
-        </w:rPr>
-      </w:pPr>
-      <w:r>
-        <w:rPr>
-          <w:rFonts w:ascii="Courier New" w:eastAsia="Times New Roman" w:hAnsi="Courier New" w:cs="Courier New"/>
-          <w:color w:val="212121"/>
-          <w:sz w:val="16"/>
-          <w:szCs w:val="21"/>
-          <w:shd w:val="clear" w:color="auto" w:fill="FFFFFF"/>
-          <w:lang w:val="en-GB" w:eastAsia="en-GB"/>
-        </w:rPr>
-        <w:t>ambulating recall: 0.8382978723404255</w:t>
-      </w:r>
-    </w:p>
-    <w:p>
-      <w:pPr>
-        <w:rPr>
-          <w:sz w:val="16"/>
-        </w:rPr>
-      </w:pPr>
+        <w:t>[[2837    9   23   25]</w:t>
+      </w:r>
+    </w:p>
+    <w:p>
+      <w:pPr>
+        <w:spacing w:after="0" w:line="240" w:lineRule="auto"/>
+        <w:rPr>
+          <w:rFonts w:ascii="Courier New" w:eastAsia="Times New Roman" w:hAnsi="Courier New" w:cs="Courier New"/>
+          <w:color w:val="212121"/>
+          <w:sz w:val="16"/>
+          <w:szCs w:val="21"/>
+          <w:shd w:val="clear" w:color="auto" w:fill="FFFFFF"/>
+          <w:lang w:val="en-GB" w:eastAsia="en-GB"/>
+        </w:rPr>
+      </w:pPr>
+      <w:r>
+        <w:rPr>
+          <w:rFonts w:ascii="Courier New" w:eastAsia="Times New Roman" w:hAnsi="Courier New" w:cs="Courier New"/>
+          <w:color w:val="212121"/>
+          <w:sz w:val="16"/>
+          <w:szCs w:val="21"/>
+          <w:shd w:val="clear" w:color="auto" w:fill="FFFFFF"/>
+          <w:lang w:val="en-GB" w:eastAsia="en-GB"/>
+        </w:rPr>
+        <w:t xml:space="preserve"> [  18  844    2   20]</w:t>
+      </w:r>
+    </w:p>
+    <w:p>
+      <w:pPr>
+        <w:spacing w:after="0" w:line="240" w:lineRule="auto"/>
+        <w:rPr>
+          <w:rFonts w:ascii="Courier New" w:eastAsia="Times New Roman" w:hAnsi="Courier New" w:cs="Courier New"/>
+          <w:color w:val="212121"/>
+          <w:sz w:val="16"/>
+          <w:szCs w:val="21"/>
+          <w:shd w:val="clear" w:color="auto" w:fill="FFFFFF"/>
+          <w:lang w:val="en-GB" w:eastAsia="en-GB"/>
+        </w:rPr>
+      </w:pPr>
+      <w:r>
+        <w:rPr>
+          <w:rFonts w:ascii="Courier New" w:eastAsia="Times New Roman" w:hAnsi="Courier New" w:cs="Courier New"/>
+          <w:color w:val="212121"/>
+          <w:sz w:val="16"/>
+          <w:szCs w:val="21"/>
+          <w:shd w:val="clear" w:color="auto" w:fill="FFFFFF"/>
+          <w:lang w:val="en-GB" w:eastAsia="en-GB"/>
+        </w:rPr>
+        <w:t xml:space="preserve"> [  85    2 4989   10]</w:t>
+      </w:r>
+    </w:p>
+    <w:p>
+      <w:pPr>
+        <w:spacing w:after="0" w:line="240" w:lineRule="auto"/>
+        <w:rPr>
+          <w:rFonts w:ascii="Courier New" w:eastAsia="Times New Roman" w:hAnsi="Courier New" w:cs="Courier New"/>
+          <w:color w:val="212121"/>
+          <w:sz w:val="16"/>
+          <w:szCs w:val="21"/>
+          <w:shd w:val="clear" w:color="auto" w:fill="FFFFFF"/>
+          <w:lang w:val="en-GB" w:eastAsia="en-GB"/>
+        </w:rPr>
+      </w:pPr>
+      <w:r>
+        <w:rPr>
+          <w:rFonts w:ascii="Courier New" w:eastAsia="Times New Roman" w:hAnsi="Courier New" w:cs="Courier New"/>
+          <w:color w:val="212121"/>
+          <w:sz w:val="16"/>
+          <w:szCs w:val="21"/>
+          <w:shd w:val="clear" w:color="auto" w:fill="FFFFFF"/>
+          <w:lang w:val="en-GB" w:eastAsia="en-GB"/>
+        </w:rPr>
+        <w:t xml:space="preserve"> [  32   25   12  285]]</w:t>
+      </w:r>
+    </w:p>
+    <w:p>
+      <w:pPr>
+        <w:spacing w:after="0" w:line="240" w:lineRule="auto"/>
+        <w:rPr>
+          <w:rFonts w:ascii="Courier New" w:eastAsia="Times New Roman" w:hAnsi="Courier New" w:cs="Courier New"/>
+          <w:color w:val="212121"/>
+          <w:sz w:val="16"/>
+          <w:szCs w:val="21"/>
+          <w:shd w:val="clear" w:color="auto" w:fill="FFFFFF"/>
+          <w:lang w:val="en-GB" w:eastAsia="en-GB"/>
+        </w:rPr>
+      </w:pPr>
+      <w:r>
+        <w:rPr>
+          <w:rFonts w:ascii="Courier New" w:eastAsia="Times New Roman" w:hAnsi="Courier New" w:cs="Courier New"/>
+          <w:color w:val="212121"/>
+          <w:sz w:val="16"/>
+          <w:szCs w:val="21"/>
+          <w:shd w:val="clear" w:color="auto" w:fill="FFFFFF"/>
+          <w:lang w:val="en-GB" w:eastAsia="en-GB"/>
+        </w:rPr>
+        <w:t>sit on bed precision: 0.9545760430686406</w:t>
+      </w:r>
+    </w:p>
+    <w:p>
+      <w:pPr>
+        <w:spacing w:after="0" w:line="240" w:lineRule="auto"/>
+        <w:rPr>
+          <w:rFonts w:ascii="Courier New" w:eastAsia="Times New Roman" w:hAnsi="Courier New" w:cs="Courier New"/>
+          <w:color w:val="212121"/>
+          <w:sz w:val="16"/>
+          <w:szCs w:val="21"/>
+          <w:shd w:val="clear" w:color="auto" w:fill="FFFFFF"/>
+          <w:lang w:val="en-GB" w:eastAsia="en-GB"/>
+        </w:rPr>
+      </w:pPr>
+      <w:r>
+        <w:rPr>
+          <w:rFonts w:ascii="Courier New" w:eastAsia="Times New Roman" w:hAnsi="Courier New" w:cs="Courier New"/>
+          <w:color w:val="212121"/>
+          <w:sz w:val="16"/>
+          <w:szCs w:val="21"/>
+          <w:shd w:val="clear" w:color="auto" w:fill="FFFFFF"/>
+          <w:lang w:val="en-GB" w:eastAsia="en-GB"/>
+        </w:rPr>
+        <w:t>sit on bed recall: 0.9803040774015204</w:t>
+      </w:r>
+    </w:p>
+    <w:p>
+      <w:pPr>
+        <w:spacing w:after="0" w:line="240" w:lineRule="auto"/>
+        <w:rPr>
+          <w:rFonts w:ascii="Courier New" w:eastAsia="Times New Roman" w:hAnsi="Courier New" w:cs="Courier New"/>
+          <w:color w:val="212121"/>
+          <w:sz w:val="16"/>
+          <w:szCs w:val="21"/>
+          <w:shd w:val="clear" w:color="auto" w:fill="FFFFFF"/>
+          <w:lang w:val="en-GB" w:eastAsia="en-GB"/>
+        </w:rPr>
+      </w:pPr>
+      <w:r>
+        <w:rPr>
+          <w:rFonts w:ascii="Courier New" w:eastAsia="Times New Roman" w:hAnsi="Courier New" w:cs="Courier New"/>
+          <w:color w:val="212121"/>
+          <w:sz w:val="16"/>
+          <w:szCs w:val="21"/>
+          <w:shd w:val="clear" w:color="auto" w:fill="FFFFFF"/>
+          <w:lang w:val="en-GB" w:eastAsia="en-GB"/>
+        </w:rPr>
+        <w:t>sit on chair precision: 0.9590909090909091</w:t>
+      </w:r>
+    </w:p>
+    <w:p>
+      <w:pPr>
+        <w:spacing w:after="0" w:line="240" w:lineRule="auto"/>
+        <w:rPr>
+          <w:rFonts w:ascii="Courier New" w:eastAsia="Times New Roman" w:hAnsi="Courier New" w:cs="Courier New"/>
+          <w:color w:val="212121"/>
+          <w:sz w:val="16"/>
+          <w:szCs w:val="21"/>
+          <w:shd w:val="clear" w:color="auto" w:fill="FFFFFF"/>
+          <w:lang w:val="en-GB" w:eastAsia="en-GB"/>
+        </w:rPr>
+      </w:pPr>
+      <w:r>
+        <w:rPr>
+          <w:rFonts w:ascii="Courier New" w:eastAsia="Times New Roman" w:hAnsi="Courier New" w:cs="Courier New"/>
+          <w:color w:val="212121"/>
+          <w:sz w:val="16"/>
+          <w:szCs w:val="21"/>
+          <w:shd w:val="clear" w:color="auto" w:fill="FFFFFF"/>
+          <w:lang w:val="en-GB" w:eastAsia="en-GB"/>
+        </w:rPr>
+        <w:t>sit on chair recall: 0.9547511312217195</w:t>
+      </w:r>
+    </w:p>
+    <w:p>
+      <w:pPr>
+        <w:spacing w:after="0" w:line="240" w:lineRule="auto"/>
+        <w:rPr>
+          <w:rFonts w:ascii="Courier New" w:eastAsia="Times New Roman" w:hAnsi="Courier New" w:cs="Courier New"/>
+          <w:color w:val="212121"/>
+          <w:sz w:val="16"/>
+          <w:szCs w:val="21"/>
+          <w:shd w:val="clear" w:color="auto" w:fill="FFFFFF"/>
+          <w:lang w:val="en-GB" w:eastAsia="en-GB"/>
+        </w:rPr>
+      </w:pPr>
+      <w:r>
+        <w:rPr>
+          <w:rFonts w:ascii="Courier New" w:eastAsia="Times New Roman" w:hAnsi="Courier New" w:cs="Courier New"/>
+          <w:color w:val="212121"/>
+          <w:sz w:val="16"/>
+          <w:szCs w:val="21"/>
+          <w:shd w:val="clear" w:color="auto" w:fill="FFFFFF"/>
+          <w:lang w:val="en-GB" w:eastAsia="en-GB"/>
+        </w:rPr>
+        <w:t>lying precision: 0.9926382809391165</w:t>
+      </w:r>
+    </w:p>
+    <w:p>
+      <w:pPr>
+        <w:spacing w:after="0" w:line="240" w:lineRule="auto"/>
+        <w:rPr>
+          <w:rFonts w:ascii="Courier New" w:eastAsia="Times New Roman" w:hAnsi="Courier New" w:cs="Courier New"/>
+          <w:color w:val="212121"/>
+          <w:sz w:val="16"/>
+          <w:szCs w:val="21"/>
+          <w:shd w:val="clear" w:color="auto" w:fill="FFFFFF"/>
+          <w:lang w:val="en-GB" w:eastAsia="en-GB"/>
+        </w:rPr>
+      </w:pPr>
+      <w:r>
+        <w:rPr>
+          <w:rFonts w:ascii="Courier New" w:eastAsia="Times New Roman" w:hAnsi="Courier New" w:cs="Courier New"/>
+          <w:color w:val="212121"/>
+          <w:sz w:val="16"/>
+          <w:szCs w:val="21"/>
+          <w:shd w:val="clear" w:color="auto" w:fill="FFFFFF"/>
+          <w:lang w:val="en-GB" w:eastAsia="en-GB"/>
+        </w:rPr>
+        <w:t>lying recall: 0.9809280377506882</w:t>
+      </w:r>
+    </w:p>
+    <w:p>
+      <w:pPr>
+        <w:spacing w:after="0" w:line="240" w:lineRule="auto"/>
+        <w:rPr>
+          <w:rFonts w:ascii="Courier New" w:eastAsia="Times New Roman" w:hAnsi="Courier New" w:cs="Courier New"/>
+          <w:color w:val="212121"/>
+          <w:sz w:val="16"/>
+          <w:szCs w:val="21"/>
+          <w:shd w:val="clear" w:color="auto" w:fill="FFFFFF"/>
+          <w:lang w:val="en-GB" w:eastAsia="en-GB"/>
+        </w:rPr>
+      </w:pPr>
+      <w:r>
+        <w:rPr>
+          <w:rFonts w:ascii="Courier New" w:eastAsia="Times New Roman" w:hAnsi="Courier New" w:cs="Courier New"/>
+          <w:color w:val="212121"/>
+          <w:sz w:val="16"/>
+          <w:szCs w:val="21"/>
+          <w:shd w:val="clear" w:color="auto" w:fill="FFFFFF"/>
+          <w:lang w:val="en-GB" w:eastAsia="en-GB"/>
+        </w:rPr>
+        <w:t>ambulating precision: 0.8382352941176471</w:t>
+      </w:r>
+    </w:p>
+    <w:p>
+      <w:pPr>
+        <w:rPr>
+          <w:sz w:val="16"/>
+        </w:rPr>
+      </w:pPr>
+      <w:r>
+        <w:rPr>
+          <w:rFonts w:ascii="Courier New" w:eastAsia="Times New Roman" w:hAnsi="Courier New" w:cs="Courier New"/>
+          <w:color w:val="212121"/>
+          <w:sz w:val="16"/>
+          <w:szCs w:val="21"/>
+          <w:shd w:val="clear" w:color="auto" w:fill="FFFFFF"/>
+          <w:lang w:val="en-GB" w:eastAsia="en-GB"/>
+        </w:rPr>
+        <w:t>ambulating recall: 0.8050847457627118</w:t>
+      </w:r>
       <w:r>
         <w:rPr>
           <w:sz w:val="16"/>
         </w:rPr>
         <w:br w:type="page"/>
       </w:r>
+    </w:p>
+    <w:p>
+      <w:pPr>
+        <w:rPr>
+          <w:sz w:val="16"/>
+        </w:rPr>
+      </w:pPr>
     </w:p>
     <w:tbl>
       <w:tblPr>
@@ -8618,7 +9924,6 @@
           </w:tcPr>
           <w:p>
             <w:r>
-              <w:lastRenderedPageBreak/>
               <w:t>Test Params</w:t>
             </w:r>
           </w:p>
@@ -18475,6 +19780,17 @@
       <w:spacing w:val="15"/>
     </w:rPr>
   </w:style>
+  <w:style w:type="character" w:styleId="SubtleReference">
+    <w:name w:val="Subtle Reference"/>
+    <w:basedOn w:val="DefaultParagraphFont"/>
+    <w:uiPriority w:val="31"/>
+    <w:qFormat/>
+    <w:rsid w:val="005E2C4A"/>
+    <w:rPr>
+      <w:smallCaps/>
+      <w:color w:val="5A5A5A" w:themeColor="text1" w:themeTint="A5"/>
+    </w:rPr>
+  </w:style>
 </w:styles>
 </file>
 
@@ -18778,7 +20094,7 @@
 </file>
 
 <file path=customXml/itemProps1.xml><?xml version="1.0" encoding="utf-8"?>
-<ds:datastoreItem xmlns:ds="http://schemas.openxmlformats.org/officeDocument/2006/customXml" ds:itemID="{290843A9-C68C-4271-A7F7-3FF92642DF4B}">
+<ds:datastoreItem xmlns:ds="http://schemas.openxmlformats.org/officeDocument/2006/customXml" ds:itemID="{7D289970-8741-4069-AB95-C1C5EA04EDB1}">
   <ds:schemaRefs>
     <ds:schemaRef ds:uri="http://schemas.openxmlformats.org/officeDocument/2006/bibliography"/>
   </ds:schemaRefs>

</xml_diff>